<commit_message>
Manual movil: Agrego msj error servidor
</commit_message>
<xml_diff>
--- a/Proyecto/Documentacion/Manuales/GeoP_Documentacion_ManualAppMóvil.docx
+++ b/Proyecto/Documentacion/Manuales/GeoP_Documentacion_ManualAppMóvil.docx
@@ -1008,8 +1008,6 @@
             <w:t>Contenido</w:t>
           </w:r>
         </w:p>
-        <w:bookmarkStart w:id="18" w:name="_GoBack"/>
-        <w:bookmarkEnd w:id="18"/>
         <w:p>
           <w:pPr>
             <w:pStyle w:val="TDC1"/>
@@ -2269,10 +2267,10 @@
           <w:lang w:val="es-AR"/>
         </w:rPr>
       </w:pPr>
-      <w:bookmarkStart w:id="19" w:name="_Toc401611218"/>
-      <w:bookmarkStart w:id="20" w:name="_Toc402463019"/>
-      <w:bookmarkStart w:id="21" w:name="_Toc402467649"/>
-      <w:bookmarkStart w:id="22" w:name="_Toc402467717"/>
+      <w:bookmarkStart w:id="18" w:name="_Toc401611218"/>
+      <w:bookmarkStart w:id="19" w:name="_Toc402463019"/>
+      <w:bookmarkStart w:id="20" w:name="_Toc402467649"/>
+      <w:bookmarkStart w:id="21" w:name="_Toc402467717"/>
       <w:r>
         <w:lastRenderedPageBreak/>
         <w:t>MANUAL DE USUARIO</w:t>
@@ -2296,10 +2294,10 @@
         </w:rPr>
         <w:t>GeoParking Móvil ®</w:t>
       </w:r>
+      <w:bookmarkEnd w:id="18"/>
       <w:bookmarkEnd w:id="19"/>
       <w:bookmarkEnd w:id="20"/>
       <w:bookmarkEnd w:id="21"/>
-      <w:bookmarkEnd w:id="22"/>
     </w:p>
     <w:p/>
     <w:p>
@@ -2307,13 +2305,13 @@
         <w:pStyle w:val="Ttulo2"/>
         <w:spacing w:before="240"/>
       </w:pPr>
-      <w:bookmarkStart w:id="23" w:name="_Toc402467650"/>
-      <w:bookmarkStart w:id="24" w:name="_Toc402467718"/>
+      <w:bookmarkStart w:id="22" w:name="_Toc402467650"/>
+      <w:bookmarkStart w:id="23" w:name="_Toc402467718"/>
       <w:r>
         <w:t>Introducción</w:t>
       </w:r>
+      <w:bookmarkEnd w:id="22"/>
       <w:bookmarkEnd w:id="23"/>
-      <w:bookmarkEnd w:id="24"/>
     </w:p>
     <w:p>
       <w:pPr>
@@ -2364,7 +2362,7 @@
         <w:pStyle w:val="Ttulo2"/>
         <w:spacing w:before="240"/>
       </w:pPr>
-      <w:bookmarkStart w:id="25" w:name="_Toc402467719"/>
+      <w:bookmarkStart w:id="24" w:name="_Toc402467719"/>
       <w:r>
         <w:lastRenderedPageBreak/>
         <w:t>Características</w:t>
@@ -2379,7 +2377,7 @@
         </w:rPr>
         <w:t>GeoParking Móvil ®</w:t>
       </w:r>
-      <w:bookmarkEnd w:id="25"/>
+      <w:bookmarkEnd w:id="24"/>
     </w:p>
     <w:p>
       <w:pPr>
@@ -2693,7 +2691,7 @@
         <w:pStyle w:val="Ttulo2"/>
         <w:spacing w:before="240"/>
       </w:pPr>
-      <w:bookmarkStart w:id="26" w:name="_Toc402467720"/>
+      <w:bookmarkStart w:id="25" w:name="_Toc402467720"/>
       <w:r>
         <w:lastRenderedPageBreak/>
         <w:t>Instalación de</w:t>
@@ -2708,7 +2706,7 @@
         </w:rPr>
         <w:t>GeoParking Móvil ®</w:t>
       </w:r>
-      <w:bookmarkEnd w:id="26"/>
+      <w:bookmarkEnd w:id="25"/>
     </w:p>
     <w:p>
       <w:pPr>
@@ -3159,7 +3157,7 @@
       <w:pPr>
         <w:pStyle w:val="Ttulo1"/>
       </w:pPr>
-      <w:bookmarkStart w:id="27" w:name="_Toc402467721"/>
+      <w:bookmarkStart w:id="26" w:name="_Toc402467721"/>
       <w:r>
         <w:lastRenderedPageBreak/>
         <w:t xml:space="preserve">Utilización de </w:t>
@@ -3171,7 +3169,7 @@
         </w:rPr>
         <w:t>GeoParking Móvil ®</w:t>
       </w:r>
-      <w:bookmarkEnd w:id="27"/>
+      <w:bookmarkEnd w:id="26"/>
       <w:r>
         <w:t xml:space="preserve">  </w:t>
       </w:r>
@@ -3840,12 +3838,12 @@
       <w:pPr>
         <w:pStyle w:val="Ttulo2"/>
       </w:pPr>
-      <w:bookmarkStart w:id="28" w:name="_Toc402467722"/>
+      <w:bookmarkStart w:id="27" w:name="_Toc402467722"/>
       <w:r>
         <w:lastRenderedPageBreak/>
         <w:t>Menú de opciones</w:t>
       </w:r>
-      <w:bookmarkEnd w:id="28"/>
+      <w:bookmarkEnd w:id="27"/>
     </w:p>
     <w:p>
       <w:r>
@@ -4298,12 +4296,12 @@
       <w:pPr>
         <w:pStyle w:val="Ttulo3"/>
       </w:pPr>
-      <w:bookmarkStart w:id="29" w:name="_Toc402467723"/>
+      <w:bookmarkStart w:id="28" w:name="_Toc402467723"/>
       <w:r>
         <w:lastRenderedPageBreak/>
         <w:t>Configuración</w:t>
       </w:r>
-      <w:bookmarkEnd w:id="29"/>
+      <w:bookmarkEnd w:id="28"/>
     </w:p>
     <w:p>
       <w:r>
@@ -4862,7 +4860,7 @@
                                       <pic:cNvPicPr/>
                                     </pic:nvPicPr>
                                     <pic:blipFill>
-                                      <a:blip r:embed="rId21">
+                                      <a:blip r:embed="rId22">
                                         <a:extLst>
                                           <a:ext uri="{28A0092B-C50C-407E-A947-70E740481C1C}">
                                             <a14:useLocalDpi xmlns:a14="http://schemas.microsoft.com/office/drawing/2010/main" val="0"/>
@@ -4968,7 +4966,7 @@
                     <pic:cNvPicPr/>
                   </pic:nvPicPr>
                   <pic:blipFill>
-                    <a:blip r:embed="rId22">
+                    <a:blip r:embed="rId23">
                       <a:extLst>
                         <a:ext uri="{28A0092B-C50C-407E-A947-70E740481C1C}">
                           <a14:useLocalDpi xmlns:a14="http://schemas.microsoft.com/office/drawing/2010/main" val="0"/>
@@ -5024,12 +5022,12 @@
       <w:pPr>
         <w:pStyle w:val="Ttulo3"/>
       </w:pPr>
-      <w:bookmarkStart w:id="30" w:name="_Toc402467724"/>
+      <w:bookmarkStart w:id="29" w:name="_Toc402467724"/>
       <w:r>
         <w:lastRenderedPageBreak/>
         <w:t>Contacto</w:t>
       </w:r>
-      <w:bookmarkEnd w:id="30"/>
+      <w:bookmarkEnd w:id="29"/>
     </w:p>
     <w:p>
       <w:r>
@@ -5228,7 +5226,7 @@
                     <pic:cNvPicPr/>
                   </pic:nvPicPr>
                   <pic:blipFill>
-                    <a:blip r:embed="rId23">
+                    <a:blip r:embed="rId24">
                       <a:extLst>
                         <a:ext uri="{28A0092B-C50C-407E-A947-70E740481C1C}">
                           <a14:useLocalDpi xmlns:a14="http://schemas.microsoft.com/office/drawing/2010/main" val="0"/>
@@ -5284,12 +5282,12 @@
       <w:pPr>
         <w:pStyle w:val="Ttulo2"/>
       </w:pPr>
-      <w:bookmarkStart w:id="31" w:name="_Toc402467725"/>
+      <w:bookmarkStart w:id="30" w:name="_Toc402467725"/>
       <w:r>
         <w:lastRenderedPageBreak/>
         <w:t>Mapa de visualización</w:t>
       </w:r>
-      <w:bookmarkEnd w:id="31"/>
+      <w:bookmarkEnd w:id="30"/>
     </w:p>
     <w:p>
       <w:pPr>
@@ -5437,7 +5435,7 @@
                                           <pic:cNvPicPr/>
                                         </pic:nvPicPr>
                                         <pic:blipFill>
-                                          <a:blip r:embed="rId24" cstate="print">
+                                          <a:blip r:embed="rId25" cstate="print">
                                             <a:extLst>
                                               <a:ext uri="{28A0092B-C50C-407E-A947-70E740481C1C}">
                                                 <a14:useLocalDpi xmlns:a14="http://schemas.microsoft.com/office/drawing/2010/main" val="0"/>
@@ -5503,7 +5501,7 @@
                                           <pic:cNvPicPr/>
                                         </pic:nvPicPr>
                                         <pic:blipFill>
-                                          <a:blip r:embed="rId25">
+                                          <a:blip r:embed="rId26">
                                             <a:extLst>
                                               <a:ext uri="{28A0092B-C50C-407E-A947-70E740481C1C}">
                                                 <a14:useLocalDpi xmlns:a14="http://schemas.microsoft.com/office/drawing/2010/main" val="0"/>
@@ -5611,7 +5609,7 @@
                                     <pic:cNvPicPr/>
                                   </pic:nvPicPr>
                                   <pic:blipFill>
-                                    <a:blip r:embed="rId24" cstate="print">
+                                    <a:blip r:embed="rId27" cstate="print">
                                       <a:extLst>
                                         <a:ext uri="{28A0092B-C50C-407E-A947-70E740481C1C}">
                                           <a14:useLocalDpi xmlns:a14="http://schemas.microsoft.com/office/drawing/2010/main" val="0"/>
@@ -5677,7 +5675,7 @@
                                     <pic:cNvPicPr/>
                                   </pic:nvPicPr>
                                   <pic:blipFill>
-                                    <a:blip r:embed="rId25">
+                                    <a:blip r:embed="rId28">
                                       <a:extLst>
                                         <a:ext uri="{28A0092B-C50C-407E-A947-70E740481C1C}">
                                           <a14:useLocalDpi xmlns:a14="http://schemas.microsoft.com/office/drawing/2010/main" val="0"/>
@@ -5740,7 +5738,7 @@
                     <pic:cNvPicPr/>
                   </pic:nvPicPr>
                   <pic:blipFill>
-                    <a:blip r:embed="rId26">
+                    <a:blip r:embed="rId29">
                       <a:extLst>
                         <a:ext uri="{28A0092B-C50C-407E-A947-70E740481C1C}">
                           <a14:useLocalDpi xmlns:a14="http://schemas.microsoft.com/office/drawing/2010/main" val="0"/>
@@ -5802,12 +5800,12 @@
       <w:pPr>
         <w:pStyle w:val="Ttulo2"/>
       </w:pPr>
-      <w:bookmarkStart w:id="32" w:name="_Toc402467726"/>
+      <w:bookmarkStart w:id="31" w:name="_Toc402467726"/>
       <w:r>
         <w:lastRenderedPageBreak/>
         <w:t>Panel de botones</w:t>
       </w:r>
-      <w:bookmarkEnd w:id="32"/>
+      <w:bookmarkEnd w:id="31"/>
     </w:p>
     <w:p>
       <w:pPr>
@@ -5909,7 +5907,7 @@
                                           <pic:cNvPicPr/>
                                         </pic:nvPicPr>
                                         <pic:blipFill>
-                                          <a:blip r:embed="rId27">
+                                          <a:blip r:embed="rId30">
                                             <a:extLst>
                                               <a:ext uri="{28A0092B-C50C-407E-A947-70E740481C1C}">
                                                 <a14:useLocalDpi xmlns:a14="http://schemas.microsoft.com/office/drawing/2010/main" val="0"/>
@@ -6172,7 +6170,7 @@
                                     <pic:cNvPicPr/>
                                   </pic:nvPicPr>
                                   <pic:blipFill>
-                                    <a:blip r:embed="rId27">
+                                    <a:blip r:embed="rId31">
                                       <a:extLst>
                                         <a:ext uri="{28A0092B-C50C-407E-A947-70E740481C1C}">
                                           <a14:useLocalDpi xmlns:a14="http://schemas.microsoft.com/office/drawing/2010/main" val="0"/>
@@ -6415,7 +6413,7 @@
                     <pic:cNvPicPr/>
                   </pic:nvPicPr>
                   <pic:blipFill>
-                    <a:blip r:embed="rId26">
+                    <a:blip r:embed="rId29">
                       <a:extLst>
                         <a:ext uri="{28A0092B-C50C-407E-A947-70E740481C1C}">
                           <a14:useLocalDpi xmlns:a14="http://schemas.microsoft.com/office/drawing/2010/main" val="0"/>
@@ -6447,14 +6445,14 @@
       <w:pPr>
         <w:pStyle w:val="Ttulo3"/>
       </w:pPr>
-      <w:bookmarkStart w:id="33" w:name="_Toc402467727"/>
+      <w:bookmarkStart w:id="32" w:name="_Toc402467727"/>
       <w:r>
         <w:t>Listado de playas y t</w:t>
       </w:r>
       <w:r>
         <w:t>razado de rutas</w:t>
       </w:r>
-      <w:bookmarkEnd w:id="33"/>
+      <w:bookmarkEnd w:id="32"/>
     </w:p>
     <w:p/>
     <w:p>
@@ -6652,7 +6650,7 @@
                     <pic:cNvPicPr/>
                   </pic:nvPicPr>
                   <pic:blipFill>
-                    <a:blip r:embed="rId28">
+                    <a:blip r:embed="rId32">
                       <a:extLst>
                         <a:ext uri="{28A0092B-C50C-407E-A947-70E740481C1C}">
                           <a14:useLocalDpi xmlns:a14="http://schemas.microsoft.com/office/drawing/2010/main" val="0"/>
@@ -6907,7 +6905,7 @@
                     <pic:cNvPicPr/>
                   </pic:nvPicPr>
                   <pic:blipFill>
-                    <a:blip r:embed="rId29">
+                    <a:blip r:embed="rId33">
                       <a:extLst>
                         <a:ext uri="{28A0092B-C50C-407E-A947-70E740481C1C}">
                           <a14:useLocalDpi xmlns:a14="http://schemas.microsoft.com/office/drawing/2010/main" val="0"/>
@@ -6948,11 +6946,11 @@
       <w:pPr>
         <w:pStyle w:val="Ttulo3"/>
       </w:pPr>
-      <w:bookmarkStart w:id="34" w:name="_Toc402467728"/>
+      <w:bookmarkStart w:id="33" w:name="_Toc402467728"/>
       <w:r>
         <w:t>Guardar posición del vehículo</w:t>
       </w:r>
-      <w:bookmarkEnd w:id="34"/>
+      <w:bookmarkEnd w:id="33"/>
     </w:p>
     <w:p>
       <w:r>
@@ -7003,7 +7001,7 @@
                     <pic:cNvPicPr/>
                   </pic:nvPicPr>
                   <pic:blipFill>
-                    <a:blip r:embed="rId30">
+                    <a:blip r:embed="rId34">
                       <a:extLst>
                         <a:ext uri="{28A0092B-C50C-407E-A947-70E740481C1C}">
                           <a14:useLocalDpi xmlns:a14="http://schemas.microsoft.com/office/drawing/2010/main" val="0"/>
@@ -7047,12 +7045,12 @@
       <w:pPr>
         <w:pStyle w:val="Ttulo3"/>
       </w:pPr>
-      <w:bookmarkStart w:id="35" w:name="_Toc402467729"/>
+      <w:bookmarkStart w:id="34" w:name="_Toc402467729"/>
       <w:r>
         <w:lastRenderedPageBreak/>
         <w:t>Trazado de regreso a vehículo</w:t>
       </w:r>
-      <w:bookmarkEnd w:id="35"/>
+      <w:bookmarkEnd w:id="34"/>
     </w:p>
     <w:p>
       <w:r>
@@ -7098,7 +7096,7 @@
                     <pic:cNvPicPr/>
                   </pic:nvPicPr>
                   <pic:blipFill>
-                    <a:blip r:embed="rId31">
+                    <a:blip r:embed="rId35">
                       <a:extLst>
                         <a:ext uri="{28A0092B-C50C-407E-A947-70E740481C1C}">
                           <a14:useLocalDpi xmlns:a14="http://schemas.microsoft.com/office/drawing/2010/main" val="0"/>
@@ -7140,11 +7138,11 @@
       <w:pPr>
         <w:pStyle w:val="Ttulo3"/>
       </w:pPr>
-      <w:bookmarkStart w:id="36" w:name="_Toc402467730"/>
+      <w:bookmarkStart w:id="35" w:name="_Toc402467730"/>
       <w:r>
         <w:t>Visualizar ruta de navegación</w:t>
       </w:r>
-      <w:bookmarkEnd w:id="36"/>
+      <w:bookmarkEnd w:id="35"/>
     </w:p>
     <w:p>
       <w:r>
@@ -7195,7 +7193,7 @@
                     <pic:cNvPicPr/>
                   </pic:nvPicPr>
                   <pic:blipFill>
-                    <a:blip r:embed="rId32">
+                    <a:blip r:embed="rId36">
                       <a:extLst>
                         <a:ext uri="{28A0092B-C50C-407E-A947-70E740481C1C}">
                           <a14:useLocalDpi xmlns:a14="http://schemas.microsoft.com/office/drawing/2010/main" val="0"/>
@@ -7251,12 +7249,12 @@
       <w:pPr>
         <w:pStyle w:val="Ttulo2"/>
       </w:pPr>
-      <w:bookmarkStart w:id="37" w:name="_Toc402467731"/>
+      <w:bookmarkStart w:id="36" w:name="_Toc402467731"/>
       <w:r>
         <w:lastRenderedPageBreak/>
         <w:t>Mensajes</w:t>
       </w:r>
-      <w:bookmarkEnd w:id="37"/>
+      <w:bookmarkEnd w:id="36"/>
     </w:p>
     <w:p>
       <w:r>
@@ -7267,14 +7265,14 @@
       <w:pPr>
         <w:pStyle w:val="Ttulo3"/>
       </w:pPr>
-      <w:bookmarkStart w:id="38" w:name="_Toc402467732"/>
+      <w:bookmarkStart w:id="37" w:name="_Toc402467732"/>
       <w:r>
         <w:t>Informativos</w:t>
       </w:r>
       <w:r>
         <w:t xml:space="preserve"> o de éxito</w:t>
       </w:r>
-      <w:bookmarkEnd w:id="38"/>
+      <w:bookmarkEnd w:id="37"/>
     </w:p>
     <w:p>
       <w:r>
@@ -7298,7 +7296,7 @@
                     <pic:cNvPicPr/>
                   </pic:nvPicPr>
                   <pic:blipFill>
-                    <a:blip r:embed="rId33">
+                    <a:blip r:embed="rId37">
                       <a:extLst>
                         <a:ext uri="{28A0092B-C50C-407E-A947-70E740481C1C}">
                           <a14:useLocalDpi xmlns:a14="http://schemas.microsoft.com/office/drawing/2010/main" val="0"/>
@@ -7329,11 +7327,11 @@
       <w:pPr>
         <w:pStyle w:val="Ttulo3"/>
       </w:pPr>
-      <w:bookmarkStart w:id="39" w:name="_Toc402467733"/>
+      <w:bookmarkStart w:id="38" w:name="_Toc402467733"/>
       <w:r>
         <w:t>Interrogativos</w:t>
       </w:r>
-      <w:bookmarkEnd w:id="39"/>
+      <w:bookmarkEnd w:id="38"/>
     </w:p>
     <w:p>
       <w:r>
@@ -7357,7 +7355,7 @@
                     <pic:cNvPicPr/>
                   </pic:nvPicPr>
                   <pic:blipFill>
-                    <a:blip r:embed="rId34">
+                    <a:blip r:embed="rId38">
                       <a:extLst>
                         <a:ext uri="{28A0092B-C50C-407E-A947-70E740481C1C}">
                           <a14:useLocalDpi xmlns:a14="http://schemas.microsoft.com/office/drawing/2010/main" val="0"/>
@@ -7404,7 +7402,7 @@
                     <pic:cNvPicPr/>
                   </pic:nvPicPr>
                   <pic:blipFill>
-                    <a:blip r:embed="rId30">
+                    <a:blip r:embed="rId34">
                       <a:extLst>
                         <a:ext uri="{28A0092B-C50C-407E-A947-70E740481C1C}">
                           <a14:useLocalDpi xmlns:a14="http://schemas.microsoft.com/office/drawing/2010/main" val="0"/>
@@ -7435,12 +7433,12 @@
       <w:pPr>
         <w:pStyle w:val="Ttulo3"/>
       </w:pPr>
-      <w:bookmarkStart w:id="40" w:name="_Toc402467734"/>
+      <w:bookmarkStart w:id="39" w:name="_Toc402467734"/>
       <w:r>
         <w:lastRenderedPageBreak/>
         <w:t>Error</w:t>
       </w:r>
-      <w:bookmarkEnd w:id="40"/>
+      <w:bookmarkEnd w:id="39"/>
     </w:p>
     <w:p>
       <w:pPr>
@@ -7467,7 +7465,7 @@
                     <pic:cNvPicPr/>
                   </pic:nvPicPr>
                   <pic:blipFill>
-                    <a:blip r:embed="rId35">
+                    <a:blip r:embed="rId39">
                       <a:extLst>
                         <a:ext uri="{28A0092B-C50C-407E-A947-70E740481C1C}">
                           <a14:useLocalDpi xmlns:a14="http://schemas.microsoft.com/office/drawing/2010/main" val="0"/>
@@ -7493,6 +7491,62 @@
           </wp:inline>
         </w:drawing>
       </w:r>
+      <w:r>
+        <w:rPr>
+          <w:noProof/>
+          <w:lang w:val="es-AR" w:eastAsia="es-AR"/>
+        </w:rPr>
+        <w:t>|</w:t>
+      </w:r>
+      <w:r>
+        <w:rPr>
+          <w:noProof/>
+          <w:lang w:val="es-AR" w:eastAsia="es-AR"/>
+        </w:rPr>
+        <w:drawing>
+          <wp:inline distT="0" distB="0" distL="0" distR="0">
+            <wp:extent cx="2013230" cy="3276000"/>
+            <wp:effectExtent l="0" t="0" r="0" b="635"/>
+            <wp:docPr id="2" name="0 Imagen"/>
+            <wp:cNvGraphicFramePr>
+              <a:graphicFrameLocks xmlns:a="http://schemas.openxmlformats.org/drawingml/2006/main" noChangeAspect="1"/>
+            </wp:cNvGraphicFramePr>
+            <a:graphic xmlns:a="http://schemas.openxmlformats.org/drawingml/2006/main">
+              <a:graphicData uri="http://schemas.openxmlformats.org/drawingml/2006/picture">
+                <pic:pic xmlns:pic="http://schemas.openxmlformats.org/drawingml/2006/picture">
+                  <pic:nvPicPr>
+                    <pic:cNvPr id="0" name="msj-error-servidor.png"/>
+                    <pic:cNvPicPr/>
+                  </pic:nvPicPr>
+                  <pic:blipFill>
+                    <a:blip r:embed="rId40">
+                      <a:extLst>
+                        <a:ext uri="{28A0092B-C50C-407E-A947-70E740481C1C}">
+                          <a14:useLocalDpi xmlns:a14="http://schemas.microsoft.com/office/drawing/2010/main" val="0"/>
+                        </a:ext>
+                      </a:extLst>
+                    </a:blip>
+                    <a:stretch>
+                      <a:fillRect/>
+                    </a:stretch>
+                  </pic:blipFill>
+                  <pic:spPr>
+                    <a:xfrm>
+                      <a:off x="0" y="0"/>
+                      <a:ext cx="2013230" cy="3276000"/>
+                    </a:xfrm>
+                    <a:prstGeom prst="rect">
+                      <a:avLst/>
+                    </a:prstGeom>
+                  </pic:spPr>
+                </pic:pic>
+              </a:graphicData>
+            </a:graphic>
+          </wp:inline>
+        </w:drawing>
+      </w:r>
+      <w:bookmarkStart w:id="40" w:name="_GoBack"/>
+      <w:bookmarkEnd w:id="40"/>
     </w:p>
     <w:p>
       <w:pPr>
@@ -7505,7 +7559,7 @@
       </w:pPr>
     </w:p>
     <w:sectPr>
-      <w:footerReference w:type="default" r:id="rId36"/>
+      <w:footerReference w:type="default" r:id="rId41"/>
       <w:pgSz w:w="11906" w:h="16838"/>
       <w:pgMar w:top="1417" w:right="1701" w:bottom="1417" w:left="1701" w:header="708" w:footer="708" w:gutter="0"/>
       <w:cols w:space="708"/>
@@ -7593,7 +7647,7 @@
           <w:rPr>
             <w:noProof/>
           </w:rPr>
-          <w:t>3</w:t>
+          <w:t>19</w:t>
         </w:r>
         <w:r>
           <w:rPr>
@@ -11312,8 +11366,9 @@
     <w:panose1 w:val="020B0604030504040204"/>
     <w:charset w:val="00"/>
     <w:family w:val="swiss"/>
+    <w:notTrueType/>
     <w:pitch w:val="variable"/>
-    <w:sig w:usb0="E1002EFF" w:usb1="C000605B" w:usb2="00000029" w:usb3="00000000" w:csb0="000101FF" w:csb1="00000000"/>
+    <w:sig w:usb0="00000003" w:usb1="00000000" w:usb2="00000000" w:usb3="00000000" w:csb0="00000001" w:csb1="00000000"/>
   </w:font>
   <w:font w:name="Arial">
     <w:panose1 w:val="020B0604020202020204"/>
@@ -11358,6 +11413,7 @@
     <w:rsid w:val="00684097"/>
     <w:rsid w:val="00687BA3"/>
     <w:rsid w:val="007C73E7"/>
+    <w:rsid w:val="00A37FCC"/>
     <w:rsid w:val="00BB464F"/>
     <w:rsid w:val="00BF2DB9"/>
     <w:rsid w:val="00C57AB1"/>
@@ -12042,7 +12098,7 @@
   <a:extraClrSchemeLst/>
   <a:extLst>
     <a:ext uri="{05A4C25C-085E-4340-85A3-A5531E510DB2}">
-      <thm15:themeFamily xmlns="" xmlns:thm15="http://schemas.microsoft.com/office/thememl/2012/main" name="Office Theme" id="{62F939B6-93AF-4DB8-9C6B-D6C7DFDC589F}" vid="{4A3C46E8-61CC-4603-A589-7422A47A8E4A}"/>
+      <thm15:themeFamily xmlns:thm15="http://schemas.microsoft.com/office/thememl/2012/main" xmlns="" name="Office Theme" id="{62F939B6-93AF-4DB8-9C6B-D6C7DFDC589F}" vid="{4A3C46E8-61CC-4603-A589-7422A47A8E4A}"/>
     </a:ext>
   </a:extLst>
 </a:theme>
@@ -12072,7 +12128,7 @@
 </file>
 
 <file path=customXml/itemProps2.xml><?xml version="1.0" encoding="utf-8"?>
-<ds:datastoreItem xmlns:ds="http://schemas.openxmlformats.org/officeDocument/2006/customXml" ds:itemID="{1DA37304-4987-40C4-A885-343AE7F6BEED}">
+<ds:datastoreItem xmlns:ds="http://schemas.openxmlformats.org/officeDocument/2006/customXml" ds:itemID="{703280E3-C6A7-4D58-8255-2B6BD3E08A6E}">
   <ds:schemaRefs>
     <ds:schemaRef ds:uri="http://schemas.openxmlformats.org/officeDocument/2006/bibliography"/>
   </ds:schemaRefs>

</xml_diff>

<commit_message>
Correcciones y matriz movil
Correccion manual movil
Capturas faltantes
Eliminación de manuales que no van (asi es consistente con lo que
estamos entregando)
Completo la matriz trazabilidad de parte movil
</commit_message>
<xml_diff>
--- a/Proyecto/Documentacion/Manuales/GeoP_Documentacion_ManualAppMóvil.docx
+++ b/Proyecto/Documentacion/Manuales/GeoP_Documentacion_ManualAppMóvil.docx
@@ -229,7 +229,7 @@
       <w:bookmarkStart w:id="0" w:name="_Toc279947222"/>
       <w:bookmarkStart w:id="1" w:name="_Toc280053636"/>
       <w:bookmarkStart w:id="2" w:name="_Toc401611215"/>
-      <w:bookmarkStart w:id="3" w:name="_Toc411805128"/>
+      <w:bookmarkStart w:id="3" w:name="_Toc412580482"/>
       <w:r>
         <w:rPr>
           <w:color w:val="0070C0"/>
@@ -260,7 +260,7 @@
       <w:bookmarkStart w:id="4" w:name="_Toc279947223"/>
       <w:bookmarkStart w:id="5" w:name="_Toc280053637"/>
       <w:bookmarkStart w:id="6" w:name="_Toc401611216"/>
-      <w:bookmarkStart w:id="7" w:name="_Toc411805129"/>
+      <w:bookmarkStart w:id="7" w:name="_Toc412580483"/>
       <w:r>
         <w:rPr>
           <w:color w:val="0070C0"/>
@@ -373,22 +373,15 @@
               </w:tabs>
               <w:cnfStyle w:val="000000100000" w:firstRow="0" w:lastRow="0" w:firstColumn="0" w:lastColumn="0" w:oddVBand="0" w:evenVBand="0" w:oddHBand="1" w:evenHBand="0" w:firstRowFirstColumn="0" w:firstRowLastColumn="0" w:lastRowFirstColumn="0" w:lastRowLastColumn="0"/>
             </w:pPr>
-            <w:r>
-              <w:rPr>
-                <w:lang w:val="es-419"/>
-              </w:rPr>
+            <w:proofErr w:type="spellStart"/>
+            <w:r>
               <w:t>GeoP_</w:t>
             </w:r>
             <w:r>
-              <w:rPr>
-                <w:lang w:val="es-419"/>
-              </w:rPr>
               <w:t>Documentacion</w:t>
             </w:r>
-            <w:r>
-              <w:rPr>
-                <w:lang w:val="es-419"/>
-              </w:rPr>
+            <w:proofErr w:type="spellEnd"/>
+            <w:r>
               <w:t>_</w:t>
             </w:r>
             <w:proofErr w:type="spellStart"/>
@@ -508,7 +501,7 @@
       <w:bookmarkStart w:id="8" w:name="_Toc279947224"/>
       <w:bookmarkStart w:id="9" w:name="_Toc280053638"/>
       <w:bookmarkStart w:id="10" w:name="_Toc401611217"/>
-      <w:bookmarkStart w:id="11" w:name="_Toc411805130"/>
+      <w:bookmarkStart w:id="11" w:name="_Toc412580484"/>
       <w:r>
         <w:rPr>
           <w:color w:val="0070C0"/>
@@ -648,14 +641,12 @@
               <w:rPr>
                 <w:b w:val="0"/>
                 <w:sz w:val="24"/>
-                <w:lang w:val="es-419"/>
               </w:rPr>
             </w:pPr>
             <w:r>
               <w:rPr>
                 <w:b w:val="0"/>
                 <w:sz w:val="24"/>
-                <w:lang w:val="es-419"/>
               </w:rPr>
               <w:t>Cambios</w:t>
             </w:r>
@@ -673,11 +664,6 @@
             <w:tcW w:w="1570" w:type="dxa"/>
           </w:tcPr>
           <w:p>
-            <w:pPr>
-              <w:rPr>
-                <w:lang w:val="es-419"/>
-              </w:rPr>
-            </w:pPr>
             <w:r>
               <w:t>1</w:t>
             </w:r>
@@ -685,9 +671,6 @@
               <w:t>.0</w:t>
             </w:r>
             <w:r>
-              <w:rPr>
-                <w:lang w:val="es-419"/>
-              </w:rPr>
               <w:t>_Draft</w:t>
             </w:r>
             <w:r>
@@ -718,14 +701,8 @@
           <w:p>
             <w:pPr>
               <w:cnfStyle w:val="000000100000" w:firstRow="0" w:lastRow="0" w:firstColumn="0" w:lastColumn="0" w:oddVBand="0" w:evenVBand="0" w:oddHBand="1" w:evenHBand="0" w:firstRowFirstColumn="0" w:firstRowLastColumn="0" w:lastRowFirstColumn="0" w:lastRowLastColumn="0"/>
-              <w:rPr>
-                <w:lang w:val="es-419"/>
-              </w:rPr>
             </w:pPr>
             <w:r>
-              <w:rPr>
-                <w:lang w:val="es-419"/>
-              </w:rPr>
               <w:t>Pendiente de Revisión</w:t>
             </w:r>
           </w:p>
@@ -1024,13 +1001,130 @@
             </w:rPr>
             <w:fldChar w:fldCharType="separate"/>
           </w:r>
-          <w:hyperlink w:anchor="_Toc411805128" w:history="1">
+          <w:bookmarkStart w:id="12" w:name="_GoBack"/>
+          <w:bookmarkEnd w:id="12"/>
+          <w:r>
+            <w:rPr>
+              <w:rStyle w:val="Hipervnculo"/>
+              <w:noProof/>
+            </w:rPr>
+            <w:fldChar w:fldCharType="begin"/>
+          </w:r>
+          <w:r>
+            <w:rPr>
+              <w:rStyle w:val="Hipervnculo"/>
+              <w:noProof/>
+            </w:rPr>
+            <w:instrText xml:space="preserve"> </w:instrText>
+          </w:r>
+          <w:r>
+            <w:rPr>
+              <w:noProof/>
+            </w:rPr>
+            <w:instrText>HYPERLINK \l "_Toc412580482"</w:instrText>
+          </w:r>
+          <w:r>
+            <w:rPr>
+              <w:rStyle w:val="Hipervnculo"/>
+              <w:noProof/>
+            </w:rPr>
+            <w:instrText xml:space="preserve"> </w:instrText>
+          </w:r>
+          <w:r>
+            <w:rPr>
+              <w:rStyle w:val="Hipervnculo"/>
+              <w:noProof/>
+            </w:rPr>
+          </w:r>
+          <w:r>
+            <w:rPr>
+              <w:rStyle w:val="Hipervnculo"/>
+              <w:noProof/>
+            </w:rPr>
+            <w:fldChar w:fldCharType="separate"/>
+          </w:r>
+          <w:r>
+            <w:rPr>
+              <w:rStyle w:val="Hipervnculo"/>
+              <w:noProof/>
+            </w:rPr>
+            <w:t>Control de la documentación</w:t>
+          </w:r>
+          <w:r>
+            <w:rPr>
+              <w:noProof/>
+              <w:webHidden/>
+            </w:rPr>
+            <w:tab/>
+          </w:r>
+          <w:r>
+            <w:rPr>
+              <w:noProof/>
+              <w:webHidden/>
+            </w:rPr>
+            <w:fldChar w:fldCharType="begin"/>
+          </w:r>
+          <w:r>
+            <w:rPr>
+              <w:noProof/>
+              <w:webHidden/>
+            </w:rPr>
+            <w:instrText xml:space="preserve"> PAGEREF _Toc412580482 \h </w:instrText>
+          </w:r>
+          <w:r>
+            <w:rPr>
+              <w:noProof/>
+              <w:webHidden/>
+            </w:rPr>
+          </w:r>
+          <w:r>
+            <w:rPr>
+              <w:noProof/>
+              <w:webHidden/>
+            </w:rPr>
+            <w:fldChar w:fldCharType="separate"/>
+          </w:r>
+          <w:r>
+            <w:rPr>
+              <w:noProof/>
+              <w:webHidden/>
+            </w:rPr>
+            <w:t>2</w:t>
+          </w:r>
+          <w:r>
+            <w:rPr>
+              <w:noProof/>
+              <w:webHidden/>
+            </w:rPr>
+            <w:fldChar w:fldCharType="end"/>
+          </w:r>
+          <w:r>
+            <w:rPr>
+              <w:rStyle w:val="Hipervnculo"/>
+              <w:noProof/>
+            </w:rPr>
+            <w:fldChar w:fldCharType="end"/>
+          </w:r>
+        </w:p>
+        <w:p>
+          <w:pPr>
+            <w:pStyle w:val="TDC3"/>
+            <w:tabs>
+              <w:tab w:val="right" w:leader="dot" w:pos="8494"/>
+            </w:tabs>
+            <w:rPr>
+              <w:rFonts w:eastAsiaTheme="minorEastAsia"/>
+              <w:noProof/>
+              <w:lang w:val="es-AR" w:eastAsia="es-AR"/>
+            </w:rPr>
+          </w:pPr>
+          <w:hyperlink w:anchor="_Toc412580483" w:history="1">
             <w:r>
               <w:rPr>
                 <w:rStyle w:val="Hipervnculo"/>
                 <w:noProof/>
               </w:rPr>
-              <w:t>Control de la documentación</w:t>
+              <w:t>Control de la Configuración.</w:t>
             </w:r>
             <w:r>
               <w:rPr>
@@ -1051,7 +1145,7 @@
                 <w:noProof/>
                 <w:webHidden/>
               </w:rPr>
-              <w:instrText xml:space="preserve"> PAGEREF _Toc411805128 \h </w:instrText>
+              <w:instrText xml:space="preserve"> PAGEREF _Toc412580483 \h </w:instrText>
             </w:r>
             <w:r>
               <w:rPr>
@@ -1094,13 +1188,13 @@
               <w:lang w:val="es-AR" w:eastAsia="es-AR"/>
             </w:rPr>
           </w:pPr>
-          <w:hyperlink w:anchor="_Toc411805129" w:history="1">
+          <w:hyperlink w:anchor="_Toc412580484" w:history="1">
             <w:r>
               <w:rPr>
                 <w:rStyle w:val="Hipervnculo"/>
                 <w:noProof/>
               </w:rPr>
-              <w:t>Control de la Configuración.</w:t>
+              <w:t>Histórico de Versiones.</w:t>
             </w:r>
             <w:r>
               <w:rPr>
@@ -1121,7 +1215,7 @@
                 <w:noProof/>
                 <w:webHidden/>
               </w:rPr>
-              <w:instrText xml:space="preserve"> PAGEREF _Toc411805129 \h </w:instrText>
+              <w:instrText xml:space="preserve"> PAGEREF _Toc412580484 \h </w:instrText>
             </w:r>
             <w:r>
               <w:rPr>
@@ -1142,6 +1236,441 @@
                 <w:webHidden/>
               </w:rPr>
               <w:t>2</w:t>
+            </w:r>
+            <w:r>
+              <w:rPr>
+                <w:noProof/>
+                <w:webHidden/>
+              </w:rPr>
+              <w:fldChar w:fldCharType="end"/>
+            </w:r>
+          </w:hyperlink>
+        </w:p>
+        <w:p>
+          <w:pPr>
+            <w:pStyle w:val="TDC1"/>
+            <w:tabs>
+              <w:tab w:val="right" w:leader="dot" w:pos="8494"/>
+            </w:tabs>
+            <w:rPr>
+              <w:rFonts w:eastAsiaTheme="minorEastAsia"/>
+              <w:noProof/>
+              <w:lang w:val="es-AR" w:eastAsia="es-AR"/>
+            </w:rPr>
+          </w:pPr>
+          <w:hyperlink w:anchor="_Toc412580485" w:history="1">
+            <w:r>
+              <w:rPr>
+                <w:rStyle w:val="Hipervnculo"/>
+                <w:noProof/>
+              </w:rPr>
+              <w:t>MANUAL DE USUARIO</w:t>
+            </w:r>
+            <w:r>
+              <w:rPr>
+                <w:rStyle w:val="Hipervnculo"/>
+                <w:noProof/>
+                <w:lang w:val="es-AR"/>
+              </w:rPr>
+              <w:t xml:space="preserve">– </w:t>
+            </w:r>
+            <w:r>
+              <w:rPr>
+                <w:rStyle w:val="Hipervnculo"/>
+                <w:noProof/>
+              </w:rPr>
+              <w:t>GeoParking Móvil ®</w:t>
+            </w:r>
+            <w:r>
+              <w:rPr>
+                <w:noProof/>
+                <w:webHidden/>
+              </w:rPr>
+              <w:tab/>
+            </w:r>
+            <w:r>
+              <w:rPr>
+                <w:noProof/>
+                <w:webHidden/>
+              </w:rPr>
+              <w:fldChar w:fldCharType="begin"/>
+            </w:r>
+            <w:r>
+              <w:rPr>
+                <w:noProof/>
+                <w:webHidden/>
+              </w:rPr>
+              <w:instrText xml:space="preserve"> PAGEREF _Toc412580485 \h </w:instrText>
+            </w:r>
+            <w:r>
+              <w:rPr>
+                <w:noProof/>
+                <w:webHidden/>
+              </w:rPr>
+            </w:r>
+            <w:r>
+              <w:rPr>
+                <w:noProof/>
+                <w:webHidden/>
+              </w:rPr>
+              <w:fldChar w:fldCharType="separate"/>
+            </w:r>
+            <w:r>
+              <w:rPr>
+                <w:noProof/>
+                <w:webHidden/>
+              </w:rPr>
+              <w:t>4</w:t>
+            </w:r>
+            <w:r>
+              <w:rPr>
+                <w:noProof/>
+                <w:webHidden/>
+              </w:rPr>
+              <w:fldChar w:fldCharType="end"/>
+            </w:r>
+          </w:hyperlink>
+        </w:p>
+        <w:p>
+          <w:pPr>
+            <w:pStyle w:val="TDC2"/>
+            <w:tabs>
+              <w:tab w:val="right" w:leader="dot" w:pos="8494"/>
+            </w:tabs>
+            <w:rPr>
+              <w:rFonts w:eastAsiaTheme="minorEastAsia"/>
+              <w:noProof/>
+              <w:lang w:val="es-AR" w:eastAsia="es-AR"/>
+            </w:rPr>
+          </w:pPr>
+          <w:hyperlink w:anchor="_Toc412580486" w:history="1">
+            <w:r>
+              <w:rPr>
+                <w:rStyle w:val="Hipervnculo"/>
+                <w:noProof/>
+              </w:rPr>
+              <w:t>Introducción</w:t>
+            </w:r>
+            <w:r>
+              <w:rPr>
+                <w:noProof/>
+                <w:webHidden/>
+              </w:rPr>
+              <w:tab/>
+            </w:r>
+            <w:r>
+              <w:rPr>
+                <w:noProof/>
+                <w:webHidden/>
+              </w:rPr>
+              <w:fldChar w:fldCharType="begin"/>
+            </w:r>
+            <w:r>
+              <w:rPr>
+                <w:noProof/>
+                <w:webHidden/>
+              </w:rPr>
+              <w:instrText xml:space="preserve"> PAGEREF _Toc412580486 \h </w:instrText>
+            </w:r>
+            <w:r>
+              <w:rPr>
+                <w:noProof/>
+                <w:webHidden/>
+              </w:rPr>
+            </w:r>
+            <w:r>
+              <w:rPr>
+                <w:noProof/>
+                <w:webHidden/>
+              </w:rPr>
+              <w:fldChar w:fldCharType="separate"/>
+            </w:r>
+            <w:r>
+              <w:rPr>
+                <w:noProof/>
+                <w:webHidden/>
+              </w:rPr>
+              <w:t>4</w:t>
+            </w:r>
+            <w:r>
+              <w:rPr>
+                <w:noProof/>
+                <w:webHidden/>
+              </w:rPr>
+              <w:fldChar w:fldCharType="end"/>
+            </w:r>
+          </w:hyperlink>
+        </w:p>
+        <w:p>
+          <w:pPr>
+            <w:pStyle w:val="TDC2"/>
+            <w:tabs>
+              <w:tab w:val="right" w:leader="dot" w:pos="8494"/>
+            </w:tabs>
+            <w:rPr>
+              <w:rFonts w:eastAsiaTheme="minorEastAsia"/>
+              <w:noProof/>
+              <w:lang w:val="es-AR" w:eastAsia="es-AR"/>
+            </w:rPr>
+          </w:pPr>
+          <w:hyperlink w:anchor="_Toc412580487" w:history="1">
+            <w:r>
+              <w:rPr>
+                <w:rStyle w:val="Hipervnculo"/>
+                <w:noProof/>
+              </w:rPr>
+              <w:t>Funcionalidad de la aplicación GeoParking Móvil ®</w:t>
+            </w:r>
+            <w:r>
+              <w:rPr>
+                <w:noProof/>
+                <w:webHidden/>
+              </w:rPr>
+              <w:tab/>
+            </w:r>
+            <w:r>
+              <w:rPr>
+                <w:noProof/>
+                <w:webHidden/>
+              </w:rPr>
+              <w:fldChar w:fldCharType="begin"/>
+            </w:r>
+            <w:r>
+              <w:rPr>
+                <w:noProof/>
+                <w:webHidden/>
+              </w:rPr>
+              <w:instrText xml:space="preserve"> PAGEREF _Toc412580487 \h </w:instrText>
+            </w:r>
+            <w:r>
+              <w:rPr>
+                <w:noProof/>
+                <w:webHidden/>
+              </w:rPr>
+            </w:r>
+            <w:r>
+              <w:rPr>
+                <w:noProof/>
+                <w:webHidden/>
+              </w:rPr>
+              <w:fldChar w:fldCharType="separate"/>
+            </w:r>
+            <w:r>
+              <w:rPr>
+                <w:noProof/>
+                <w:webHidden/>
+              </w:rPr>
+              <w:t>5</w:t>
+            </w:r>
+            <w:r>
+              <w:rPr>
+                <w:noProof/>
+                <w:webHidden/>
+              </w:rPr>
+              <w:fldChar w:fldCharType="end"/>
+            </w:r>
+          </w:hyperlink>
+        </w:p>
+        <w:p>
+          <w:pPr>
+            <w:pStyle w:val="TDC2"/>
+            <w:tabs>
+              <w:tab w:val="right" w:leader="dot" w:pos="8494"/>
+            </w:tabs>
+            <w:rPr>
+              <w:rFonts w:eastAsiaTheme="minorEastAsia"/>
+              <w:noProof/>
+              <w:lang w:val="es-AR" w:eastAsia="es-AR"/>
+            </w:rPr>
+          </w:pPr>
+          <w:hyperlink w:anchor="_Toc412580488" w:history="1">
+            <w:r>
+              <w:rPr>
+                <w:rStyle w:val="Hipervnculo"/>
+                <w:noProof/>
+              </w:rPr>
+              <w:t>Instalación deGeoParking Móvil ®</w:t>
+            </w:r>
+            <w:r>
+              <w:rPr>
+                <w:noProof/>
+                <w:webHidden/>
+              </w:rPr>
+              <w:tab/>
+            </w:r>
+            <w:r>
+              <w:rPr>
+                <w:noProof/>
+                <w:webHidden/>
+              </w:rPr>
+              <w:fldChar w:fldCharType="begin"/>
+            </w:r>
+            <w:r>
+              <w:rPr>
+                <w:noProof/>
+                <w:webHidden/>
+              </w:rPr>
+              <w:instrText xml:space="preserve"> PAGEREF _Toc412580488 \h </w:instrText>
+            </w:r>
+            <w:r>
+              <w:rPr>
+                <w:noProof/>
+                <w:webHidden/>
+              </w:rPr>
+            </w:r>
+            <w:r>
+              <w:rPr>
+                <w:noProof/>
+                <w:webHidden/>
+              </w:rPr>
+              <w:fldChar w:fldCharType="separate"/>
+            </w:r>
+            <w:r>
+              <w:rPr>
+                <w:noProof/>
+                <w:webHidden/>
+              </w:rPr>
+              <w:t>6</w:t>
+            </w:r>
+            <w:r>
+              <w:rPr>
+                <w:noProof/>
+                <w:webHidden/>
+              </w:rPr>
+              <w:fldChar w:fldCharType="end"/>
+            </w:r>
+          </w:hyperlink>
+        </w:p>
+        <w:p>
+          <w:pPr>
+            <w:pStyle w:val="TDC2"/>
+            <w:tabs>
+              <w:tab w:val="right" w:leader="dot" w:pos="8494"/>
+            </w:tabs>
+            <w:rPr>
+              <w:rFonts w:eastAsiaTheme="minorEastAsia"/>
+              <w:noProof/>
+              <w:lang w:val="es-AR" w:eastAsia="es-AR"/>
+            </w:rPr>
+          </w:pPr>
+          <w:hyperlink w:anchor="_Toc412580489" w:history="1">
+            <w:r>
+              <w:rPr>
+                <w:rStyle w:val="Hipervnculo"/>
+                <w:noProof/>
+              </w:rPr>
+              <w:t>Utilización de GeoParking Móvil ®</w:t>
+            </w:r>
+            <w:r>
+              <w:rPr>
+                <w:noProof/>
+                <w:webHidden/>
+              </w:rPr>
+              <w:tab/>
+            </w:r>
+            <w:r>
+              <w:rPr>
+                <w:noProof/>
+                <w:webHidden/>
+              </w:rPr>
+              <w:fldChar w:fldCharType="begin"/>
+            </w:r>
+            <w:r>
+              <w:rPr>
+                <w:noProof/>
+                <w:webHidden/>
+              </w:rPr>
+              <w:instrText xml:space="preserve"> PAGEREF _Toc412580489 \h </w:instrText>
+            </w:r>
+            <w:r>
+              <w:rPr>
+                <w:noProof/>
+                <w:webHidden/>
+              </w:rPr>
+            </w:r>
+            <w:r>
+              <w:rPr>
+                <w:noProof/>
+                <w:webHidden/>
+              </w:rPr>
+              <w:fldChar w:fldCharType="separate"/>
+            </w:r>
+            <w:r>
+              <w:rPr>
+                <w:noProof/>
+                <w:webHidden/>
+              </w:rPr>
+              <w:t>7</w:t>
+            </w:r>
+            <w:r>
+              <w:rPr>
+                <w:noProof/>
+                <w:webHidden/>
+              </w:rPr>
+              <w:fldChar w:fldCharType="end"/>
+            </w:r>
+          </w:hyperlink>
+        </w:p>
+        <w:p>
+          <w:pPr>
+            <w:pStyle w:val="TDC2"/>
+            <w:tabs>
+              <w:tab w:val="right" w:leader="dot" w:pos="8494"/>
+            </w:tabs>
+            <w:rPr>
+              <w:rFonts w:eastAsiaTheme="minorEastAsia"/>
+              <w:noProof/>
+              <w:lang w:val="es-AR" w:eastAsia="es-AR"/>
+            </w:rPr>
+          </w:pPr>
+          <w:hyperlink w:anchor="_Toc412580490" w:history="1">
+            <w:r>
+              <w:rPr>
+                <w:rStyle w:val="Hipervnculo"/>
+                <w:noProof/>
+              </w:rPr>
+              <w:t>Botones principales</w:t>
+            </w:r>
+            <w:r>
+              <w:rPr>
+                <w:noProof/>
+                <w:webHidden/>
+              </w:rPr>
+              <w:tab/>
+            </w:r>
+            <w:r>
+              <w:rPr>
+                <w:noProof/>
+                <w:webHidden/>
+              </w:rPr>
+              <w:fldChar w:fldCharType="begin"/>
+            </w:r>
+            <w:r>
+              <w:rPr>
+                <w:noProof/>
+                <w:webHidden/>
+              </w:rPr>
+              <w:instrText xml:space="preserve"> PAGEREF _Toc412580490 \h </w:instrText>
+            </w:r>
+            <w:r>
+              <w:rPr>
+                <w:noProof/>
+                <w:webHidden/>
+              </w:rPr>
+            </w:r>
+            <w:r>
+              <w:rPr>
+                <w:noProof/>
+                <w:webHidden/>
+              </w:rPr>
+              <w:fldChar w:fldCharType="separate"/>
+            </w:r>
+            <w:r>
+              <w:rPr>
+                <w:noProof/>
+                <w:webHidden/>
+              </w:rPr>
+              <w:t>18</w:t>
             </w:r>
             <w:r>
               <w:rPr>
@@ -1164,13 +1693,13 @@
               <w:lang w:val="es-AR" w:eastAsia="es-AR"/>
             </w:rPr>
           </w:pPr>
-          <w:hyperlink w:anchor="_Toc411805130" w:history="1">
+          <w:hyperlink w:anchor="_Toc412580491" w:history="1">
             <w:r>
               <w:rPr>
                 <w:rStyle w:val="Hipervnculo"/>
                 <w:noProof/>
               </w:rPr>
-              <w:t>Histórico de Versiones.</w:t>
+              <w:t>Explicación</w:t>
             </w:r>
             <w:r>
               <w:rPr>
@@ -1191,7 +1720,7 @@
                 <w:noProof/>
                 <w:webHidden/>
               </w:rPr>
-              <w:instrText xml:space="preserve"> PAGEREF _Toc411805130 \h </w:instrText>
+              <w:instrText xml:space="preserve"> PAGEREF _Toc412580491 \h </w:instrText>
             </w:r>
             <w:r>
               <w:rPr>
@@ -1211,100 +1740,7 @@
                 <w:noProof/>
                 <w:webHidden/>
               </w:rPr>
-              <w:t>2</w:t>
-            </w:r>
-            <w:r>
-              <w:rPr>
-                <w:noProof/>
-                <w:webHidden/>
-              </w:rPr>
-              <w:fldChar w:fldCharType="end"/>
-            </w:r>
-          </w:hyperlink>
-        </w:p>
-        <w:p>
-          <w:pPr>
-            <w:pStyle w:val="TDC1"/>
-            <w:tabs>
-              <w:tab w:val="right" w:leader="dot" w:pos="8494"/>
-            </w:tabs>
-            <w:rPr>
-              <w:rFonts w:eastAsiaTheme="minorEastAsia"/>
-              <w:noProof/>
-              <w:lang w:val="es-AR" w:eastAsia="es-AR"/>
-            </w:rPr>
-          </w:pPr>
-          <w:hyperlink w:anchor="_Toc411805131" w:history="1">
-            <w:r>
-              <w:rPr>
-                <w:rStyle w:val="Hipervnculo"/>
-                <w:noProof/>
-              </w:rPr>
-              <w:t>MANUAL DE USUARIO</w:t>
-            </w:r>
-            <w:r>
-              <w:rPr>
-                <w:rStyle w:val="Hipervnculo"/>
-                <w:noProof/>
-                <w:lang w:val="es-419"/>
-              </w:rPr>
-              <w:t xml:space="preserve"> </w:t>
-            </w:r>
-            <w:r>
-              <w:rPr>
-                <w:rStyle w:val="Hipervnculo"/>
-                <w:noProof/>
-                <w:lang w:val="es-AR"/>
-              </w:rPr>
-              <w:t xml:space="preserve">– </w:t>
-            </w:r>
-            <w:r>
-              <w:rPr>
-                <w:rStyle w:val="Hipervnculo"/>
-                <w:noProof/>
-              </w:rPr>
-              <w:t>GeoParking Móvil ®</w:t>
-            </w:r>
-            <w:r>
-              <w:rPr>
-                <w:noProof/>
-                <w:webHidden/>
-              </w:rPr>
-              <w:tab/>
-            </w:r>
-            <w:r>
-              <w:rPr>
-                <w:noProof/>
-                <w:webHidden/>
-              </w:rPr>
-              <w:fldChar w:fldCharType="begin"/>
-            </w:r>
-            <w:r>
-              <w:rPr>
-                <w:noProof/>
-                <w:webHidden/>
-              </w:rPr>
-              <w:instrText xml:space="preserve"> PAGEREF _Toc411805131 \h </w:instrText>
-            </w:r>
-            <w:r>
-              <w:rPr>
-                <w:noProof/>
-                <w:webHidden/>
-              </w:rPr>
-            </w:r>
-            <w:r>
-              <w:rPr>
-                <w:noProof/>
-                <w:webHidden/>
-              </w:rPr>
-              <w:fldChar w:fldCharType="separate"/>
-            </w:r>
-            <w:r>
-              <w:rPr>
-                <w:noProof/>
-                <w:webHidden/>
-              </w:rPr>
-              <w:t>4</w:t>
+              <w:t>18</w:t>
             </w:r>
             <w:r>
               <w:rPr>
@@ -1327,13 +1763,13 @@
               <w:lang w:val="es-AR" w:eastAsia="es-AR"/>
             </w:rPr>
           </w:pPr>
-          <w:hyperlink w:anchor="_Toc411805132" w:history="1">
+          <w:hyperlink w:anchor="_Toc412580492" w:history="1">
             <w:r>
               <w:rPr>
                 <w:rStyle w:val="Hipervnculo"/>
                 <w:noProof/>
               </w:rPr>
-              <w:t>Introducción</w:t>
+              <w:t>Dirigirse a playa</w:t>
             </w:r>
             <w:r>
               <w:rPr>
@@ -1354,7 +1790,7 @@
                 <w:noProof/>
                 <w:webHidden/>
               </w:rPr>
-              <w:instrText xml:space="preserve"> PAGEREF _Toc411805132 \h </w:instrText>
+              <w:instrText xml:space="preserve"> PAGEREF _Toc412580492 \h </w:instrText>
             </w:r>
             <w:r>
               <w:rPr>
@@ -1374,7 +1810,7 @@
                 <w:noProof/>
                 <w:webHidden/>
               </w:rPr>
-              <w:t>4</w:t>
+              <w:t>20</w:t>
             </w:r>
             <w:r>
               <w:rPr>
@@ -1397,13 +1833,13 @@
               <w:lang w:val="es-AR" w:eastAsia="es-AR"/>
             </w:rPr>
           </w:pPr>
-          <w:hyperlink w:anchor="_Toc411805133" w:history="1">
+          <w:hyperlink w:anchor="_Toc412580493" w:history="1">
             <w:r>
               <w:rPr>
                 <w:rStyle w:val="Hipervnculo"/>
                 <w:noProof/>
               </w:rPr>
-              <w:t>Funcionalidad de la aplicación GeoParking Móvil ®</w:t>
+              <w:t>Consultas</w:t>
             </w:r>
             <w:r>
               <w:rPr>
@@ -1424,7 +1860,7 @@
                 <w:noProof/>
                 <w:webHidden/>
               </w:rPr>
-              <w:instrText xml:space="preserve"> PAGEREF _Toc411805133 \h </w:instrText>
+              <w:instrText xml:space="preserve"> PAGEREF _Toc412580493 \h </w:instrText>
             </w:r>
             <w:r>
               <w:rPr>
@@ -1444,217 +1880,7 @@
                 <w:noProof/>
                 <w:webHidden/>
               </w:rPr>
-              <w:t>5</w:t>
-            </w:r>
-            <w:r>
-              <w:rPr>
-                <w:noProof/>
-                <w:webHidden/>
-              </w:rPr>
-              <w:fldChar w:fldCharType="end"/>
-            </w:r>
-          </w:hyperlink>
-        </w:p>
-        <w:p>
-          <w:pPr>
-            <w:pStyle w:val="TDC2"/>
-            <w:tabs>
-              <w:tab w:val="right" w:leader="dot" w:pos="8494"/>
-            </w:tabs>
-            <w:rPr>
-              <w:rFonts w:eastAsiaTheme="minorEastAsia"/>
-              <w:noProof/>
-              <w:lang w:val="es-AR" w:eastAsia="es-AR"/>
-            </w:rPr>
-          </w:pPr>
-          <w:hyperlink w:anchor="_Toc411805134" w:history="1">
-            <w:r>
-              <w:rPr>
-                <w:rStyle w:val="Hipervnculo"/>
-                <w:noProof/>
-              </w:rPr>
-              <w:t>Instalación de GeoParking Móvil ®</w:t>
-            </w:r>
-            <w:r>
-              <w:rPr>
-                <w:noProof/>
-                <w:webHidden/>
-              </w:rPr>
-              <w:tab/>
-            </w:r>
-            <w:r>
-              <w:rPr>
-                <w:noProof/>
-                <w:webHidden/>
-              </w:rPr>
-              <w:fldChar w:fldCharType="begin"/>
-            </w:r>
-            <w:r>
-              <w:rPr>
-                <w:noProof/>
-                <w:webHidden/>
-              </w:rPr>
-              <w:instrText xml:space="preserve"> PAGEREF _Toc411805134 \h </w:instrText>
-            </w:r>
-            <w:r>
-              <w:rPr>
-                <w:noProof/>
-                <w:webHidden/>
-              </w:rPr>
-            </w:r>
-            <w:r>
-              <w:rPr>
-                <w:noProof/>
-                <w:webHidden/>
-              </w:rPr>
-              <w:fldChar w:fldCharType="separate"/>
-            </w:r>
-            <w:r>
-              <w:rPr>
-                <w:noProof/>
-                <w:webHidden/>
-              </w:rPr>
-              <w:t>6</w:t>
-            </w:r>
-            <w:r>
-              <w:rPr>
-                <w:noProof/>
-                <w:webHidden/>
-              </w:rPr>
-              <w:fldChar w:fldCharType="end"/>
-            </w:r>
-          </w:hyperlink>
-        </w:p>
-        <w:p>
-          <w:pPr>
-            <w:pStyle w:val="TDC2"/>
-            <w:tabs>
-              <w:tab w:val="right" w:leader="dot" w:pos="8494"/>
-            </w:tabs>
-            <w:rPr>
-              <w:rFonts w:eastAsiaTheme="minorEastAsia"/>
-              <w:noProof/>
-              <w:lang w:val="es-AR" w:eastAsia="es-AR"/>
-            </w:rPr>
-          </w:pPr>
-          <w:hyperlink w:anchor="_Toc411805135" w:history="1">
-            <w:r>
-              <w:rPr>
-                <w:rStyle w:val="Hipervnculo"/>
-                <w:noProof/>
-              </w:rPr>
-              <w:t>Utilización de GeoParking Móvil ®</w:t>
-            </w:r>
-            <w:r>
-              <w:rPr>
-                <w:noProof/>
-                <w:webHidden/>
-              </w:rPr>
-              <w:tab/>
-            </w:r>
-            <w:r>
-              <w:rPr>
-                <w:noProof/>
-                <w:webHidden/>
-              </w:rPr>
-              <w:fldChar w:fldCharType="begin"/>
-            </w:r>
-            <w:r>
-              <w:rPr>
-                <w:noProof/>
-                <w:webHidden/>
-              </w:rPr>
-              <w:instrText xml:space="preserve"> PAGEREF _Toc411805135 \h </w:instrText>
-            </w:r>
-            <w:r>
-              <w:rPr>
-                <w:noProof/>
-                <w:webHidden/>
-              </w:rPr>
-            </w:r>
-            <w:r>
-              <w:rPr>
-                <w:noProof/>
-                <w:webHidden/>
-              </w:rPr>
-              <w:fldChar w:fldCharType="separate"/>
-            </w:r>
-            <w:r>
-              <w:rPr>
-                <w:noProof/>
-                <w:webHidden/>
-              </w:rPr>
-              <w:t>7</w:t>
-            </w:r>
-            <w:r>
-              <w:rPr>
-                <w:noProof/>
-                <w:webHidden/>
-              </w:rPr>
-              <w:fldChar w:fldCharType="end"/>
-            </w:r>
-          </w:hyperlink>
-        </w:p>
-        <w:p>
-          <w:pPr>
-            <w:pStyle w:val="TDC2"/>
-            <w:tabs>
-              <w:tab w:val="right" w:leader="dot" w:pos="8494"/>
-            </w:tabs>
-            <w:rPr>
-              <w:rFonts w:eastAsiaTheme="minorEastAsia"/>
-              <w:noProof/>
-              <w:lang w:val="es-AR" w:eastAsia="es-AR"/>
-            </w:rPr>
-          </w:pPr>
-          <w:hyperlink w:anchor="_Toc411805136" w:history="1">
-            <w:r>
-              <w:rPr>
-                <w:rStyle w:val="Hipervnculo"/>
-                <w:noProof/>
-              </w:rPr>
-              <w:t>Consultas</w:t>
-            </w:r>
-            <w:r>
-              <w:rPr>
-                <w:noProof/>
-                <w:webHidden/>
-              </w:rPr>
-              <w:tab/>
-            </w:r>
-            <w:r>
-              <w:rPr>
-                <w:noProof/>
-                <w:webHidden/>
-              </w:rPr>
-              <w:fldChar w:fldCharType="begin"/>
-            </w:r>
-            <w:r>
-              <w:rPr>
-                <w:noProof/>
-                <w:webHidden/>
-              </w:rPr>
-              <w:instrText xml:space="preserve"> PAGEREF _Toc411805136 \h </w:instrText>
-            </w:r>
-            <w:r>
-              <w:rPr>
-                <w:noProof/>
-                <w:webHidden/>
-              </w:rPr>
-            </w:r>
-            <w:r>
-              <w:rPr>
-                <w:noProof/>
-                <w:webHidden/>
-              </w:rPr>
-              <w:fldChar w:fldCharType="separate"/>
-            </w:r>
-            <w:r>
-              <w:rPr>
-                <w:noProof/>
-                <w:webHidden/>
-              </w:rPr>
-              <w:t>22</w:t>
+              <w:t>24</w:t>
             </w:r>
             <w:r>
               <w:rPr>
@@ -1680,10 +1906,7 @@
         </w:p>
       </w:sdtContent>
     </w:sdt>
-    <w:p>
-      <w:bookmarkStart w:id="12" w:name="_GoBack"/>
-      <w:bookmarkEnd w:id="12"/>
-    </w:p>
+    <w:p/>
     <w:p/>
     <w:p>
       <w:pPr>
@@ -1741,13 +1964,13 @@
         </w:rPr>
         <w:fldChar w:fldCharType="separate"/>
       </w:r>
-      <w:hyperlink w:anchor="_Toc411804645" w:history="1">
+      <w:hyperlink w:anchor="_Toc412580422" w:history="1">
         <w:r>
           <w:rPr>
             <w:rStyle w:val="Hipervnculo"/>
             <w:noProof/>
           </w:rPr>
-          <w:t>Imagen 1: Icono GeoParking</w:t>
+          <w:t>Imagen 1: Principales tiendas donde descargar GeoParking Móvil</w:t>
         </w:r>
         <w:r>
           <w:rPr>
@@ -1768,7 +1991,7 @@
             <w:noProof/>
             <w:webHidden/>
           </w:rPr>
-          <w:instrText xml:space="preserve"> PAGEREF _Toc411804645 \h </w:instrText>
+          <w:instrText xml:space="preserve"> PAGEREF _Toc412580422 \h </w:instrText>
         </w:r>
         <w:r>
           <w:rPr>
@@ -1814,13 +2037,13 @@
           <w:lang w:val="es-AR" w:eastAsia="es-AR"/>
         </w:rPr>
       </w:pPr>
-      <w:hyperlink w:anchor="_Toc411804646" w:history="1">
+      <w:hyperlink w:anchor="_Toc412580423" w:history="1">
         <w:r>
           <w:rPr>
             <w:rStyle w:val="Hipervnculo"/>
             <w:noProof/>
           </w:rPr>
-          <w:t>Imagen 2: Pantalla de bienvenida - Paso 1</w:t>
+          <w:t>Imagen 2: Icono GeoParking</w:t>
         </w:r>
         <w:r>
           <w:rPr>
@@ -1841,7 +2064,7 @@
             <w:noProof/>
             <w:webHidden/>
           </w:rPr>
-          <w:instrText xml:space="preserve"> PAGEREF _Toc411804646 \h </w:instrText>
+          <w:instrText xml:space="preserve"> PAGEREF _Toc412580423 \h </w:instrText>
         </w:r>
         <w:r>
           <w:rPr>
@@ -1861,7 +2084,7 @@
             <w:noProof/>
             <w:webHidden/>
           </w:rPr>
-          <w:t>7</w:t>
+          <w:t>6</w:t>
         </w:r>
         <w:r>
           <w:rPr>
@@ -1887,13 +2110,13 @@
           <w:lang w:val="es-AR" w:eastAsia="es-AR"/>
         </w:rPr>
       </w:pPr>
-      <w:hyperlink w:anchor="_Toc411804647" w:history="1">
+      <w:hyperlink w:anchor="_Toc412580424" w:history="1">
         <w:r>
           <w:rPr>
             <w:rStyle w:val="Hipervnculo"/>
             <w:noProof/>
           </w:rPr>
-          <w:t>Imagen 3: Pantalla de bienvenida - Paso 2</w:t>
+          <w:t>Imagen 3: Pantalla de bienvenida - Paso 1</w:t>
         </w:r>
         <w:r>
           <w:rPr>
@@ -1914,7 +2137,7 @@
             <w:noProof/>
             <w:webHidden/>
           </w:rPr>
-          <w:instrText xml:space="preserve"> PAGEREF _Toc411804647 \h </w:instrText>
+          <w:instrText xml:space="preserve"> PAGEREF _Toc412580424 \h </w:instrText>
         </w:r>
         <w:r>
           <w:rPr>
@@ -1934,7 +2157,7 @@
             <w:noProof/>
             <w:webHidden/>
           </w:rPr>
-          <w:t>8</w:t>
+          <w:t>7</w:t>
         </w:r>
         <w:r>
           <w:rPr>
@@ -1960,13 +2183,13 @@
           <w:lang w:val="es-AR" w:eastAsia="es-AR"/>
         </w:rPr>
       </w:pPr>
-      <w:hyperlink w:anchor="_Toc411804648" w:history="1">
+      <w:hyperlink w:anchor="_Toc412580425" w:history="1">
         <w:r>
           <w:rPr>
             <w:rStyle w:val="Hipervnculo"/>
             <w:noProof/>
           </w:rPr>
-          <w:t>Imagen 4: Pantalla de bienvenida - Paso 3</w:t>
+          <w:t>Imagen 4: Pantalla de bienvenida - Paso 2</w:t>
         </w:r>
         <w:r>
           <w:rPr>
@@ -1987,7 +2210,7 @@
             <w:noProof/>
             <w:webHidden/>
           </w:rPr>
-          <w:instrText xml:space="preserve"> PAGEREF _Toc411804648 \h </w:instrText>
+          <w:instrText xml:space="preserve"> PAGEREF _Toc412580425 \h </w:instrText>
         </w:r>
         <w:r>
           <w:rPr>
@@ -2007,7 +2230,7 @@
             <w:noProof/>
             <w:webHidden/>
           </w:rPr>
-          <w:t>9</w:t>
+          <w:t>8</w:t>
         </w:r>
         <w:r>
           <w:rPr>
@@ -2033,13 +2256,13 @@
           <w:lang w:val="es-AR" w:eastAsia="es-AR"/>
         </w:rPr>
       </w:pPr>
-      <w:hyperlink w:anchor="_Toc411804649" w:history="1">
+      <w:hyperlink w:anchor="_Toc412580426" w:history="1">
         <w:r>
           <w:rPr>
             <w:rStyle w:val="Hipervnculo"/>
             <w:noProof/>
           </w:rPr>
-          <w:t>Imagen 5: Pantalla principal</w:t>
+          <w:t>Imagen 5: Pantalla de bienvenida - Paso 3</w:t>
         </w:r>
         <w:r>
           <w:rPr>
@@ -2060,7 +2283,7 @@
             <w:noProof/>
             <w:webHidden/>
           </w:rPr>
-          <w:instrText xml:space="preserve"> PAGEREF _Toc411804649 \h </w:instrText>
+          <w:instrText xml:space="preserve"> PAGEREF _Toc412580426 \h </w:instrText>
         </w:r>
         <w:r>
           <w:rPr>
@@ -2080,7 +2303,7 @@
             <w:noProof/>
             <w:webHidden/>
           </w:rPr>
-          <w:t>10</w:t>
+          <w:t>9</w:t>
         </w:r>
         <w:r>
           <w:rPr>
@@ -2106,13 +2329,13 @@
           <w:lang w:val="es-AR" w:eastAsia="es-AR"/>
         </w:rPr>
       </w:pPr>
-      <w:hyperlink w:anchor="_Toc411804650" w:history="1">
+      <w:hyperlink w:anchor="_Toc412580427" w:history="1">
         <w:r>
           <w:rPr>
             <w:rStyle w:val="Hipervnculo"/>
             <w:noProof/>
           </w:rPr>
-          <w:t>Imagen 6: Menú lateral izquierdo</w:t>
+          <w:t>Imagen 6: Pantalla principal</w:t>
         </w:r>
         <w:r>
           <w:rPr>
@@ -2133,7 +2356,7 @@
             <w:noProof/>
             <w:webHidden/>
           </w:rPr>
-          <w:instrText xml:space="preserve"> PAGEREF _Toc411804650 \h </w:instrText>
+          <w:instrText xml:space="preserve"> PAGEREF _Toc412580427 \h </w:instrText>
         </w:r>
         <w:r>
           <w:rPr>
@@ -2153,7 +2376,7 @@
             <w:noProof/>
             <w:webHidden/>
           </w:rPr>
-          <w:t>11</w:t>
+          <w:t>10</w:t>
         </w:r>
         <w:r>
           <w:rPr>
@@ -2179,13 +2402,13 @@
           <w:lang w:val="es-AR" w:eastAsia="es-AR"/>
         </w:rPr>
       </w:pPr>
-      <w:hyperlink w:anchor="_Toc411804651" w:history="1">
+      <w:hyperlink w:anchor="_Toc412580428" w:history="1">
         <w:r>
           <w:rPr>
             <w:rStyle w:val="Hipervnculo"/>
             <w:noProof/>
           </w:rPr>
-          <w:t>Imagen 7: Listado de historial</w:t>
+          <w:t>Imagen 7: Menú lateral izquierdo</w:t>
         </w:r>
         <w:r>
           <w:rPr>
@@ -2206,7 +2429,7 @@
             <w:noProof/>
             <w:webHidden/>
           </w:rPr>
-          <w:instrText xml:space="preserve"> PAGEREF _Toc411804651 \h </w:instrText>
+          <w:instrText xml:space="preserve"> PAGEREF _Toc412580428 \h </w:instrText>
         </w:r>
         <w:r>
           <w:rPr>
@@ -2226,7 +2449,7 @@
             <w:noProof/>
             <w:webHidden/>
           </w:rPr>
-          <w:t>12</w:t>
+          <w:t>11</w:t>
         </w:r>
         <w:r>
           <w:rPr>
@@ -2252,13 +2475,13 @@
           <w:lang w:val="es-AR" w:eastAsia="es-AR"/>
         </w:rPr>
       </w:pPr>
-      <w:hyperlink w:anchor="_Toc411804652" w:history="1">
+      <w:hyperlink w:anchor="_Toc412580429" w:history="1">
         <w:r>
           <w:rPr>
             <w:rStyle w:val="Hipervnculo"/>
             <w:noProof/>
           </w:rPr>
-          <w:t>Imagen 8: Formulario de contacto</w:t>
+          <w:t>Imagen 8: Listado de historial</w:t>
         </w:r>
         <w:r>
           <w:rPr>
@@ -2279,7 +2502,7 @@
             <w:noProof/>
             <w:webHidden/>
           </w:rPr>
-          <w:instrText xml:space="preserve"> PAGEREF _Toc411804652 \h </w:instrText>
+          <w:instrText xml:space="preserve"> PAGEREF _Toc412580429 \h </w:instrText>
         </w:r>
         <w:r>
           <w:rPr>
@@ -2299,7 +2522,7 @@
             <w:noProof/>
             <w:webHidden/>
           </w:rPr>
-          <w:t>13</w:t>
+          <w:t>12</w:t>
         </w:r>
         <w:r>
           <w:rPr>
@@ -2325,13 +2548,13 @@
           <w:lang w:val="es-AR" w:eastAsia="es-AR"/>
         </w:rPr>
       </w:pPr>
-      <w:hyperlink w:anchor="_Toc411804653" w:history="1">
+      <w:hyperlink w:anchor="_Toc412580430" w:history="1">
         <w:r>
           <w:rPr>
             <w:rStyle w:val="Hipervnculo"/>
             <w:noProof/>
           </w:rPr>
-          <w:t>Imagen 9: Pantalla de ajustes</w:t>
+          <w:t>Imagen 9: Formulario de contacto</w:t>
         </w:r>
         <w:r>
           <w:rPr>
@@ -2352,7 +2575,7 @@
             <w:noProof/>
             <w:webHidden/>
           </w:rPr>
-          <w:instrText xml:space="preserve"> PAGEREF _Toc411804653 \h </w:instrText>
+          <w:instrText xml:space="preserve"> PAGEREF _Toc412580430 \h </w:instrText>
         </w:r>
         <w:r>
           <w:rPr>
@@ -2372,7 +2595,7 @@
             <w:noProof/>
             <w:webHidden/>
           </w:rPr>
-          <w:t>14</w:t>
+          <w:t>13</w:t>
         </w:r>
         <w:r>
           <w:rPr>
@@ -2398,13 +2621,13 @@
           <w:lang w:val="es-AR" w:eastAsia="es-AR"/>
         </w:rPr>
       </w:pPr>
-      <w:hyperlink w:anchor="_Toc411804654" w:history="1">
+      <w:hyperlink w:anchor="_Toc412580431" w:history="1">
         <w:r>
           <w:rPr>
             <w:rStyle w:val="Hipervnculo"/>
             <w:noProof/>
           </w:rPr>
-          <w:t>Imagen 10: Panel búsquedas</w:t>
+          <w:t>Imagen 10: Pantalla de ajustes</w:t>
         </w:r>
         <w:r>
           <w:rPr>
@@ -2425,7 +2648,7 @@
             <w:noProof/>
             <w:webHidden/>
           </w:rPr>
-          <w:instrText xml:space="preserve"> PAGEREF _Toc411804654 \h </w:instrText>
+          <w:instrText xml:space="preserve"> PAGEREF _Toc412580431 \h </w:instrText>
         </w:r>
         <w:r>
           <w:rPr>
@@ -2445,7 +2668,7 @@
             <w:noProof/>
             <w:webHidden/>
           </w:rPr>
-          <w:t>15</w:t>
+          <w:t>14</w:t>
         </w:r>
         <w:r>
           <w:rPr>
@@ -2471,13 +2694,13 @@
           <w:lang w:val="es-AR" w:eastAsia="es-AR"/>
         </w:rPr>
       </w:pPr>
-      <w:hyperlink w:anchor="_Toc411804655" w:history="1">
+      <w:hyperlink w:anchor="_Toc412580432" w:history="1">
         <w:r>
           <w:rPr>
             <w:rStyle w:val="Hipervnculo"/>
             <w:noProof/>
           </w:rPr>
-          <w:t>Imagen 11: Resultado de búsqueda exitosa</w:t>
+          <w:t>Imagen 11: Panel búsquedas</w:t>
         </w:r>
         <w:r>
           <w:rPr>
@@ -2498,7 +2721,7 @@
             <w:noProof/>
             <w:webHidden/>
           </w:rPr>
-          <w:instrText xml:space="preserve"> PAGEREF _Toc411804655 \h </w:instrText>
+          <w:instrText xml:space="preserve"> PAGEREF _Toc412580432 \h </w:instrText>
         </w:r>
         <w:r>
           <w:rPr>
@@ -2518,7 +2741,7 @@
             <w:noProof/>
             <w:webHidden/>
           </w:rPr>
-          <w:t>16</w:t>
+          <w:t>15</w:t>
         </w:r>
         <w:r>
           <w:rPr>
@@ -2544,13 +2767,13 @@
           <w:lang w:val="es-AR" w:eastAsia="es-AR"/>
         </w:rPr>
       </w:pPr>
-      <w:hyperlink w:anchor="_Toc411804656" w:history="1">
+      <w:hyperlink w:anchor="_Toc412580433" w:history="1">
         <w:r>
           <w:rPr>
             <w:rStyle w:val="Hipervnculo"/>
             <w:noProof/>
           </w:rPr>
-          <w:t>Imagen 12: Representación de la búsqueda en mapa</w:t>
+          <w:t>Imagen 12: Resultado de búsqueda exitosa</w:t>
         </w:r>
         <w:r>
           <w:rPr>
@@ -2571,7 +2794,7 @@
             <w:noProof/>
             <w:webHidden/>
           </w:rPr>
-          <w:instrText xml:space="preserve"> PAGEREF _Toc411804656 \h </w:instrText>
+          <w:instrText xml:space="preserve"> PAGEREF _Toc412580433 \h </w:instrText>
         </w:r>
         <w:r>
           <w:rPr>
@@ -2591,7 +2814,7 @@
             <w:noProof/>
             <w:webHidden/>
           </w:rPr>
-          <w:t>17</w:t>
+          <w:t>16</w:t>
         </w:r>
         <w:r>
           <w:rPr>
@@ -2617,13 +2840,13 @@
           <w:lang w:val="es-AR" w:eastAsia="es-AR"/>
         </w:rPr>
       </w:pPr>
-      <w:hyperlink w:anchor="_Toc411804657" w:history="1">
+      <w:hyperlink w:anchor="_Toc412580434" w:history="1">
         <w:r>
           <w:rPr>
             <w:rStyle w:val="Hipervnculo"/>
             <w:noProof/>
           </w:rPr>
-          <w:t>Imagen 13: Listado de playas</w:t>
+          <w:t>Imagen 13: Representación de la búsqueda en mapa</w:t>
         </w:r>
         <w:r>
           <w:rPr>
@@ -2644,7 +2867,7 @@
             <w:noProof/>
             <w:webHidden/>
           </w:rPr>
-          <w:instrText xml:space="preserve"> PAGEREF _Toc411804657 \h </w:instrText>
+          <w:instrText xml:space="preserve"> PAGEREF _Toc412580434 \h </w:instrText>
         </w:r>
         <w:r>
           <w:rPr>
@@ -2664,7 +2887,7 @@
             <w:noProof/>
             <w:webHidden/>
           </w:rPr>
-          <w:t>18</w:t>
+          <w:t>17</w:t>
         </w:r>
         <w:r>
           <w:rPr>
@@ -2690,13 +2913,13 @@
           <w:lang w:val="es-AR" w:eastAsia="es-AR"/>
         </w:rPr>
       </w:pPr>
-      <w:hyperlink w:anchor="_Toc411804658" w:history="1">
+      <w:hyperlink w:anchor="_Toc412580435" w:history="1">
         <w:r>
           <w:rPr>
             <w:rStyle w:val="Hipervnculo"/>
             <w:noProof/>
           </w:rPr>
-          <w:t>Imagen 14: Ventana de confirmación guardar posición del vehículo.</w:t>
+          <w:t>Imagen 14: Listado de playas</w:t>
         </w:r>
         <w:r>
           <w:rPr>
@@ -2717,7 +2940,7 @@
             <w:noProof/>
             <w:webHidden/>
           </w:rPr>
-          <w:instrText xml:space="preserve"> PAGEREF _Toc411804658 \h </w:instrText>
+          <w:instrText xml:space="preserve"> PAGEREF _Toc412580435 \h </w:instrText>
         </w:r>
         <w:r>
           <w:rPr>
@@ -2763,13 +2986,13 @@
           <w:lang w:val="es-AR" w:eastAsia="es-AR"/>
         </w:rPr>
       </w:pPr>
-      <w:hyperlink w:anchor="_Toc411804659" w:history="1">
+      <w:hyperlink w:anchor="_Toc412580436" w:history="1">
         <w:r>
           <w:rPr>
             <w:rStyle w:val="Hipervnculo"/>
             <w:noProof/>
           </w:rPr>
-          <w:t>Imagen 15: Ventana confirmación para regresar a la posición del vehículo</w:t>
+          <w:t>Imagen 15: Visualizando el recorrido</w:t>
         </w:r>
         <w:r>
           <w:rPr>
@@ -2790,7 +3013,7 @@
             <w:noProof/>
             <w:webHidden/>
           </w:rPr>
-          <w:instrText xml:space="preserve"> PAGEREF _Toc411804659 \h </w:instrText>
+          <w:instrText xml:space="preserve"> PAGEREF _Toc412580436 \h </w:instrText>
         </w:r>
         <w:r>
           <w:rPr>
@@ -2836,13 +3059,13 @@
           <w:lang w:val="es-AR" w:eastAsia="es-AR"/>
         </w:rPr>
       </w:pPr>
-      <w:hyperlink w:anchor="_Toc411804660" w:history="1">
+      <w:hyperlink w:anchor="_Toc412580437" w:history="1">
         <w:r>
           <w:rPr>
             <w:rStyle w:val="Hipervnculo"/>
             <w:noProof/>
           </w:rPr>
-          <w:t>Imagen 16: Panel de trayectoria hacia posición</w:t>
+          <w:t>Imagen 16: Ventana de confirmación guardar posición del vehículo.</w:t>
         </w:r>
         <w:r>
           <w:rPr>
@@ -2863,7 +3086,7 @@
             <w:noProof/>
             <w:webHidden/>
           </w:rPr>
-          <w:instrText xml:space="preserve"> PAGEREF _Toc411804660 \h </w:instrText>
+          <w:instrText xml:space="preserve"> PAGEREF _Toc412580437 \h </w:instrText>
         </w:r>
         <w:r>
           <w:rPr>
@@ -2884,6 +3107,152 @@
             <w:webHidden/>
           </w:rPr>
           <w:t>21</w:t>
+        </w:r>
+        <w:r>
+          <w:rPr>
+            <w:noProof/>
+            <w:webHidden/>
+          </w:rPr>
+          <w:fldChar w:fldCharType="end"/>
+        </w:r>
+      </w:hyperlink>
+    </w:p>
+    <w:p>
+      <w:pPr>
+        <w:pStyle w:val="Tabladeilustraciones"/>
+        <w:tabs>
+          <w:tab w:val="right" w:leader="dot" w:pos="8494"/>
+        </w:tabs>
+        <w:rPr>
+          <w:rFonts w:eastAsiaTheme="minorEastAsia"/>
+          <w:smallCaps w:val="0"/>
+          <w:noProof/>
+          <w:sz w:val="22"/>
+          <w:szCs w:val="22"/>
+          <w:lang w:val="es-AR" w:eastAsia="es-AR"/>
+        </w:rPr>
+      </w:pPr>
+      <w:hyperlink w:anchor="_Toc412580438" w:history="1">
+        <w:r>
+          <w:rPr>
+            <w:rStyle w:val="Hipervnculo"/>
+            <w:noProof/>
+          </w:rPr>
+          <w:t>Imagen 17: Ventana confirmación para regresar a la posición del vehículo</w:t>
+        </w:r>
+        <w:r>
+          <w:rPr>
+            <w:noProof/>
+            <w:webHidden/>
+          </w:rPr>
+          <w:tab/>
+        </w:r>
+        <w:r>
+          <w:rPr>
+            <w:noProof/>
+            <w:webHidden/>
+          </w:rPr>
+          <w:fldChar w:fldCharType="begin"/>
+        </w:r>
+        <w:r>
+          <w:rPr>
+            <w:noProof/>
+            <w:webHidden/>
+          </w:rPr>
+          <w:instrText xml:space="preserve"> PAGEREF _Toc412580438 \h </w:instrText>
+        </w:r>
+        <w:r>
+          <w:rPr>
+            <w:noProof/>
+            <w:webHidden/>
+          </w:rPr>
+        </w:r>
+        <w:r>
+          <w:rPr>
+            <w:noProof/>
+            <w:webHidden/>
+          </w:rPr>
+          <w:fldChar w:fldCharType="separate"/>
+        </w:r>
+        <w:r>
+          <w:rPr>
+            <w:noProof/>
+            <w:webHidden/>
+          </w:rPr>
+          <w:t>22</w:t>
+        </w:r>
+        <w:r>
+          <w:rPr>
+            <w:noProof/>
+            <w:webHidden/>
+          </w:rPr>
+          <w:fldChar w:fldCharType="end"/>
+        </w:r>
+      </w:hyperlink>
+    </w:p>
+    <w:p>
+      <w:pPr>
+        <w:pStyle w:val="Tabladeilustraciones"/>
+        <w:tabs>
+          <w:tab w:val="right" w:leader="dot" w:pos="8494"/>
+        </w:tabs>
+        <w:rPr>
+          <w:rFonts w:eastAsiaTheme="minorEastAsia"/>
+          <w:smallCaps w:val="0"/>
+          <w:noProof/>
+          <w:sz w:val="22"/>
+          <w:szCs w:val="22"/>
+          <w:lang w:val="es-AR" w:eastAsia="es-AR"/>
+        </w:rPr>
+      </w:pPr>
+      <w:hyperlink w:anchor="_Toc412580439" w:history="1">
+        <w:r>
+          <w:rPr>
+            <w:rStyle w:val="Hipervnculo"/>
+            <w:noProof/>
+          </w:rPr>
+          <w:t>Imagen 18: Panel de trayectoria hacia posición</w:t>
+        </w:r>
+        <w:r>
+          <w:rPr>
+            <w:noProof/>
+            <w:webHidden/>
+          </w:rPr>
+          <w:tab/>
+        </w:r>
+        <w:r>
+          <w:rPr>
+            <w:noProof/>
+            <w:webHidden/>
+          </w:rPr>
+          <w:fldChar w:fldCharType="begin"/>
+        </w:r>
+        <w:r>
+          <w:rPr>
+            <w:noProof/>
+            <w:webHidden/>
+          </w:rPr>
+          <w:instrText xml:space="preserve"> PAGEREF _Toc412580439 \h </w:instrText>
+        </w:r>
+        <w:r>
+          <w:rPr>
+            <w:noProof/>
+            <w:webHidden/>
+          </w:rPr>
+        </w:r>
+        <w:r>
+          <w:rPr>
+            <w:noProof/>
+            <w:webHidden/>
+          </w:rPr>
+          <w:fldChar w:fldCharType="separate"/>
+        </w:r>
+        <w:r>
+          <w:rPr>
+            <w:noProof/>
+            <w:webHidden/>
+          </w:rPr>
+          <w:t>23</w:t>
         </w:r>
         <w:r>
           <w:rPr>
@@ -2924,15 +3293,9 @@
           <w:lang w:val="es-AR"/>
         </w:rPr>
       </w:pPr>
-      <w:bookmarkStart w:id="14" w:name="_Toc411805131"/>
+      <w:bookmarkStart w:id="14" w:name="_Toc412580485"/>
       <w:r>
         <w:t>MANUAL DE USUARIO</w:t>
-      </w:r>
-      <w:r>
-        <w:rPr>
-          <w:lang w:val="es-419"/>
-        </w:rPr>
-        <w:t xml:space="preserve"> </w:t>
       </w:r>
       <w:r>
         <w:rPr>
@@ -2956,7 +3319,7 @@
         <w:pStyle w:val="Ttulo2"/>
         <w:spacing w:before="240"/>
       </w:pPr>
-      <w:bookmarkStart w:id="15" w:name="_Toc411805132"/>
+      <w:bookmarkStart w:id="15" w:name="_Toc412580486"/>
       <w:r>
         <w:t>Introducción</w:t>
       </w:r>
@@ -2983,12 +3346,12 @@
         <w:t xml:space="preserve">aplicación y por último cómo descargarla desde las tiendas de Google </w:t>
       </w:r>
       <w:r>
-        <w:t>Play, Windows</w:t>
-      </w:r>
-      <w:r>
-        <w:t xml:space="preserve"> </w:t>
+        <w:t xml:space="preserve">Play, </w:t>
       </w:r>
       <w:proofErr w:type="spellStart"/>
+      <w:r>
+        <w:t>Windows</w:t>
+      </w:r>
       <w:r>
         <w:t>Phone</w:t>
       </w:r>
@@ -3025,7 +3388,7 @@
         <w:pStyle w:val="Ttulo2"/>
         <w:spacing w:before="240"/>
       </w:pPr>
-      <w:bookmarkStart w:id="16" w:name="_Toc411805133"/>
+      <w:bookmarkStart w:id="16" w:name="_Toc412580487"/>
       <w:r>
         <w:lastRenderedPageBreak/>
         <w:t>Funcionalidad</w:t>
@@ -3076,13 +3439,6 @@
           <w:rFonts w:asciiTheme="minorHAnsi" w:hAnsiTheme="minorHAnsi"/>
           <w:szCs w:val="22"/>
         </w:rPr>
-        <w:t xml:space="preserve"> </w:t>
-      </w:r>
-      <w:r>
-        <w:rPr>
-          <w:rFonts w:asciiTheme="minorHAnsi" w:hAnsiTheme="minorHAnsi"/>
-          <w:szCs w:val="22"/>
-        </w:rPr>
         <w:t xml:space="preserve">tiene como objetivo </w:t>
       </w:r>
       <w:r>
@@ -3188,14 +3544,6 @@
           <w:szCs w:val="22"/>
         </w:rPr>
         <w:t>GeoParking Móvil ®</w:t>
-      </w:r>
-      <w:r>
-        <w:rPr>
-          <w:rFonts w:asciiTheme="minorHAnsi" w:hAnsiTheme="minorHAnsi"/>
-          <w:b/>
-          <w:szCs w:val="22"/>
-        </w:rPr>
-        <w:t xml:space="preserve"> </w:t>
       </w:r>
       <w:r>
         <w:rPr>
@@ -3520,52 +3868,55 @@
         <w:pStyle w:val="Ttulo2"/>
         <w:spacing w:before="240"/>
       </w:pPr>
-      <w:bookmarkStart w:id="17" w:name="_Toc411805134"/>
+      <w:bookmarkStart w:id="17" w:name="_Toc412580488"/>
       <w:r>
         <w:lastRenderedPageBreak/>
-        <w:t>Instalación de</w:t>
-      </w:r>
-      <w:r>
-        <w:t xml:space="preserve"> </w:t>
+        <w:t xml:space="preserve">Instalación </w:t>
+      </w:r>
+      <w:proofErr w:type="spellStart"/>
+      <w:r>
+        <w:t>de</w:t>
       </w:r>
       <w:r>
         <w:rPr>
           <w:rFonts w:asciiTheme="minorHAnsi" w:hAnsiTheme="minorHAnsi"/>
           <w:szCs w:val="22"/>
         </w:rPr>
+        <w:t>GeoParking</w:t>
+      </w:r>
+      <w:proofErr w:type="spellEnd"/>
+      <w:r>
+        <w:rPr>
+          <w:rFonts w:asciiTheme="minorHAnsi" w:hAnsiTheme="minorHAnsi"/>
+          <w:szCs w:val="22"/>
+        </w:rPr>
+        <w:t xml:space="preserve"> Móvil ®</w:t>
+      </w:r>
+      <w:bookmarkEnd w:id="17"/>
+    </w:p>
+    <w:p>
+      <w:pPr>
+        <w:jc w:val="left"/>
+        <w:rPr>
+          <w:b/>
+        </w:rPr>
+      </w:pPr>
+    </w:p>
+    <w:p>
+      <w:pPr>
+        <w:jc w:val="left"/>
+      </w:pPr>
+      <w:r>
+        <w:rPr>
+          <w:b/>
+        </w:rPr>
+        <w:tab/>
+      </w:r>
+      <w:r>
+        <w:rPr>
+          <w:b/>
+        </w:rPr>
         <w:t>GeoParking Móvil ®</w:t>
-      </w:r>
-      <w:bookmarkEnd w:id="17"/>
-    </w:p>
-    <w:p>
-      <w:pPr>
-        <w:jc w:val="left"/>
-        <w:rPr>
-          <w:b/>
-        </w:rPr>
-      </w:pPr>
-    </w:p>
-    <w:p>
-      <w:pPr>
-        <w:jc w:val="left"/>
-      </w:pPr>
-      <w:r>
-        <w:rPr>
-          <w:b/>
-        </w:rPr>
-        <w:tab/>
-      </w:r>
-      <w:r>
-        <w:rPr>
-          <w:b/>
-        </w:rPr>
-        <w:t>GeoParking Móvil ®</w:t>
-      </w:r>
-      <w:r>
-        <w:rPr>
-          <w:b/>
-        </w:rPr>
-        <w:t xml:space="preserve"> </w:t>
       </w:r>
       <w:r>
         <w:t>se encuentra disponible para su descarga</w:t>
@@ -3593,191 +3944,52 @@
           <w:noProof/>
           <w:lang w:val="es-AR" w:eastAsia="es-AR"/>
         </w:rPr>
-        <mc:AlternateContent>
-          <mc:Choice Requires="wpg">
-            <w:drawing>
-              <wp:inline distT="0" distB="0" distL="0" distR="0" wp14:anchorId="6DDD82DF" wp14:editId="65F2A37D">
-                <wp:extent cx="4248150" cy="514350"/>
-                <wp:effectExtent l="114300" t="133350" r="342900" b="323850"/>
-                <wp:docPr id="12" name="12 Grupo"/>
-                <wp:cNvGraphicFramePr/>
-                <a:graphic xmlns:a="http://schemas.openxmlformats.org/drawingml/2006/main">
-                  <a:graphicData uri="http://schemas.microsoft.com/office/word/2010/wordprocessingGroup">
-                    <wpg:wgp>
-                      <wpg:cNvGrpSpPr/>
-                      <wpg:grpSpPr>
-                        <a:xfrm>
-                          <a:off x="0" y="0"/>
-                          <a:ext cx="4248150" cy="514350"/>
-                          <a:chOff x="0" y="0"/>
-                          <a:chExt cx="4248150" cy="514350"/>
-                        </a:xfrm>
-                      </wpg:grpSpPr>
-                      <pic:pic xmlns:pic="http://schemas.openxmlformats.org/drawingml/2006/picture">
-                        <pic:nvPicPr>
-                          <pic:cNvPr id="10" name="0 Imagen"/>
-                          <pic:cNvPicPr>
-                            <a:picLocks noChangeAspect="1"/>
-                          </pic:cNvPicPr>
-                        </pic:nvPicPr>
-                        <pic:blipFill>
-                          <a:blip r:embed="rId10" cstate="print">
-                            <a:extLst>
-                              <a:ext uri="{28A0092B-C50C-407E-A947-70E740481C1C}">
-                                <a14:useLocalDpi xmlns:a14="http://schemas.microsoft.com/office/drawing/2010/main" val="0"/>
-                              </a:ext>
-                            </a:extLst>
-                          </a:blip>
-                          <a:stretch>
-                            <a:fillRect/>
-                          </a:stretch>
-                        </pic:blipFill>
-                        <pic:spPr>
-                          <a:xfrm>
-                            <a:off x="0" y="0"/>
-                            <a:ext cx="1371600" cy="514350"/>
-                          </a:xfrm>
-                          <a:prstGeom prst="rect">
-                            <a:avLst/>
-                          </a:prstGeom>
-                          <a:ln>
-                            <a:noFill/>
-                          </a:ln>
-                          <a:effectLst>
-                            <a:outerShdw blurRad="292100" dist="139700" dir="2700000" algn="tl" rotWithShape="0">
-                              <a:srgbClr val="333333">
-                                <a:alpha val="65000"/>
-                              </a:srgbClr>
-                            </a:outerShdw>
-                          </a:effectLst>
-                        </pic:spPr>
-                      </pic:pic>
-                      <pic:pic xmlns:pic="http://schemas.openxmlformats.org/drawingml/2006/picture">
-                        <pic:nvPicPr>
-                          <pic:cNvPr id="11" name="0 Imagen"/>
-                          <pic:cNvPicPr>
-                            <a:picLocks noChangeAspect="1"/>
-                          </pic:cNvPicPr>
-                        </pic:nvPicPr>
-                        <pic:blipFill>
-                          <a:blip r:embed="rId11" cstate="print">
-                            <a:extLst>
-                              <a:ext uri="{28A0092B-C50C-407E-A947-70E740481C1C}">
-                                <a14:useLocalDpi xmlns:a14="http://schemas.microsoft.com/office/drawing/2010/main" val="0"/>
-                              </a:ext>
-                            </a:extLst>
-                          </a:blip>
-                          <a:stretch>
-                            <a:fillRect/>
-                          </a:stretch>
-                        </pic:blipFill>
-                        <pic:spPr>
-                          <a:xfrm>
-                            <a:off x="1466850" y="38100"/>
-                            <a:ext cx="1343025" cy="438150"/>
-                          </a:xfrm>
-                          <a:prstGeom prst="rect">
-                            <a:avLst/>
-                          </a:prstGeom>
-                          <a:ln>
-                            <a:noFill/>
-                          </a:ln>
-                          <a:effectLst>
-                            <a:outerShdw blurRad="292100" dist="139700" dir="2700000" algn="tl" rotWithShape="0">
-                              <a:srgbClr val="333333">
-                                <a:alpha val="65000"/>
-                              </a:srgbClr>
-                            </a:outerShdw>
-                          </a:effectLst>
-                        </pic:spPr>
-                      </pic:pic>
-                      <pic:pic xmlns:pic="http://schemas.openxmlformats.org/drawingml/2006/picture">
-                        <pic:nvPicPr>
-                          <pic:cNvPr id="9" name="0 Imagen"/>
-                          <pic:cNvPicPr>
-                            <a:picLocks noChangeAspect="1"/>
-                          </pic:cNvPicPr>
-                        </pic:nvPicPr>
-                        <pic:blipFill>
-                          <a:blip r:embed="rId12">
-                            <a:extLst>
-                              <a:ext uri="{28A0092B-C50C-407E-A947-70E740481C1C}">
-                                <a14:useLocalDpi xmlns:a14="http://schemas.microsoft.com/office/drawing/2010/main" val="0"/>
-                              </a:ext>
-                            </a:extLst>
-                          </a:blip>
-                          <a:stretch>
-                            <a:fillRect/>
-                          </a:stretch>
-                        </pic:blipFill>
-                        <pic:spPr>
-                          <a:xfrm>
-                            <a:off x="2905125" y="19050"/>
-                            <a:ext cx="1343025" cy="476250"/>
-                          </a:xfrm>
-                          <a:prstGeom prst="rect">
-                            <a:avLst/>
-                          </a:prstGeom>
-                          <a:ln>
-                            <a:noFill/>
-                          </a:ln>
-                          <a:effectLst>
-                            <a:outerShdw blurRad="292100" dist="139700" dir="2700000" algn="tl" rotWithShape="0">
-                              <a:srgbClr val="333333">
-                                <a:alpha val="65000"/>
-                              </a:srgbClr>
-                            </a:outerShdw>
-                          </a:effectLst>
-                        </pic:spPr>
-                      </pic:pic>
-                    </wpg:wgp>
-                  </a:graphicData>
-                </a:graphic>
-              </wp:inline>
-            </w:drawing>
-          </mc:Choice>
-          <mc:Fallback>
-            <w:pict>
-              <v:group id="12 Grupo" o:spid="_x0000_s1026" style="width:334.5pt;height:40.5pt;mso-position-horizontal-relative:char;mso-position-vertical-relative:line" coordsize="42481,5143" o:gfxdata="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">
-                <v:shapetype id="_x0000_t75" coordsize="21600,21600" o:spt="75" o:preferrelative="t" path="m@4@5l@4@11@9@11@9@5xe" filled="f" stroked="f">
-                  <v:stroke joinstyle="miter"/>
-                  <v:formulas>
-                    <v:f eqn="if lineDrawn pixelLineWidth 0"/>
-                    <v:f eqn="sum @0 1 0"/>
-                    <v:f eqn="sum 0 0 @1"/>
-                    <v:f eqn="prod @2 1 2"/>
-                    <v:f eqn="prod @3 21600 pixelWidth"/>
-                    <v:f eqn="prod @3 21600 pixelHeight"/>
-                    <v:f eqn="sum @0 0 1"/>
-                    <v:f eqn="prod @6 1 2"/>
-                    <v:f eqn="prod @7 21600 pixelWidth"/>
-                    <v:f eqn="sum @8 21600 0"/>
-                    <v:f eqn="prod @7 21600 pixelHeight"/>
-                    <v:f eqn="sum @10 21600 0"/>
-                  </v:formulas>
-                  <v:path o:extrusionok="f" gradientshapeok="t" o:connecttype="rect"/>
-                  <o:lock v:ext="edit" aspectratio="t"/>
-                </v:shapetype>
-                <v:shape id="0 Imagen" o:spid="_x0000_s1027" type="#_x0000_t75" style="position:absolute;width:13716;height:5143;visibility:visible;mso-wrap-style:square" o:gfxdata="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">
-                  <v:imagedata r:id="rId13" o:title=""/>
-                  <v:shadow on="t" color="#333" opacity="42598f" origin="-.5,-.5" offset="2.74397mm,2.74397mm"/>
-                  <v:path arrowok="t"/>
-                </v:shape>
-                <v:shape id="0 Imagen" o:spid="_x0000_s1028" type="#_x0000_t75" style="position:absolute;left:14668;top:381;width:13430;height:4381;visibility:visible;mso-wrap-style:square" o:gfxdata="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">
-                  <v:imagedata r:id="rId14" o:title=""/>
-                  <v:shadow on="t" color="#333" opacity="42598f" origin="-.5,-.5" offset="2.74397mm,2.74397mm"/>
-                  <v:path arrowok="t"/>
-                </v:shape>
-                <v:shape id="0 Imagen" o:spid="_x0000_s1029" type="#_x0000_t75" style="position:absolute;left:29051;top:190;width:13430;height:4763;visibility:visible;mso-wrap-style:square" o:gfxdata="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">
-                  <v:imagedata r:id="rId15" o:title=""/>
-                  <v:shadow on="t" color="#333" opacity="42598f" origin="-.5,-.5" offset="2.74397mm,2.74397mm"/>
-                  <v:path arrowok="t"/>
-                </v:shape>
-                <w10:anchorlock/>
-              </v:group>
-            </w:pict>
-          </mc:Fallback>
-        </mc:AlternateContent>
+      </w:r>
+      <w:r>
+        <w:rPr>
+          <w:noProof/>
+          <w:lang w:val="es-AR" w:eastAsia="es-AR"/>
+        </w:rPr>
+        <w:pict>
+          <v:group id="12 Grupo" o:spid="_x0000_s1026" style="width:334.5pt;height:40.5pt;mso-position-horizontal-relative:char;mso-position-vertical-relative:line" coordsize="42481,5143">
+            <v:shapetype id="_x0000_t75" coordsize="21600,21600" o:spt="75" o:preferrelative="t" path="m@4@5l@4@11@9@11@9@5xe" filled="f" stroked="f">
+              <v:stroke joinstyle="miter"/>
+              <v:formulas>
+                <v:f eqn="if lineDrawn pixelLineWidth 0"/>
+                <v:f eqn="sum @0 1 0"/>
+                <v:f eqn="sum 0 0 @1"/>
+                <v:f eqn="prod @2 1 2"/>
+                <v:f eqn="prod @3 21600 pixelWidth"/>
+                <v:f eqn="prod @3 21600 pixelHeight"/>
+                <v:f eqn="sum @0 0 1"/>
+                <v:f eqn="prod @6 1 2"/>
+                <v:f eqn="prod @7 21600 pixelWidth"/>
+                <v:f eqn="sum @8 21600 0"/>
+                <v:f eqn="prod @7 21600 pixelHeight"/>
+                <v:f eqn="sum @10 21600 0"/>
+              </v:formulas>
+              <v:path o:extrusionok="f" gradientshapeok="t" o:connecttype="rect"/>
+              <o:lock v:ext="edit" aspectratio="t"/>
+            </v:shapetype>
+            <v:shape id="0 Imagen" o:spid="_x0000_s1027" type="#_x0000_t75" style="position:absolute;width:13716;height:5143;visibility:visible" o:gfxdata="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">
+              <v:imagedata r:id="rId10" o:title=""/>
+              <v:shadow on="t" color="#333" opacity="42598f" origin="-.5,-.5" offset="2.74397mm,2.74397mm"/>
+              <v:path arrowok="t"/>
+            </v:shape>
+            <v:shape id="0 Imagen" o:spid="_x0000_s1028" type="#_x0000_t75" style="position:absolute;left:14668;top:381;width:13430;height:4381;visibility:visible" o:gfxdata="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">
+              <v:imagedata r:id="rId11" o:title=""/>
+              <v:shadow on="t" color="#333" opacity="42598f" origin="-.5,-.5" offset="2.74397mm,2.74397mm"/>
+              <v:path arrowok="t"/>
+            </v:shape>
+            <v:shape id="0 Imagen" o:spid="_x0000_s1029" type="#_x0000_t75" style="position:absolute;left:29051;top:190;width:13430;height:4763;visibility:visible" o:gfxdata="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">
+              <v:imagedata r:id="rId12" o:title=""/>
+              <v:shadow on="t" color="#333" opacity="42598f" origin="-.5,-.5" offset="2.74397mm,2.74397mm"/>
+              <v:path arrowok="t"/>
+            </v:shape>
+            <w10:wrap type="none"/>
+            <w10:anchorlock/>
+          </v:group>
+        </w:pict>
       </w:r>
     </w:p>
     <w:p>
@@ -3785,6 +3997,7 @@
         <w:pStyle w:val="Epgrafe"/>
         <w:jc w:val="center"/>
       </w:pPr>
+      <w:bookmarkStart w:id="18" w:name="_Toc412580422"/>
       <w:r>
         <w:t xml:space="preserve">Imagen </w:t>
       </w:r>
@@ -3809,6 +4022,7 @@
       <w:r>
         <w:t>: Principales tiendas donde descargar GeoParking Móvil</w:t>
       </w:r>
+      <w:bookmarkEnd w:id="18"/>
     </w:p>
     <w:p>
       <w:pPr>
@@ -3931,7 +4145,7 @@
           <w:lang w:val="es-AR" w:eastAsia="es-AR"/>
         </w:rPr>
         <w:drawing>
-          <wp:inline distT="0" distB="0" distL="0" distR="0" wp14:anchorId="1E8FAEEE" wp14:editId="0936AD91">
+          <wp:inline distT="0" distB="0" distL="0" distR="0">
             <wp:extent cx="428625" cy="627691"/>
             <wp:effectExtent l="133350" t="152400" r="314325" b="306070"/>
             <wp:docPr id="16" name="0 Imagen"/>
@@ -3946,7 +4160,7 @@
                     <pic:cNvPicPr/>
                   </pic:nvPicPr>
                   <pic:blipFill>
-                    <a:blip r:embed="rId16" cstate="print">
+                    <a:blip r:embed="rId13" cstate="print">
                       <a:extLst>
                         <a:ext uri="{28A0092B-C50C-407E-A947-70E740481C1C}">
                           <a14:useLocalDpi xmlns:a14="http://schemas.microsoft.com/office/drawing/2010/main" val="0"/>
@@ -3988,7 +4202,7 @@
         <w:pStyle w:val="Epgrafe"/>
         <w:jc w:val="center"/>
       </w:pPr>
-      <w:bookmarkStart w:id="18" w:name="_Toc411804645"/>
+      <w:bookmarkStart w:id="19" w:name="_Toc412580423"/>
       <w:r>
         <w:t xml:space="preserve">Imagen </w:t>
       </w:r>
@@ -4019,7 +4233,7 @@
         </w:rPr>
         <w:t xml:space="preserve"> Icono GeoParking</w:t>
       </w:r>
-      <w:bookmarkEnd w:id="18"/>
+      <w:bookmarkEnd w:id="19"/>
     </w:p>
     <w:p>
       <w:pPr>
@@ -4041,7 +4255,7 @@
         <w:pStyle w:val="Ttulo2"/>
         <w:spacing w:before="240"/>
       </w:pPr>
-      <w:bookmarkStart w:id="19" w:name="_Toc411805135"/>
+      <w:bookmarkStart w:id="20" w:name="_Toc412580489"/>
       <w:r>
         <w:lastRenderedPageBreak/>
         <w:t xml:space="preserve">Utilización de </w:t>
@@ -4053,10 +4267,7 @@
         </w:rPr>
         <w:t>GeoParking Móvil ®</w:t>
       </w:r>
-      <w:bookmarkEnd w:id="19"/>
-      <w:r>
-        <w:t xml:space="preserve">  </w:t>
-      </w:r>
+      <w:bookmarkEnd w:id="20"/>
     </w:p>
     <w:p/>
     <w:p>
@@ -4064,9 +4275,6 @@
         <w:t>Para utiliza la aplicación</w:t>
       </w:r>
       <w:r>
-        <w:rPr>
-          <w:b/>
-        </w:rPr>
         <w:t xml:space="preserve"> </w:t>
       </w:r>
       <w:r>
@@ -4119,7 +4327,7 @@
           <w:lang w:val="es-AR" w:eastAsia="es-AR"/>
         </w:rPr>
         <w:drawing>
-          <wp:inline distT="0" distB="0" distL="0" distR="0" wp14:anchorId="11AD43A2" wp14:editId="3F085AEB">
+          <wp:inline distT="0" distB="0" distL="0" distR="0">
             <wp:extent cx="2762250" cy="5781675"/>
             <wp:effectExtent l="0" t="0" r="0" b="9525"/>
             <wp:docPr id="27" name="0 Imagen"/>
@@ -4134,7 +4342,7 @@
                     <pic:cNvPicPr/>
                   </pic:nvPicPr>
                   <pic:blipFill>
-                    <a:blip r:embed="rId17">
+                    <a:blip r:embed="rId14">
                       <a:extLst>
                         <a:ext uri="{28A0092B-C50C-407E-A947-70E740481C1C}">
                           <a14:useLocalDpi xmlns:a14="http://schemas.microsoft.com/office/drawing/2010/main" val="0"/>
@@ -4166,7 +4374,7 @@
         <w:pStyle w:val="Epgrafe"/>
         <w:jc w:val="center"/>
       </w:pPr>
-      <w:bookmarkStart w:id="20" w:name="_Toc411804646"/>
+      <w:bookmarkStart w:id="21" w:name="_Toc412580424"/>
       <w:r>
         <w:t xml:space="preserve">Imagen </w:t>
       </w:r>
@@ -4191,7 +4399,7 @@
       <w:r>
         <w:t>: Pantalla de bienvenida - Paso 1</w:t>
       </w:r>
-      <w:bookmarkEnd w:id="20"/>
+      <w:bookmarkEnd w:id="21"/>
     </w:p>
     <w:p>
       <w:pPr>
@@ -4205,7 +4413,7 @@
         </w:rPr>
         <w:lastRenderedPageBreak/>
         <w:drawing>
-          <wp:inline distT="0" distB="0" distL="0" distR="0" wp14:anchorId="3E94C4A2" wp14:editId="6C485DD4">
+          <wp:inline distT="0" distB="0" distL="0" distR="0">
             <wp:extent cx="2733675" cy="5848350"/>
             <wp:effectExtent l="0" t="0" r="9525" b="0"/>
             <wp:docPr id="28" name="0 Imagen"/>
@@ -4220,7 +4428,7 @@
                     <pic:cNvPicPr/>
                   </pic:nvPicPr>
                   <pic:blipFill>
-                    <a:blip r:embed="rId18">
+                    <a:blip r:embed="rId15">
                       <a:extLst>
                         <a:ext uri="{28A0092B-C50C-407E-A947-70E740481C1C}">
                           <a14:useLocalDpi xmlns:a14="http://schemas.microsoft.com/office/drawing/2010/main" val="0"/>
@@ -4252,7 +4460,7 @@
         <w:pStyle w:val="Epgrafe"/>
         <w:jc w:val="center"/>
       </w:pPr>
-      <w:bookmarkStart w:id="21" w:name="_Toc411804647"/>
+      <w:bookmarkStart w:id="22" w:name="_Toc412580425"/>
       <w:r>
         <w:t xml:space="preserve">Imagen </w:t>
       </w:r>
@@ -4280,7 +4488,7 @@
       <w:r>
         <w:t>2</w:t>
       </w:r>
-      <w:bookmarkEnd w:id="21"/>
+      <w:bookmarkEnd w:id="22"/>
     </w:p>
     <w:p>
       <w:pPr>
@@ -4294,7 +4502,7 @@
         </w:rPr>
         <w:lastRenderedPageBreak/>
         <w:drawing>
-          <wp:inline distT="0" distB="0" distL="0" distR="0" wp14:anchorId="2F448C32" wp14:editId="73C32F81">
+          <wp:inline distT="0" distB="0" distL="0" distR="0">
             <wp:extent cx="2743200" cy="5857875"/>
             <wp:effectExtent l="0" t="0" r="0" b="9525"/>
             <wp:docPr id="29" name="0 Imagen"/>
@@ -4309,7 +4517,7 @@
                     <pic:cNvPicPr/>
                   </pic:nvPicPr>
                   <pic:blipFill>
-                    <a:blip r:embed="rId19">
+                    <a:blip r:embed="rId16">
                       <a:extLst>
                         <a:ext uri="{28A0092B-C50C-407E-A947-70E740481C1C}">
                           <a14:useLocalDpi xmlns:a14="http://schemas.microsoft.com/office/drawing/2010/main" val="0"/>
@@ -4341,7 +4549,7 @@
         <w:pStyle w:val="Epgrafe"/>
         <w:jc w:val="center"/>
       </w:pPr>
-      <w:bookmarkStart w:id="22" w:name="_Toc411804648"/>
+      <w:bookmarkStart w:id="23" w:name="_Toc412580426"/>
       <w:r>
         <w:t xml:space="preserve">Imagen </w:t>
       </w:r>
@@ -4369,7 +4577,7 @@
       <w:r>
         <w:t xml:space="preserve"> Pantalla de bienvenida - Paso 3</w:t>
       </w:r>
-      <w:bookmarkEnd w:id="22"/>
+      <w:bookmarkEnd w:id="23"/>
     </w:p>
     <w:p>
       <w:r>
@@ -4414,7 +4622,7 @@
         </w:rPr>
         <w:lastRenderedPageBreak/>
         <w:drawing>
-          <wp:inline distT="0" distB="0" distL="0" distR="0" wp14:anchorId="220263CC" wp14:editId="50BB4D5E">
+          <wp:inline distT="0" distB="0" distL="0" distR="0">
             <wp:extent cx="2800350" cy="5810250"/>
             <wp:effectExtent l="0" t="0" r="0" b="0"/>
             <wp:docPr id="4" name="0 Imagen"/>
@@ -4429,7 +4637,7 @@
                     <pic:cNvPicPr/>
                   </pic:nvPicPr>
                   <pic:blipFill>
-                    <a:blip r:embed="rId20">
+                    <a:blip r:embed="rId17">
                       <a:extLst>
                         <a:ext uri="{28A0092B-C50C-407E-A947-70E740481C1C}">
                           <a14:useLocalDpi xmlns:a14="http://schemas.microsoft.com/office/drawing/2010/main" val="0"/>
@@ -4461,7 +4669,7 @@
         <w:pStyle w:val="Epgrafe"/>
         <w:jc w:val="center"/>
       </w:pPr>
-      <w:bookmarkStart w:id="23" w:name="_Toc411804649"/>
+      <w:bookmarkStart w:id="24" w:name="_Toc412580427"/>
       <w:r>
         <w:t xml:space="preserve">Imagen </w:t>
       </w:r>
@@ -4486,7 +4694,7 @@
       <w:r>
         <w:t>: Pantalla principal</w:t>
       </w:r>
-      <w:bookmarkEnd w:id="23"/>
+      <w:bookmarkEnd w:id="24"/>
     </w:p>
     <w:p>
       <w:pPr>
@@ -4521,7 +4729,7 @@
         </w:rPr>
         <w:lastRenderedPageBreak/>
         <w:drawing>
-          <wp:inline distT="0" distB="0" distL="0" distR="0" wp14:anchorId="3C93FB32" wp14:editId="14188429">
+          <wp:inline distT="0" distB="0" distL="0" distR="0">
             <wp:extent cx="2800350" cy="5810250"/>
             <wp:effectExtent l="0" t="0" r="0" b="0"/>
             <wp:docPr id="8" name="0 Imagen"/>
@@ -4536,7 +4744,7 @@
                     <pic:cNvPicPr/>
                   </pic:nvPicPr>
                   <pic:blipFill>
-                    <a:blip r:embed="rId21">
+                    <a:blip r:embed="rId18">
                       <a:extLst>
                         <a:ext uri="{28A0092B-C50C-407E-A947-70E740481C1C}">
                           <a14:useLocalDpi xmlns:a14="http://schemas.microsoft.com/office/drawing/2010/main" val="0"/>
@@ -4568,7 +4776,7 @@
         <w:pStyle w:val="Epgrafe"/>
         <w:jc w:val="center"/>
       </w:pPr>
-      <w:bookmarkStart w:id="24" w:name="_Toc411804650"/>
+      <w:bookmarkStart w:id="25" w:name="_Toc412580428"/>
       <w:r>
         <w:t xml:space="preserve">Imagen </w:t>
       </w:r>
@@ -4593,7 +4801,7 @@
       <w:r>
         <w:t>: Menú lateral izquierdo</w:t>
       </w:r>
-      <w:bookmarkEnd w:id="24"/>
+      <w:bookmarkEnd w:id="25"/>
     </w:p>
     <w:p>
       <w:pPr>
@@ -4630,7 +4838,7 @@
         </w:rPr>
         <w:lastRenderedPageBreak/>
         <w:drawing>
-          <wp:inline distT="0" distB="0" distL="0" distR="0" wp14:anchorId="0B92C7F4" wp14:editId="190D91D1">
+          <wp:inline distT="0" distB="0" distL="0" distR="0">
             <wp:extent cx="2781300" cy="5810250"/>
             <wp:effectExtent l="0" t="0" r="0" b="0"/>
             <wp:docPr id="13" name="0 Imagen"/>
@@ -4645,7 +4853,7 @@
                     <pic:cNvPicPr/>
                   </pic:nvPicPr>
                   <pic:blipFill>
-                    <a:blip r:embed="rId22">
+                    <a:blip r:embed="rId19">
                       <a:extLst>
                         <a:ext uri="{28A0092B-C50C-407E-A947-70E740481C1C}">
                           <a14:useLocalDpi xmlns:a14="http://schemas.microsoft.com/office/drawing/2010/main" val="0"/>
@@ -4677,7 +4885,7 @@
         <w:pStyle w:val="Epgrafe"/>
         <w:jc w:val="center"/>
       </w:pPr>
-      <w:bookmarkStart w:id="25" w:name="_Toc411804651"/>
+      <w:bookmarkStart w:id="26" w:name="_Toc412580429"/>
       <w:r>
         <w:t xml:space="preserve">Imagen </w:t>
       </w:r>
@@ -4702,7 +4910,7 @@
       <w:r>
         <w:t>: Listado de historial</w:t>
       </w:r>
-      <w:bookmarkEnd w:id="25"/>
+      <w:bookmarkEnd w:id="26"/>
     </w:p>
     <w:p>
       <w:pPr>
@@ -4734,7 +4942,7 @@
         </w:rPr>
         <w:lastRenderedPageBreak/>
         <w:drawing>
-          <wp:inline distT="0" distB="0" distL="0" distR="0" wp14:anchorId="389FBEEA" wp14:editId="636BF57E">
+          <wp:inline distT="0" distB="0" distL="0" distR="0">
             <wp:extent cx="2781300" cy="5838825"/>
             <wp:effectExtent l="0" t="0" r="0" b="9525"/>
             <wp:docPr id="26" name="0 Imagen"/>
@@ -4749,7 +4957,7 @@
                     <pic:cNvPicPr/>
                   </pic:nvPicPr>
                   <pic:blipFill>
-                    <a:blip r:embed="rId23">
+                    <a:blip r:embed="rId20">
                       <a:extLst>
                         <a:ext uri="{28A0092B-C50C-407E-A947-70E740481C1C}">
                           <a14:useLocalDpi xmlns:a14="http://schemas.microsoft.com/office/drawing/2010/main" val="0"/>
@@ -4781,7 +4989,7 @@
         <w:pStyle w:val="Epgrafe"/>
         <w:jc w:val="center"/>
       </w:pPr>
-      <w:bookmarkStart w:id="26" w:name="_Toc411804652"/>
+      <w:bookmarkStart w:id="27" w:name="_Toc412580430"/>
       <w:r>
         <w:t xml:space="preserve">Imagen </w:t>
       </w:r>
@@ -4806,7 +5014,7 @@
       <w:r>
         <w:t>: Formulario de contacto</w:t>
       </w:r>
-      <w:bookmarkEnd w:id="26"/>
+      <w:bookmarkEnd w:id="27"/>
     </w:p>
     <w:p>
       <w:pPr>
@@ -4874,7 +5082,7 @@
         </w:rPr>
         <w:lastRenderedPageBreak/>
         <w:drawing>
-          <wp:inline distT="0" distB="0" distL="0" distR="0" wp14:anchorId="3FB5BE7C" wp14:editId="3A598179">
+          <wp:inline distT="0" distB="0" distL="0" distR="0">
             <wp:extent cx="2790825" cy="5829300"/>
             <wp:effectExtent l="0" t="0" r="9525" b="0"/>
             <wp:docPr id="7" name="0 Imagen"/>
@@ -4889,7 +5097,7 @@
                     <pic:cNvPicPr/>
                   </pic:nvPicPr>
                   <pic:blipFill>
-                    <a:blip r:embed="rId24">
+                    <a:blip r:embed="rId21">
                       <a:extLst>
                         <a:ext uri="{28A0092B-C50C-407E-A947-70E740481C1C}">
                           <a14:useLocalDpi xmlns:a14="http://schemas.microsoft.com/office/drawing/2010/main" val="0"/>
@@ -4921,7 +5129,7 @@
         <w:pStyle w:val="Epgrafe"/>
         <w:jc w:val="center"/>
       </w:pPr>
-      <w:bookmarkStart w:id="27" w:name="_Toc411804653"/>
+      <w:bookmarkStart w:id="28" w:name="_Toc412580431"/>
       <w:r>
         <w:t xml:space="preserve">Imagen </w:t>
       </w:r>
@@ -4946,7 +5154,7 @@
       <w:r>
         <w:t>: Pantalla de ajustes</w:t>
       </w:r>
-      <w:bookmarkEnd w:id="27"/>
+      <w:bookmarkEnd w:id="28"/>
     </w:p>
     <w:p>
       <w:pPr>
@@ -4979,7 +5187,7 @@
         </w:rPr>
         <w:lastRenderedPageBreak/>
         <w:drawing>
-          <wp:inline distT="0" distB="0" distL="0" distR="0" wp14:anchorId="16C8E46A" wp14:editId="33EF67BD">
+          <wp:inline distT="0" distB="0" distL="0" distR="0">
             <wp:extent cx="2771775" cy="5829300"/>
             <wp:effectExtent l="0" t="0" r="9525" b="0"/>
             <wp:docPr id="6" name="0 Imagen"/>
@@ -4994,7 +5202,7 @@
                     <pic:cNvPicPr/>
                   </pic:nvPicPr>
                   <pic:blipFill>
-                    <a:blip r:embed="rId25">
+                    <a:blip r:embed="rId22">
                       <a:extLst>
                         <a:ext uri="{28A0092B-C50C-407E-A947-70E740481C1C}">
                           <a14:useLocalDpi xmlns:a14="http://schemas.microsoft.com/office/drawing/2010/main" val="0"/>
@@ -5026,7 +5234,7 @@
         <w:pStyle w:val="Epgrafe"/>
         <w:jc w:val="center"/>
       </w:pPr>
-      <w:bookmarkStart w:id="28" w:name="_Toc411804654"/>
+      <w:bookmarkStart w:id="29" w:name="_Toc412580432"/>
       <w:r>
         <w:t xml:space="preserve">Imagen </w:t>
       </w:r>
@@ -5051,7 +5259,7 @@
       <w:r>
         <w:t>: Panel búsquedas</w:t>
       </w:r>
-      <w:bookmarkEnd w:id="28"/>
+      <w:bookmarkEnd w:id="29"/>
     </w:p>
     <w:p>
       <w:pPr>
@@ -5082,6 +5290,64 @@
       <w:r>
         <w:t>Puntos de interés (shoppings, entes gubernamentales, escuelas, universidades, direcciones, plazas, etc.)</w:t>
       </w:r>
+      <w:r>
+        <w:t>.</w:t>
+      </w:r>
+    </w:p>
+    <w:p>
+      <w:r>
+        <w:tab/>
+      </w:r>
+      <w:r>
+        <w:tab/>
+        <w:t xml:space="preserve">Una vez que usted ingrese un punto de interés y seleccione desde el listado </w:t>
+      </w:r>
+      <w:r>
+        <w:tab/>
+      </w:r>
+      <w:r>
+        <w:tab/>
+      </w:r>
+      <w:r>
+        <w:tab/>
+        <w:t>desplegable le notificará mediante un mensaje “Encontrado en:</w:t>
+      </w:r>
+      <w:r>
+        <w:rPr>
+          <w:i/>
+        </w:rPr>
+        <w:t xml:space="preserve"> &lt;Nombre de </w:t>
+      </w:r>
+      <w:r>
+        <w:rPr>
+          <w:i/>
+        </w:rPr>
+        <w:tab/>
+      </w:r>
+      <w:r>
+        <w:rPr>
+          <w:i/>
+        </w:rPr>
+        <w:tab/>
+      </w:r>
+      <w:r>
+        <w:rPr>
+          <w:i/>
+        </w:rPr>
+        <w:tab/>
+      </w:r>
+      <w:r>
+        <w:rPr>
+          <w:i/>
+        </w:rPr>
+        <w:t>ciudad, Provincia&gt;</w:t>
+      </w:r>
+      <w:r>
+        <w:rPr>
+          <w:i/>
+        </w:rPr>
+        <w:t>”</w:t>
+      </w:r>
     </w:p>
     <w:p>
       <w:pPr>
@@ -5177,7 +5443,7 @@
         </w:rPr>
         <w:lastRenderedPageBreak/>
         <w:drawing>
-          <wp:inline distT="0" distB="0" distL="0" distR="0" wp14:anchorId="026B7E1A" wp14:editId="70D16703">
+          <wp:inline distT="0" distB="0" distL="0" distR="0">
             <wp:extent cx="2762250" cy="5810250"/>
             <wp:effectExtent l="0" t="0" r="0" b="0"/>
             <wp:docPr id="14" name="0 Imagen"/>
@@ -5192,7 +5458,7 @@
                     <pic:cNvPicPr/>
                   </pic:nvPicPr>
                   <pic:blipFill>
-                    <a:blip r:embed="rId26">
+                    <a:blip r:embed="rId23">
                       <a:extLst>
                         <a:ext uri="{28A0092B-C50C-407E-A947-70E740481C1C}">
                           <a14:useLocalDpi xmlns:a14="http://schemas.microsoft.com/office/drawing/2010/main" val="0"/>
@@ -5227,7 +5493,7 @@
           <w:u w:val="single"/>
         </w:rPr>
       </w:pPr>
-      <w:bookmarkStart w:id="29" w:name="_Toc411804655"/>
+      <w:bookmarkStart w:id="30" w:name="_Toc412580433"/>
       <w:r>
         <w:t xml:space="preserve">Imagen </w:t>
       </w:r>
@@ -5252,7 +5518,7 @@
       <w:r>
         <w:t>: Resultado de búsqueda exitosa</w:t>
       </w:r>
-      <w:bookmarkEnd w:id="29"/>
+      <w:bookmarkEnd w:id="30"/>
     </w:p>
     <w:p>
       <w:pPr>
@@ -5267,7 +5533,7 @@
         </w:rPr>
         <w:lastRenderedPageBreak/>
         <w:drawing>
-          <wp:inline distT="0" distB="0" distL="0" distR="0" wp14:anchorId="2C69C771" wp14:editId="71151370">
+          <wp:inline distT="0" distB="0" distL="0" distR="0">
             <wp:extent cx="2762250" cy="5810250"/>
             <wp:effectExtent l="0" t="0" r="0" b="0"/>
             <wp:docPr id="15" name="0 Imagen"/>
@@ -5282,7 +5548,7 @@
                     <pic:cNvPicPr/>
                   </pic:nvPicPr>
                   <pic:blipFill>
-                    <a:blip r:embed="rId27">
+                    <a:blip r:embed="rId24">
                       <a:extLst>
                         <a:ext uri="{28A0092B-C50C-407E-A947-70E740481C1C}">
                           <a14:useLocalDpi xmlns:a14="http://schemas.microsoft.com/office/drawing/2010/main" val="0"/>
@@ -5313,11 +5579,8 @@
       <w:pPr>
         <w:pStyle w:val="Epgrafe"/>
         <w:jc w:val="center"/>
-        <w:rPr>
-          <w:u w:val="single"/>
-        </w:rPr>
-      </w:pPr>
-      <w:bookmarkStart w:id="30" w:name="_Toc411804656"/>
+      </w:pPr>
+      <w:bookmarkStart w:id="31" w:name="_Toc412580434"/>
       <w:r>
         <w:t xml:space="preserve">Imagen </w:t>
       </w:r>
@@ -5342,8 +5605,18 @@
       <w:r>
         <w:t>: Representación de la búsqueda en mapa</w:t>
       </w:r>
-      <w:bookmarkEnd w:id="30"/>
-    </w:p>
+      <w:bookmarkEnd w:id="31"/>
+    </w:p>
+    <w:p>
+      <w:pPr>
+        <w:spacing w:before="0" w:after="160" w:line="259" w:lineRule="auto"/>
+        <w:jc w:val="left"/>
+      </w:pPr>
+      <w:r>
+        <w:br w:type="page"/>
+      </w:r>
+    </w:p>
+    <w:p/>
     <w:p>
       <w:pPr>
         <w:pStyle w:val="Prrafodelista"/>
@@ -5375,14 +5648,725 @@
       </w:r>
     </w:p>
     <w:p>
+      <w:r>
+        <w:tab/>
+      </w:r>
+    </w:p>
+    <w:p>
+      <w:pPr>
+        <w:pStyle w:val="Epgrafe"/>
+        <w:keepNext/>
+      </w:pPr>
+    </w:p>
+    <w:p>
+      <w:pPr>
+        <w:pStyle w:val="Ttulo2"/>
+      </w:pPr>
+      <w:bookmarkStart w:id="32" w:name="_Toc412580490"/>
+      <w:r>
+        <w:t>Botones principales</w:t>
+      </w:r>
+      <w:bookmarkEnd w:id="32"/>
+    </w:p>
+    <w:p/>
+    <w:tbl>
+      <w:tblPr>
+        <w:tblStyle w:val="Listaclara-nfasis1"/>
+        <w:tblW w:w="0" w:type="auto"/>
+        <w:tblBorders>
+          <w:top w:val="none" w:sz="0" w:space="0" w:color="auto"/>
+          <w:left w:val="none" w:sz="0" w:space="0" w:color="auto"/>
+          <w:bottom w:val="none" w:sz="0" w:space="0" w:color="auto"/>
+          <w:right w:val="none" w:sz="0" w:space="0" w:color="auto"/>
+        </w:tblBorders>
+        <w:tblLook w:val="04A0" w:firstRow="1" w:lastRow="0" w:firstColumn="1" w:lastColumn="0" w:noHBand="0" w:noVBand="1"/>
+      </w:tblPr>
+      <w:tblGrid>
+        <w:gridCol w:w="4322"/>
+        <w:gridCol w:w="4322"/>
+      </w:tblGrid>
+      <w:tr>
+        <w:trPr>
+          <w:cnfStyle w:val="100000000000" w:firstRow="1" w:lastRow="0" w:firstColumn="0" w:lastColumn="0" w:oddVBand="0" w:evenVBand="0" w:oddHBand="0" w:evenHBand="0" w:firstRowFirstColumn="0" w:firstRowLastColumn="0" w:lastRowFirstColumn="0" w:lastRowLastColumn="0"/>
+        </w:trPr>
+        <w:tc>
+          <w:tcPr>
+            <w:cnfStyle w:val="001000000000" w:firstRow="0" w:lastRow="0" w:firstColumn="1" w:lastColumn="0" w:oddVBand="0" w:evenVBand="0" w:oddHBand="0" w:evenHBand="0" w:firstRowFirstColumn="0" w:firstRowLastColumn="0" w:lastRowFirstColumn="0" w:lastRowLastColumn="0"/>
+            <w:tcW w:w="4322" w:type="dxa"/>
+          </w:tcPr>
+          <w:p>
+            <w:r>
+              <w:t>Botón</w:t>
+            </w:r>
+          </w:p>
+        </w:tc>
+        <w:tc>
+          <w:tcPr>
+            <w:tcW w:w="4322" w:type="dxa"/>
+          </w:tcPr>
+          <w:p>
+            <w:pPr>
+              <w:cnfStyle w:val="100000000000" w:firstRow="1" w:lastRow="0" w:firstColumn="0" w:lastColumn="0" w:oddVBand="0" w:evenVBand="0" w:oddHBand="0" w:evenHBand="0" w:firstRowFirstColumn="0" w:firstRowLastColumn="0" w:lastRowFirstColumn="0" w:lastRowLastColumn="0"/>
+            </w:pPr>
+            <w:r>
+              <w:t>Nombre</w:t>
+            </w:r>
+          </w:p>
+        </w:tc>
+      </w:tr>
+      <w:tr>
+        <w:trPr>
+          <w:cnfStyle w:val="000000100000" w:firstRow="0" w:lastRow="0" w:firstColumn="0" w:lastColumn="0" w:oddVBand="0" w:evenVBand="0" w:oddHBand="1" w:evenHBand="0" w:firstRowFirstColumn="0" w:firstRowLastColumn="0" w:lastRowFirstColumn="0" w:lastRowLastColumn="0"/>
+        </w:trPr>
+        <w:tc>
+          <w:tcPr>
+            <w:cnfStyle w:val="001000000000" w:firstRow="0" w:lastRow="0" w:firstColumn="1" w:lastColumn="0" w:oddVBand="0" w:evenVBand="0" w:oddHBand="0" w:evenHBand="0" w:firstRowFirstColumn="0" w:firstRowLastColumn="0" w:lastRowFirstColumn="0" w:lastRowLastColumn="0"/>
+            <w:tcW w:w="4322" w:type="dxa"/>
+            <w:tcBorders>
+              <w:top w:val="none" w:sz="0" w:space="0" w:color="auto"/>
+              <w:left w:val="none" w:sz="0" w:space="0" w:color="auto"/>
+              <w:bottom w:val="none" w:sz="0" w:space="0" w:color="auto"/>
+            </w:tcBorders>
+          </w:tcPr>
+          <w:p>
+            <w:r>
+              <w:rPr>
+                <w:noProof/>
+                <w:lang w:val="es-AR" w:eastAsia="es-AR"/>
+              </w:rPr>
+              <w:drawing>
+                <wp:inline distT="0" distB="0" distL="0" distR="0" wp14:anchorId="6F3D40A5" wp14:editId="1BE5E9BD">
+                  <wp:extent cx="439200" cy="439200"/>
+                  <wp:effectExtent l="190500" t="190500" r="170815" b="170815"/>
+                  <wp:docPr id="3" name="0 Imagen"/>
+                  <wp:cNvGraphicFramePr>
+                    <a:graphicFrameLocks xmlns:a="http://schemas.openxmlformats.org/drawingml/2006/main"/>
+                  </wp:cNvGraphicFramePr>
+                  <a:graphic xmlns:a="http://schemas.openxmlformats.org/drawingml/2006/main">
+                    <a:graphicData uri="http://schemas.openxmlformats.org/drawingml/2006/picture">
+                      <pic:pic xmlns:pic="http://schemas.openxmlformats.org/drawingml/2006/picture">
+                        <pic:nvPicPr>
+                          <pic:cNvPr id="0" name="btnUbicarme.JPG"/>
+                          <pic:cNvPicPr/>
+                        </pic:nvPicPr>
+                        <pic:blipFill>
+                          <a:blip r:embed="rId25">
+                            <a:extLst>
+                              <a:ext uri="{28A0092B-C50C-407E-A947-70E740481C1C}">
+                                <a14:useLocalDpi xmlns:a14="http://schemas.microsoft.com/office/drawing/2010/main" val="0"/>
+                              </a:ext>
+                            </a:extLst>
+                          </a:blip>
+                          <a:stretch>
+                            <a:fillRect/>
+                          </a:stretch>
+                        </pic:blipFill>
+                        <pic:spPr>
+                          <a:xfrm>
+                            <a:off x="0" y="0"/>
+                            <a:ext cx="439200" cy="439200"/>
+                          </a:xfrm>
+                          <a:prstGeom prst="rect">
+                            <a:avLst/>
+                          </a:prstGeom>
+                          <a:ln>
+                            <a:noFill/>
+                          </a:ln>
+                          <a:effectLst>
+                            <a:outerShdw blurRad="190500" algn="tl" rotWithShape="0">
+                              <a:srgbClr val="000000">
+                                <a:alpha val="70000"/>
+                              </a:srgbClr>
+                            </a:outerShdw>
+                          </a:effectLst>
+                        </pic:spPr>
+                      </pic:pic>
+                    </a:graphicData>
+                  </a:graphic>
+                </wp:inline>
+              </w:drawing>
+            </w:r>
+          </w:p>
+        </w:tc>
+        <w:tc>
+          <w:tcPr>
+            <w:tcW w:w="4322" w:type="dxa"/>
+            <w:tcBorders>
+              <w:top w:val="none" w:sz="0" w:space="0" w:color="auto"/>
+              <w:bottom w:val="none" w:sz="0" w:space="0" w:color="auto"/>
+              <w:right w:val="none" w:sz="0" w:space="0" w:color="auto"/>
+            </w:tcBorders>
+          </w:tcPr>
+          <w:p>
+            <w:pPr>
+              <w:tabs>
+                <w:tab w:val="left" w:pos="7095"/>
+              </w:tabs>
+              <w:ind w:left="360"/>
+              <w:cnfStyle w:val="000000100000" w:firstRow="0" w:lastRow="0" w:firstColumn="0" w:lastColumn="0" w:oddVBand="0" w:evenVBand="0" w:oddHBand="1" w:evenHBand="0" w:firstRowFirstColumn="0" w:firstRowLastColumn="0" w:lastRowFirstColumn="0" w:lastRowLastColumn="0"/>
+            </w:pPr>
+          </w:p>
+          <w:p>
+            <w:pPr>
+              <w:tabs>
+                <w:tab w:val="left" w:pos="7095"/>
+              </w:tabs>
+              <w:ind w:left="360"/>
+              <w:cnfStyle w:val="000000100000" w:firstRow="0" w:lastRow="0" w:firstColumn="0" w:lastColumn="0" w:oddVBand="0" w:evenVBand="0" w:oddHBand="1" w:evenHBand="0" w:firstRowFirstColumn="0" w:firstRowLastColumn="0" w:lastRowFirstColumn="0" w:lastRowLastColumn="0"/>
+              <w:rPr>
+                <w:b/>
+              </w:rPr>
+            </w:pPr>
+            <w:r>
+              <w:rPr>
+                <w:b/>
+              </w:rPr>
+              <w:t>Centrar mapa en mi posición</w:t>
+            </w:r>
+          </w:p>
+          <w:p>
+            <w:pPr>
+              <w:cnfStyle w:val="000000100000" w:firstRow="0" w:lastRow="0" w:firstColumn="0" w:lastColumn="0" w:oddVBand="0" w:evenVBand="0" w:oddHBand="1" w:evenHBand="0" w:firstRowFirstColumn="0" w:firstRowLastColumn="0" w:lastRowFirstColumn="0" w:lastRowLastColumn="0"/>
+            </w:pPr>
+          </w:p>
+        </w:tc>
+      </w:tr>
+      <w:tr>
+        <w:tc>
+          <w:tcPr>
+            <w:cnfStyle w:val="001000000000" w:firstRow="0" w:lastRow="0" w:firstColumn="1" w:lastColumn="0" w:oddVBand="0" w:evenVBand="0" w:oddHBand="0" w:evenHBand="0" w:firstRowFirstColumn="0" w:firstRowLastColumn="0" w:lastRowFirstColumn="0" w:lastRowLastColumn="0"/>
+            <w:tcW w:w="4322" w:type="dxa"/>
+          </w:tcPr>
+          <w:p>
+            <w:r>
+              <w:rPr>
+                <w:noProof/>
+                <w:lang w:val="es-AR" w:eastAsia="es-AR"/>
+              </w:rPr>
+              <w:drawing>
+                <wp:inline distT="0" distB="0" distL="0" distR="0" wp14:anchorId="5E44AB6F" wp14:editId="0B71AEDF">
+                  <wp:extent cx="439200" cy="439200"/>
+                  <wp:effectExtent l="190500" t="190500" r="170815" b="170815"/>
+                  <wp:docPr id="5" name="0 Imagen"/>
+                  <wp:cNvGraphicFramePr>
+                    <a:graphicFrameLocks xmlns:a="http://schemas.openxmlformats.org/drawingml/2006/main"/>
+                  </wp:cNvGraphicFramePr>
+                  <a:graphic xmlns:a="http://schemas.openxmlformats.org/drawingml/2006/main">
+                    <a:graphicData uri="http://schemas.openxmlformats.org/drawingml/2006/picture">
+                      <pic:pic xmlns:pic="http://schemas.openxmlformats.org/drawingml/2006/picture">
+                        <pic:nvPicPr>
+                          <pic:cNvPr id="0" name="btnVerListado.JPG"/>
+                          <pic:cNvPicPr/>
+                        </pic:nvPicPr>
+                        <pic:blipFill>
+                          <a:blip r:embed="rId26">
+                            <a:extLst>
+                              <a:ext uri="{28A0092B-C50C-407E-A947-70E740481C1C}">
+                                <a14:useLocalDpi xmlns:a14="http://schemas.microsoft.com/office/drawing/2010/main" val="0"/>
+                              </a:ext>
+                            </a:extLst>
+                          </a:blip>
+                          <a:stretch>
+                            <a:fillRect/>
+                          </a:stretch>
+                        </pic:blipFill>
+                        <pic:spPr>
+                          <a:xfrm>
+                            <a:off x="0" y="0"/>
+                            <a:ext cx="439200" cy="439200"/>
+                          </a:xfrm>
+                          <a:prstGeom prst="rect">
+                            <a:avLst/>
+                          </a:prstGeom>
+                          <a:ln>
+                            <a:noFill/>
+                          </a:ln>
+                          <a:effectLst>
+                            <a:outerShdw blurRad="190500" algn="tl" rotWithShape="0">
+                              <a:srgbClr val="000000">
+                                <a:alpha val="70000"/>
+                              </a:srgbClr>
+                            </a:outerShdw>
+                          </a:effectLst>
+                        </pic:spPr>
+                      </pic:pic>
+                    </a:graphicData>
+                  </a:graphic>
+                </wp:inline>
+              </w:drawing>
+            </w:r>
+          </w:p>
+        </w:tc>
+        <w:tc>
+          <w:tcPr>
+            <w:tcW w:w="4322" w:type="dxa"/>
+          </w:tcPr>
+          <w:p>
+            <w:pPr>
+              <w:tabs>
+                <w:tab w:val="left" w:pos="7095"/>
+              </w:tabs>
+              <w:ind w:left="360"/>
+              <w:cnfStyle w:val="000000000000" w:firstRow="0" w:lastRow="0" w:firstColumn="0" w:lastColumn="0" w:oddVBand="0" w:evenVBand="0" w:oddHBand="0" w:evenHBand="0" w:firstRowFirstColumn="0" w:firstRowLastColumn="0" w:lastRowFirstColumn="0" w:lastRowLastColumn="0"/>
+            </w:pPr>
+          </w:p>
+          <w:p>
+            <w:pPr>
+              <w:tabs>
+                <w:tab w:val="left" w:pos="7095"/>
+              </w:tabs>
+              <w:ind w:left="360"/>
+              <w:cnfStyle w:val="000000000000" w:firstRow="0" w:lastRow="0" w:firstColumn="0" w:lastColumn="0" w:oddVBand="0" w:evenVBand="0" w:oddHBand="0" w:evenHBand="0" w:firstRowFirstColumn="0" w:firstRowLastColumn="0" w:lastRowFirstColumn="0" w:lastRowLastColumn="0"/>
+              <w:rPr>
+                <w:b/>
+              </w:rPr>
+            </w:pPr>
+            <w:r>
+              <w:rPr>
+                <w:b/>
+              </w:rPr>
+              <w:t>Ver listado de playas</w:t>
+            </w:r>
+          </w:p>
+          <w:p>
+            <w:pPr>
+              <w:cnfStyle w:val="000000000000" w:firstRow="0" w:lastRow="0" w:firstColumn="0" w:lastColumn="0" w:oddVBand="0" w:evenVBand="0" w:oddHBand="0" w:evenHBand="0" w:firstRowFirstColumn="0" w:firstRowLastColumn="0" w:lastRowFirstColumn="0" w:lastRowLastColumn="0"/>
+            </w:pPr>
+          </w:p>
+        </w:tc>
+      </w:tr>
+      <w:tr>
+        <w:trPr>
+          <w:cnfStyle w:val="000000100000" w:firstRow="0" w:lastRow="0" w:firstColumn="0" w:lastColumn="0" w:oddVBand="0" w:evenVBand="0" w:oddHBand="1" w:evenHBand="0" w:firstRowFirstColumn="0" w:firstRowLastColumn="0" w:lastRowFirstColumn="0" w:lastRowLastColumn="0"/>
+        </w:trPr>
+        <w:tc>
+          <w:tcPr>
+            <w:cnfStyle w:val="001000000000" w:firstRow="0" w:lastRow="0" w:firstColumn="1" w:lastColumn="0" w:oddVBand="0" w:evenVBand="0" w:oddHBand="0" w:evenHBand="0" w:firstRowFirstColumn="0" w:firstRowLastColumn="0" w:lastRowFirstColumn="0" w:lastRowLastColumn="0"/>
+            <w:tcW w:w="4322" w:type="dxa"/>
+            <w:tcBorders>
+              <w:top w:val="none" w:sz="0" w:space="0" w:color="auto"/>
+              <w:left w:val="none" w:sz="0" w:space="0" w:color="auto"/>
+              <w:bottom w:val="none" w:sz="0" w:space="0" w:color="auto"/>
+            </w:tcBorders>
+          </w:tcPr>
+          <w:p>
+            <w:r>
+              <w:rPr>
+                <w:noProof/>
+                <w:lang w:val="es-AR" w:eastAsia="es-AR"/>
+              </w:rPr>
+              <w:drawing>
+                <wp:inline distT="0" distB="0" distL="0" distR="0" wp14:anchorId="234E69EB" wp14:editId="12422C19">
+                  <wp:extent cx="439200" cy="439200"/>
+                  <wp:effectExtent l="190500" t="190500" r="170815" b="170815"/>
+                  <wp:docPr id="9" name="0 Imagen"/>
+                  <wp:cNvGraphicFramePr>
+                    <a:graphicFrameLocks xmlns:a="http://schemas.openxmlformats.org/drawingml/2006/main"/>
+                  </wp:cNvGraphicFramePr>
+                  <a:graphic xmlns:a="http://schemas.openxmlformats.org/drawingml/2006/main">
+                    <a:graphicData uri="http://schemas.openxmlformats.org/drawingml/2006/picture">
+                      <pic:pic xmlns:pic="http://schemas.openxmlformats.org/drawingml/2006/picture">
+                        <pic:nvPicPr>
+                          <pic:cNvPr id="0" name="btnRegistrarPosicion.JPG"/>
+                          <pic:cNvPicPr/>
+                        </pic:nvPicPr>
+                        <pic:blipFill>
+                          <a:blip r:embed="rId27">
+                            <a:extLst>
+                              <a:ext uri="{28A0092B-C50C-407E-A947-70E740481C1C}">
+                                <a14:useLocalDpi xmlns:a14="http://schemas.microsoft.com/office/drawing/2010/main" val="0"/>
+                              </a:ext>
+                            </a:extLst>
+                          </a:blip>
+                          <a:stretch>
+                            <a:fillRect/>
+                          </a:stretch>
+                        </pic:blipFill>
+                        <pic:spPr>
+                          <a:xfrm>
+                            <a:off x="0" y="0"/>
+                            <a:ext cx="439200" cy="439200"/>
+                          </a:xfrm>
+                          <a:prstGeom prst="rect">
+                            <a:avLst/>
+                          </a:prstGeom>
+                          <a:ln>
+                            <a:noFill/>
+                          </a:ln>
+                          <a:effectLst>
+                            <a:outerShdw blurRad="190500" algn="tl" rotWithShape="0">
+                              <a:srgbClr val="000000">
+                                <a:alpha val="70000"/>
+                              </a:srgbClr>
+                            </a:outerShdw>
+                          </a:effectLst>
+                        </pic:spPr>
+                      </pic:pic>
+                    </a:graphicData>
+                  </a:graphic>
+                </wp:inline>
+              </w:drawing>
+            </w:r>
+          </w:p>
+        </w:tc>
+        <w:tc>
+          <w:tcPr>
+            <w:tcW w:w="4322" w:type="dxa"/>
+            <w:tcBorders>
+              <w:top w:val="none" w:sz="0" w:space="0" w:color="auto"/>
+              <w:bottom w:val="none" w:sz="0" w:space="0" w:color="auto"/>
+              <w:right w:val="none" w:sz="0" w:space="0" w:color="auto"/>
+            </w:tcBorders>
+          </w:tcPr>
+          <w:p>
+            <w:pPr>
+              <w:tabs>
+                <w:tab w:val="left" w:pos="7095"/>
+              </w:tabs>
+              <w:ind w:left="360"/>
+              <w:cnfStyle w:val="000000100000" w:firstRow="0" w:lastRow="0" w:firstColumn="0" w:lastColumn="0" w:oddVBand="0" w:evenVBand="0" w:oddHBand="1" w:evenHBand="0" w:firstRowFirstColumn="0" w:firstRowLastColumn="0" w:lastRowFirstColumn="0" w:lastRowLastColumn="0"/>
+            </w:pPr>
+          </w:p>
+          <w:p>
+            <w:pPr>
+              <w:tabs>
+                <w:tab w:val="left" w:pos="7095"/>
+              </w:tabs>
+              <w:ind w:left="360"/>
+              <w:cnfStyle w:val="000000100000" w:firstRow="0" w:lastRow="0" w:firstColumn="0" w:lastColumn="0" w:oddVBand="0" w:evenVBand="0" w:oddHBand="1" w:evenHBand="0" w:firstRowFirstColumn="0" w:firstRowLastColumn="0" w:lastRowFirstColumn="0" w:lastRowLastColumn="0"/>
+              <w:rPr>
+                <w:b/>
+              </w:rPr>
+            </w:pPr>
+            <w:r>
+              <w:rPr>
+                <w:b/>
+              </w:rPr>
+              <w:t>Guardar posición del vehículo</w:t>
+            </w:r>
+          </w:p>
+          <w:p>
+            <w:pPr>
+              <w:cnfStyle w:val="000000100000" w:firstRow="0" w:lastRow="0" w:firstColumn="0" w:lastColumn="0" w:oddVBand="0" w:evenVBand="0" w:oddHBand="1" w:evenHBand="0" w:firstRowFirstColumn="0" w:firstRowLastColumn="0" w:lastRowFirstColumn="0" w:lastRowLastColumn="0"/>
+            </w:pPr>
+          </w:p>
+        </w:tc>
+      </w:tr>
+      <w:tr>
+        <w:tc>
+          <w:tcPr>
+            <w:cnfStyle w:val="001000000000" w:firstRow="0" w:lastRow="0" w:firstColumn="1" w:lastColumn="0" w:oddVBand="0" w:evenVBand="0" w:oddHBand="0" w:evenHBand="0" w:firstRowFirstColumn="0" w:firstRowLastColumn="0" w:lastRowFirstColumn="0" w:lastRowLastColumn="0"/>
+            <w:tcW w:w="4322" w:type="dxa"/>
+          </w:tcPr>
+          <w:p>
+            <w:r>
+              <w:rPr>
+                <w:noProof/>
+                <w:lang w:val="es-AR" w:eastAsia="es-AR"/>
+              </w:rPr>
+              <w:drawing>
+                <wp:inline distT="0" distB="0" distL="0" distR="0" wp14:anchorId="0FA278C0" wp14:editId="66FF2408">
+                  <wp:extent cx="439200" cy="439200"/>
+                  <wp:effectExtent l="190500" t="190500" r="170815" b="170815"/>
+                  <wp:docPr id="10" name="0 Imagen"/>
+                  <wp:cNvGraphicFramePr>
+                    <a:graphicFrameLocks xmlns:a="http://schemas.openxmlformats.org/drawingml/2006/main"/>
+                  </wp:cNvGraphicFramePr>
+                  <a:graphic xmlns:a="http://schemas.openxmlformats.org/drawingml/2006/main">
+                    <a:graphicData uri="http://schemas.openxmlformats.org/drawingml/2006/picture">
+                      <pic:pic xmlns:pic="http://schemas.openxmlformats.org/drawingml/2006/picture">
+                        <pic:nvPicPr>
+                          <pic:cNvPr id="0" name="btnVolverAVehiculo.JPG"/>
+                          <pic:cNvPicPr/>
+                        </pic:nvPicPr>
+                        <pic:blipFill>
+                          <a:blip r:embed="rId28">
+                            <a:extLst>
+                              <a:ext uri="{28A0092B-C50C-407E-A947-70E740481C1C}">
+                                <a14:useLocalDpi xmlns:a14="http://schemas.microsoft.com/office/drawing/2010/main" val="0"/>
+                              </a:ext>
+                            </a:extLst>
+                          </a:blip>
+                          <a:stretch>
+                            <a:fillRect/>
+                          </a:stretch>
+                        </pic:blipFill>
+                        <pic:spPr>
+                          <a:xfrm>
+                            <a:off x="0" y="0"/>
+                            <a:ext cx="439200" cy="439200"/>
+                          </a:xfrm>
+                          <a:prstGeom prst="rect">
+                            <a:avLst/>
+                          </a:prstGeom>
+                          <a:ln>
+                            <a:noFill/>
+                          </a:ln>
+                          <a:effectLst>
+                            <a:outerShdw blurRad="190500" algn="tl" rotWithShape="0">
+                              <a:srgbClr val="000000">
+                                <a:alpha val="70000"/>
+                              </a:srgbClr>
+                            </a:outerShdw>
+                          </a:effectLst>
+                        </pic:spPr>
+                      </pic:pic>
+                    </a:graphicData>
+                  </a:graphic>
+                </wp:inline>
+              </w:drawing>
+            </w:r>
+          </w:p>
+        </w:tc>
+        <w:tc>
+          <w:tcPr>
+            <w:tcW w:w="4322" w:type="dxa"/>
+          </w:tcPr>
+          <w:p>
+            <w:pPr>
+              <w:tabs>
+                <w:tab w:val="left" w:pos="7095"/>
+              </w:tabs>
+              <w:ind w:left="360"/>
+              <w:cnfStyle w:val="000000000000" w:firstRow="0" w:lastRow="0" w:firstColumn="0" w:lastColumn="0" w:oddVBand="0" w:evenVBand="0" w:oddHBand="0" w:evenHBand="0" w:firstRowFirstColumn="0" w:firstRowLastColumn="0" w:lastRowFirstColumn="0" w:lastRowLastColumn="0"/>
+            </w:pPr>
+          </w:p>
+          <w:p>
+            <w:pPr>
+              <w:tabs>
+                <w:tab w:val="left" w:pos="7095"/>
+              </w:tabs>
+              <w:ind w:left="360"/>
+              <w:cnfStyle w:val="000000000000" w:firstRow="0" w:lastRow="0" w:firstColumn="0" w:lastColumn="0" w:oddVBand="0" w:evenVBand="0" w:oddHBand="0" w:evenHBand="0" w:firstRowFirstColumn="0" w:firstRowLastColumn="0" w:lastRowFirstColumn="0" w:lastRowLastColumn="0"/>
+              <w:rPr>
+                <w:b/>
+              </w:rPr>
+            </w:pPr>
+            <w:r>
+              <w:rPr>
+                <w:b/>
+              </w:rPr>
+              <w:t>Regresar a vehículo</w:t>
+            </w:r>
+          </w:p>
+          <w:p>
+            <w:pPr>
+              <w:cnfStyle w:val="000000000000" w:firstRow="0" w:lastRow="0" w:firstColumn="0" w:lastColumn="0" w:oddVBand="0" w:evenVBand="0" w:oddHBand="0" w:evenHBand="0" w:firstRowFirstColumn="0" w:firstRowLastColumn="0" w:lastRowFirstColumn="0" w:lastRowLastColumn="0"/>
+            </w:pPr>
+          </w:p>
+        </w:tc>
+      </w:tr>
+      <w:tr>
+        <w:trPr>
+          <w:cnfStyle w:val="000000100000" w:firstRow="0" w:lastRow="0" w:firstColumn="0" w:lastColumn="0" w:oddVBand="0" w:evenVBand="0" w:oddHBand="1" w:evenHBand="0" w:firstRowFirstColumn="0" w:firstRowLastColumn="0" w:lastRowFirstColumn="0" w:lastRowLastColumn="0"/>
+        </w:trPr>
+        <w:tc>
+          <w:tcPr>
+            <w:cnfStyle w:val="001000000000" w:firstRow="0" w:lastRow="0" w:firstColumn="1" w:lastColumn="0" w:oddVBand="0" w:evenVBand="0" w:oddHBand="0" w:evenHBand="0" w:firstRowFirstColumn="0" w:firstRowLastColumn="0" w:lastRowFirstColumn="0" w:lastRowLastColumn="0"/>
+            <w:tcW w:w="4322" w:type="dxa"/>
+            <w:tcBorders>
+              <w:top w:val="none" w:sz="0" w:space="0" w:color="auto"/>
+              <w:left w:val="none" w:sz="0" w:space="0" w:color="auto"/>
+              <w:bottom w:val="none" w:sz="0" w:space="0" w:color="auto"/>
+            </w:tcBorders>
+          </w:tcPr>
+          <w:p>
+            <w:pPr>
+              <w:rPr>
+                <w:noProof/>
+                <w:lang w:val="es-AR" w:eastAsia="es-AR"/>
+              </w:rPr>
+            </w:pPr>
+            <w:r>
+              <w:rPr>
+                <w:noProof/>
+                <w:lang w:val="es-AR" w:eastAsia="es-AR"/>
+              </w:rPr>
+              <w:drawing>
+                <wp:inline distT="0" distB="0" distL="0" distR="0" wp14:anchorId="1CB17FC6" wp14:editId="607F9895">
+                  <wp:extent cx="439200" cy="439200"/>
+                  <wp:effectExtent l="190500" t="190500" r="170815" b="170815"/>
+                  <wp:docPr id="11" name="0 Imagen"/>
+                  <wp:cNvGraphicFramePr>
+                    <a:graphicFrameLocks xmlns:a="http://schemas.openxmlformats.org/drawingml/2006/main"/>
+                  </wp:cNvGraphicFramePr>
+                  <a:graphic xmlns:a="http://schemas.openxmlformats.org/drawingml/2006/main">
+                    <a:graphicData uri="http://schemas.openxmlformats.org/drawingml/2006/picture">
+                      <pic:pic xmlns:pic="http://schemas.openxmlformats.org/drawingml/2006/picture">
+                        <pic:nvPicPr>
+                          <pic:cNvPr id="0" name="btnVerTrayectoria.JPG"/>
+                          <pic:cNvPicPr/>
+                        </pic:nvPicPr>
+                        <pic:blipFill>
+                          <a:blip r:embed="rId29">
+                            <a:extLst>
+                              <a:ext uri="{28A0092B-C50C-407E-A947-70E740481C1C}">
+                                <a14:useLocalDpi xmlns:a14="http://schemas.microsoft.com/office/drawing/2010/main" val="0"/>
+                              </a:ext>
+                            </a:extLst>
+                          </a:blip>
+                          <a:stretch>
+                            <a:fillRect/>
+                          </a:stretch>
+                        </pic:blipFill>
+                        <pic:spPr>
+                          <a:xfrm>
+                            <a:off x="0" y="0"/>
+                            <a:ext cx="439200" cy="439200"/>
+                          </a:xfrm>
+                          <a:prstGeom prst="rect">
+                            <a:avLst/>
+                          </a:prstGeom>
+                          <a:ln>
+                            <a:noFill/>
+                          </a:ln>
+                          <a:effectLst>
+                            <a:outerShdw blurRad="190500" algn="tl" rotWithShape="0">
+                              <a:srgbClr val="000000">
+                                <a:alpha val="70000"/>
+                              </a:srgbClr>
+                            </a:outerShdw>
+                          </a:effectLst>
+                        </pic:spPr>
+                      </pic:pic>
+                    </a:graphicData>
+                  </a:graphic>
+                </wp:inline>
+              </w:drawing>
+            </w:r>
+          </w:p>
+        </w:tc>
+        <w:tc>
+          <w:tcPr>
+            <w:tcW w:w="4322" w:type="dxa"/>
+            <w:tcBorders>
+              <w:top w:val="none" w:sz="0" w:space="0" w:color="auto"/>
+              <w:bottom w:val="none" w:sz="0" w:space="0" w:color="auto"/>
+              <w:right w:val="none" w:sz="0" w:space="0" w:color="auto"/>
+            </w:tcBorders>
+          </w:tcPr>
+          <w:p>
+            <w:pPr>
+              <w:tabs>
+                <w:tab w:val="left" w:pos="7095"/>
+              </w:tabs>
+              <w:ind w:left="360"/>
+              <w:cnfStyle w:val="000000100000" w:firstRow="0" w:lastRow="0" w:firstColumn="0" w:lastColumn="0" w:oddVBand="0" w:evenVBand="0" w:oddHBand="1" w:evenHBand="0" w:firstRowFirstColumn="0" w:firstRowLastColumn="0" w:lastRowFirstColumn="0" w:lastRowLastColumn="0"/>
+            </w:pPr>
+          </w:p>
+          <w:p>
+            <w:pPr>
+              <w:tabs>
+                <w:tab w:val="left" w:pos="7095"/>
+              </w:tabs>
+              <w:ind w:left="360"/>
+              <w:cnfStyle w:val="000000100000" w:firstRow="0" w:lastRow="0" w:firstColumn="0" w:lastColumn="0" w:oddVBand="0" w:evenVBand="0" w:oddHBand="1" w:evenHBand="0" w:firstRowFirstColumn="0" w:firstRowLastColumn="0" w:lastRowFirstColumn="0" w:lastRowLastColumn="0"/>
+              <w:rPr>
+                <w:b/>
+              </w:rPr>
+            </w:pPr>
+            <w:r>
+              <w:rPr>
+                <w:b/>
+              </w:rPr>
+              <w:t>Ver trayectoria (paso a paso)</w:t>
+            </w:r>
+          </w:p>
+          <w:p>
+            <w:pPr>
+              <w:tabs>
+                <w:tab w:val="left" w:pos="7095"/>
+              </w:tabs>
+              <w:ind w:left="360"/>
+              <w:cnfStyle w:val="000000100000" w:firstRow="0" w:lastRow="0" w:firstColumn="0" w:lastColumn="0" w:oddVBand="0" w:evenVBand="0" w:oddHBand="1" w:evenHBand="0" w:firstRowFirstColumn="0" w:firstRowLastColumn="0" w:lastRowFirstColumn="0" w:lastRowLastColumn="0"/>
+            </w:pPr>
+          </w:p>
+        </w:tc>
+      </w:tr>
+      <w:tr>
+        <w:tc>
+          <w:tcPr>
+            <w:cnfStyle w:val="001000000000" w:firstRow="0" w:lastRow="0" w:firstColumn="1" w:lastColumn="0" w:oddVBand="0" w:evenVBand="0" w:oddHBand="0" w:evenHBand="0" w:firstRowFirstColumn="0" w:firstRowLastColumn="0" w:lastRowFirstColumn="0" w:lastRowLastColumn="0"/>
+            <w:tcW w:w="4322" w:type="dxa"/>
+          </w:tcPr>
+          <w:p>
+            <w:pPr>
+              <w:rPr>
+                <w:noProof/>
+                <w:lang w:val="es-AR" w:eastAsia="es-AR"/>
+              </w:rPr>
+            </w:pPr>
+          </w:p>
+        </w:tc>
+        <w:tc>
+          <w:tcPr>
+            <w:tcW w:w="4322" w:type="dxa"/>
+          </w:tcPr>
+          <w:p>
+            <w:pPr>
+              <w:tabs>
+                <w:tab w:val="left" w:pos="7095"/>
+              </w:tabs>
+              <w:ind w:left="360"/>
+              <w:cnfStyle w:val="000000000000" w:firstRow="0" w:lastRow="0" w:firstColumn="0" w:lastColumn="0" w:oddVBand="0" w:evenVBand="0" w:oddHBand="0" w:evenHBand="0" w:firstRowFirstColumn="0" w:firstRowLastColumn="0" w:lastRowFirstColumn="0" w:lastRowLastColumn="0"/>
+              <w:rPr>
+                <w:b/>
+              </w:rPr>
+            </w:pPr>
+          </w:p>
+        </w:tc>
+      </w:tr>
+    </w:tbl>
+    <w:p>
+      <w:pPr>
+        <w:pStyle w:val="Ttulo3"/>
+        <w:rPr>
+          <w:rStyle w:val="Refdecomentario"/>
+        </w:rPr>
+      </w:pPr>
+      <w:bookmarkStart w:id="33" w:name="_Toc412580491"/>
+      <w:r>
+        <w:t>Explicación</w:t>
+      </w:r>
+      <w:bookmarkEnd w:id="33"/>
+      <w:r>
+        <w:tab/>
+      </w:r>
+    </w:p>
+    <w:p>
       <w:pPr>
         <w:tabs>
           <w:tab w:val="left" w:pos="7095"/>
         </w:tabs>
         <w:ind w:left="709"/>
-      </w:pPr>
-      <w:r>
-        <w:tab/>
+        <w:rPr>
+          <w:rStyle w:val="Refdecomentario"/>
+        </w:rPr>
+      </w:pPr>
+    </w:p>
+    <w:p>
+      <w:pPr>
+        <w:ind w:left="709"/>
+      </w:pPr>
+      <w:r>
+        <w:rPr>
+          <w:b/>
+          <w:i/>
+        </w:rPr>
+        <w:t>Centrar</w:t>
+      </w:r>
+      <w:r>
+        <w:rPr>
+          <w:b/>
+          <w:i/>
+        </w:rPr>
+        <w:t xml:space="preserve"> mapa en mi posición:</w:t>
+      </w:r>
+      <w:r>
+        <w:t xml:space="preserve"> Este botón le permitirá </w:t>
+      </w:r>
+      <w:r>
+        <w:t>mediante una animación, localizar su posición actual en el mapa.</w:t>
       </w:r>
     </w:p>
     <w:p>
@@ -5393,41 +6377,18 @@
         <w:ind w:left="709"/>
       </w:pPr>
       <w:r>
-        <w:t xml:space="preserve">A: </w:t>
-      </w:r>
-      <w:r>
         <w:rPr>
           <w:b/>
           <w:i/>
         </w:rPr>
-        <w:t>Obtener/retornar a mi posición actual:</w:t>
-      </w:r>
-      <w:r>
-        <w:t xml:space="preserve"> Este botón le permitirá </w:t>
-      </w:r>
-      <w:r>
-        <w:t>mediante una animación, localizar su posición actual en el mapa.</w:t>
-      </w:r>
-    </w:p>
-    <w:p>
-      <w:pPr>
-        <w:tabs>
-          <w:tab w:val="left" w:pos="7095"/>
-        </w:tabs>
-        <w:ind w:left="709"/>
-      </w:pPr>
-      <w:r>
-        <w:t>B:</w:t>
-      </w:r>
-      <w:r>
-        <w:t xml:space="preserve"> </w:t>
+        <w:t>Ver listado de playas</w:t>
       </w:r>
       <w:r>
         <w:rPr>
           <w:b/>
           <w:i/>
         </w:rPr>
-        <w:t>Listar playas de estacionamiento:</w:t>
+        <w:t>:</w:t>
       </w:r>
       <w:r>
         <w:t xml:space="preserve"> Esta opci</w:t>
@@ -5466,6 +6427,7 @@
         </w:tabs>
       </w:pPr>
       <w:r>
+        <w:lastRenderedPageBreak/>
         <w:t>Nombre de la playa</w:t>
       </w:r>
     </w:p>
@@ -5487,7 +6449,6 @@
         <w:t xml:space="preserve">20 o más </w:t>
       </w:r>
       <w:r>
-        <w:lastRenderedPageBreak/>
         <w:t xml:space="preserve">(+30) en color verde, </w:t>
       </w:r>
       <w:r>
@@ -5562,7 +6523,7 @@
           <w:lang w:val="es-AR" w:eastAsia="es-AR"/>
         </w:rPr>
         <w:drawing>
-          <wp:inline distT="0" distB="0" distL="0" distR="0" wp14:anchorId="5097A446" wp14:editId="6486038B">
+          <wp:inline distT="0" distB="0" distL="0" distR="0">
             <wp:extent cx="2733675" cy="5800725"/>
             <wp:effectExtent l="0" t="0" r="9525" b="9525"/>
             <wp:docPr id="17" name="0 Imagen"/>
@@ -5577,7 +6538,7 @@
                     <pic:cNvPicPr/>
                   </pic:nvPicPr>
                   <pic:blipFill>
-                    <a:blip r:embed="rId28">
+                    <a:blip r:embed="rId30">
                       <a:extLst>
                         <a:ext uri="{28A0092B-C50C-407E-A947-70E740481C1C}">
                           <a14:useLocalDpi xmlns:a14="http://schemas.microsoft.com/office/drawing/2010/main" val="0"/>
@@ -5609,7 +6570,7 @@
         <w:pStyle w:val="Epgrafe"/>
         <w:jc w:val="center"/>
       </w:pPr>
-      <w:bookmarkStart w:id="31" w:name="_Toc411804657"/>
+      <w:bookmarkStart w:id="34" w:name="_Toc412580435"/>
       <w:r>
         <w:t xml:space="preserve">Imagen </w:t>
       </w:r>
@@ -5634,8 +6595,350 @@
       <w:r>
         <w:t>: Listado de playas</w:t>
       </w:r>
-      <w:bookmarkEnd w:id="31"/>
-    </w:p>
+      <w:bookmarkEnd w:id="34"/>
+    </w:p>
+    <w:p>
+      <w:pPr>
+        <w:pStyle w:val="Ttulo2"/>
+      </w:pPr>
+      <w:bookmarkStart w:id="35" w:name="_Toc412580492"/>
+      <w:r>
+        <w:lastRenderedPageBreak/>
+        <w:t>Dirigirse a playa</w:t>
+      </w:r>
+      <w:bookmarkEnd w:id="35"/>
+    </w:p>
+    <w:p>
+      <w:r>
+        <w:rPr>
+          <w:noProof/>
+          <w:lang w:val="es-AR" w:eastAsia="es-AR"/>
+        </w:rPr>
+        <w:drawing>
+          <wp:anchor distT="0" distB="0" distL="114300" distR="114300" simplePos="0" relativeHeight="251658240" behindDoc="1" locked="0" layoutInCell="1" allowOverlap="1" wp14:anchorId="6D83CF5D" wp14:editId="74B70FA7">
+            <wp:simplePos x="0" y="0"/>
+            <wp:positionH relativeFrom="column">
+              <wp:posOffset>3825240</wp:posOffset>
+            </wp:positionH>
+            <wp:positionV relativeFrom="paragraph">
+              <wp:posOffset>-78740</wp:posOffset>
+            </wp:positionV>
+            <wp:extent cx="438785" cy="438785"/>
+            <wp:effectExtent l="57150" t="19050" r="75565" b="132715"/>
+            <wp:wrapThrough wrapText="bothSides">
+              <wp:wrapPolygon edited="0">
+                <wp:start x="4689" y="-938"/>
+                <wp:lineTo x="-2813" y="938"/>
+                <wp:lineTo x="-2813" y="15942"/>
+                <wp:lineTo x="4689" y="28133"/>
+                <wp:lineTo x="16880" y="28133"/>
+                <wp:lineTo x="17818" y="26258"/>
+                <wp:lineTo x="25320" y="16880"/>
+                <wp:lineTo x="25320" y="15942"/>
+                <wp:lineTo x="16880" y="1876"/>
+                <wp:lineTo x="15942" y="-938"/>
+                <wp:lineTo x="4689" y="-938"/>
+              </wp:wrapPolygon>
+            </wp:wrapThrough>
+            <wp:docPr id="18" name="0 Imagen"/>
+            <wp:cNvGraphicFramePr>
+              <a:graphicFrameLocks xmlns:a="http://schemas.openxmlformats.org/drawingml/2006/main"/>
+            </wp:cNvGraphicFramePr>
+            <a:graphic xmlns:a="http://schemas.openxmlformats.org/drawingml/2006/main">
+              <a:graphicData uri="http://schemas.openxmlformats.org/drawingml/2006/picture">
+                <pic:pic xmlns:pic="http://schemas.openxmlformats.org/drawingml/2006/picture">
+                  <pic:nvPicPr>
+                    <pic:cNvPr id="0" name="marcadorParking2.png"/>
+                    <pic:cNvPicPr/>
+                  </pic:nvPicPr>
+                  <pic:blipFill>
+                    <a:blip r:embed="rId31">
+                      <a:extLst>
+                        <a:ext uri="{28A0092B-C50C-407E-A947-70E740481C1C}">
+                          <a14:useLocalDpi xmlns:a14="http://schemas.microsoft.com/office/drawing/2010/main" val="0"/>
+                        </a:ext>
+                      </a:extLst>
+                    </a:blip>
+                    <a:stretch>
+                      <a:fillRect/>
+                    </a:stretch>
+                  </pic:blipFill>
+                  <pic:spPr>
+                    <a:xfrm>
+                      <a:off x="0" y="0"/>
+                      <a:ext cx="438785" cy="438785"/>
+                    </a:xfrm>
+                    <a:prstGeom prst="rect">
+                      <a:avLst/>
+                    </a:prstGeom>
+                    <a:ln>
+                      <a:noFill/>
+                    </a:ln>
+                    <a:effectLst>
+                      <a:outerShdw blurRad="190500" algn="tl" rotWithShape="0">
+                        <a:srgbClr val="000000">
+                          <a:alpha val="70000"/>
+                        </a:srgbClr>
+                      </a:outerShdw>
+                    </a:effectLst>
+                  </pic:spPr>
+                </pic:pic>
+              </a:graphicData>
+            </a:graphic>
+            <wp14:sizeRelH relativeFrom="page">
+              <wp14:pctWidth>0</wp14:pctWidth>
+            </wp14:sizeRelH>
+            <wp14:sizeRelV relativeFrom="page">
+              <wp14:pctHeight>0</wp14:pctHeight>
+            </wp14:sizeRelV>
+          </wp:anchor>
+        </w:drawing>
+      </w:r>
+      <w:r>
+        <w:tab/>
+        <w:t xml:space="preserve">Ya sea que usted presione sobre un icono de playa o desde el menú  </w:t>
+      </w:r>
+      <w:r>
+        <w:rPr>
+          <w:noProof/>
+          <w:lang w:val="es-AR" w:eastAsia="es-AR"/>
+        </w:rPr>
+        <w:drawing>
+          <wp:inline distT="0" distB="0" distL="0" distR="0" wp14:anchorId="09A79AAF" wp14:editId="7DE5DDEC">
+            <wp:extent cx="439200" cy="439200"/>
+            <wp:effectExtent l="190500" t="190500" r="170815" b="170815"/>
+            <wp:docPr id="19" name="0 Imagen"/>
+            <wp:cNvGraphicFramePr>
+              <a:graphicFrameLocks xmlns:a="http://schemas.openxmlformats.org/drawingml/2006/main"/>
+            </wp:cNvGraphicFramePr>
+            <a:graphic xmlns:a="http://schemas.openxmlformats.org/drawingml/2006/main">
+              <a:graphicData uri="http://schemas.openxmlformats.org/drawingml/2006/picture">
+                <pic:pic xmlns:pic="http://schemas.openxmlformats.org/drawingml/2006/picture">
+                  <pic:nvPicPr>
+                    <pic:cNvPr id="0" name="btnVerListado.JPG"/>
+                    <pic:cNvPicPr/>
+                  </pic:nvPicPr>
+                  <pic:blipFill>
+                    <a:blip r:embed="rId26">
+                      <a:extLst>
+                        <a:ext uri="{28A0092B-C50C-407E-A947-70E740481C1C}">
+                          <a14:useLocalDpi xmlns:a14="http://schemas.microsoft.com/office/drawing/2010/main" val="0"/>
+                        </a:ext>
+                      </a:extLst>
+                    </a:blip>
+                    <a:stretch>
+                      <a:fillRect/>
+                    </a:stretch>
+                  </pic:blipFill>
+                  <pic:spPr>
+                    <a:xfrm>
+                      <a:off x="0" y="0"/>
+                      <a:ext cx="439200" cy="439200"/>
+                    </a:xfrm>
+                    <a:prstGeom prst="rect">
+                      <a:avLst/>
+                    </a:prstGeom>
+                    <a:ln>
+                      <a:noFill/>
+                    </a:ln>
+                    <a:effectLst>
+                      <a:outerShdw blurRad="190500" algn="tl" rotWithShape="0">
+                        <a:srgbClr val="000000">
+                          <a:alpha val="70000"/>
+                        </a:srgbClr>
+                      </a:outerShdw>
+                    </a:effectLst>
+                  </pic:spPr>
+                </pic:pic>
+              </a:graphicData>
+            </a:graphic>
+          </wp:inline>
+        </w:drawing>
+      </w:r>
+      <w:r>
+        <w:t xml:space="preserve">para ver el listado de playas cercanas y haga clic sobre una opción del listado, GeoParking, le mostrará mediante una trayectoria de color azulada el camino desde su ubicación hasta la playa. En cualquier momento usted podrá cancelar el recorrido del mismo </w:t>
+      </w:r>
+    </w:p>
+    <w:p>
+      <w:r>
+        <w:rPr>
+          <w:noProof/>
+          <w:lang w:val="es-AR" w:eastAsia="es-AR"/>
+        </w:rPr>
+        <w:drawing>
+          <wp:anchor distT="0" distB="0" distL="114300" distR="114300" simplePos="0" relativeHeight="251659264" behindDoc="0" locked="0" layoutInCell="1" allowOverlap="1" wp14:anchorId="5C8E33FA" wp14:editId="566CE25F">
+            <wp:simplePos x="0" y="0"/>
+            <wp:positionH relativeFrom="column">
+              <wp:posOffset>1272540</wp:posOffset>
+            </wp:positionH>
+            <wp:positionV relativeFrom="paragraph">
+              <wp:posOffset>-57150</wp:posOffset>
+            </wp:positionV>
+            <wp:extent cx="438785" cy="438785"/>
+            <wp:effectExtent l="190500" t="190500" r="170815" b="170815"/>
+            <wp:wrapNone/>
+            <wp:docPr id="20" name="0 Imagen"/>
+            <wp:cNvGraphicFramePr>
+              <a:graphicFrameLocks xmlns:a="http://schemas.openxmlformats.org/drawingml/2006/main"/>
+            </wp:cNvGraphicFramePr>
+            <a:graphic xmlns:a="http://schemas.openxmlformats.org/drawingml/2006/main">
+              <a:graphicData uri="http://schemas.openxmlformats.org/drawingml/2006/picture">
+                <pic:pic xmlns:pic="http://schemas.openxmlformats.org/drawingml/2006/picture">
+                  <pic:nvPicPr>
+                    <pic:cNvPr id="0" name="btnCancelarRecorrido.JPG"/>
+                    <pic:cNvPicPr/>
+                  </pic:nvPicPr>
+                  <pic:blipFill>
+                    <a:blip r:embed="rId32">
+                      <a:extLst>
+                        <a:ext uri="{28A0092B-C50C-407E-A947-70E740481C1C}">
+                          <a14:useLocalDpi xmlns:a14="http://schemas.microsoft.com/office/drawing/2010/main" val="0"/>
+                        </a:ext>
+                      </a:extLst>
+                    </a:blip>
+                    <a:stretch>
+                      <a:fillRect/>
+                    </a:stretch>
+                  </pic:blipFill>
+                  <pic:spPr>
+                    <a:xfrm>
+                      <a:off x="0" y="0"/>
+                      <a:ext cx="438785" cy="438785"/>
+                    </a:xfrm>
+                    <a:prstGeom prst="rect">
+                      <a:avLst/>
+                    </a:prstGeom>
+                    <a:ln>
+                      <a:noFill/>
+                    </a:ln>
+                    <a:effectLst>
+                      <a:outerShdw blurRad="190500" algn="tl" rotWithShape="0">
+                        <a:srgbClr val="000000">
+                          <a:alpha val="70000"/>
+                        </a:srgbClr>
+                      </a:outerShdw>
+                    </a:effectLst>
+                  </pic:spPr>
+                </pic:pic>
+              </a:graphicData>
+            </a:graphic>
+            <wp14:sizeRelH relativeFrom="page">
+              <wp14:pctWidth>0</wp14:pctWidth>
+            </wp14:sizeRelH>
+            <wp14:sizeRelV relativeFrom="page">
+              <wp14:pctHeight>0</wp14:pctHeight>
+            </wp14:sizeRelV>
+          </wp:anchor>
+        </w:drawing>
+      </w:r>
+      <w:proofErr w:type="gramStart"/>
+      <w:r>
+        <w:t>presionado</w:t>
+      </w:r>
+      <w:proofErr w:type="gramEnd"/>
+      <w:r>
+        <w:t xml:space="preserve"> el botón                     , lo que hará que el recorrido dibujado desaparezca del mapa.</w:t>
+      </w:r>
+    </w:p>
+    <w:p/>
+    <w:p/>
+    <w:p>
+      <w:pPr>
+        <w:keepNext/>
+        <w:jc w:val="center"/>
+      </w:pPr>
+      <w:r>
+        <w:rPr>
+          <w:noProof/>
+          <w:lang w:val="es-AR" w:eastAsia="es-AR"/>
+        </w:rPr>
+        <w:drawing>
+          <wp:inline distT="0" distB="0" distL="0" distR="0" wp14:anchorId="14FE01C8" wp14:editId="6F9707B5">
+            <wp:extent cx="2562225" cy="4555211"/>
+            <wp:effectExtent l="190500" t="190500" r="161925" b="169545"/>
+            <wp:docPr id="21" name="0 Imagen"/>
+            <wp:cNvGraphicFramePr>
+              <a:graphicFrameLocks xmlns:a="http://schemas.openxmlformats.org/drawingml/2006/main" noChangeAspect="1"/>
+            </wp:cNvGraphicFramePr>
+            <a:graphic xmlns:a="http://schemas.openxmlformats.org/drawingml/2006/main">
+              <a:graphicData uri="http://schemas.openxmlformats.org/drawingml/2006/picture">
+                <pic:pic xmlns:pic="http://schemas.openxmlformats.org/drawingml/2006/picture">
+                  <pic:nvPicPr>
+                    <pic:cNvPr id="0" name="TrazoDeRecorrido.png"/>
+                    <pic:cNvPicPr/>
+                  </pic:nvPicPr>
+                  <pic:blipFill>
+                    <a:blip r:embed="rId33" cstate="print">
+                      <a:extLst>
+                        <a:ext uri="{28A0092B-C50C-407E-A947-70E740481C1C}">
+                          <a14:useLocalDpi xmlns:a14="http://schemas.microsoft.com/office/drawing/2010/main" val="0"/>
+                        </a:ext>
+                      </a:extLst>
+                    </a:blip>
+                    <a:stretch>
+                      <a:fillRect/>
+                    </a:stretch>
+                  </pic:blipFill>
+                  <pic:spPr>
+                    <a:xfrm>
+                      <a:off x="0" y="0"/>
+                      <a:ext cx="2562876" cy="4556368"/>
+                    </a:xfrm>
+                    <a:prstGeom prst="rect">
+                      <a:avLst/>
+                    </a:prstGeom>
+                    <a:ln>
+                      <a:noFill/>
+                    </a:ln>
+                    <a:effectLst>
+                      <a:outerShdw blurRad="190500" algn="tl" rotWithShape="0">
+                        <a:srgbClr val="000000">
+                          <a:alpha val="70000"/>
+                        </a:srgbClr>
+                      </a:outerShdw>
+                    </a:effectLst>
+                  </pic:spPr>
+                </pic:pic>
+              </a:graphicData>
+            </a:graphic>
+          </wp:inline>
+        </w:drawing>
+      </w:r>
+    </w:p>
+    <w:p>
+      <w:pPr>
+        <w:pStyle w:val="Epgrafe"/>
+        <w:jc w:val="center"/>
+      </w:pPr>
+      <w:bookmarkStart w:id="36" w:name="_Toc412580436"/>
+      <w:r>
+        <w:t xml:space="preserve">Imagen </w:t>
+      </w:r>
+      <w:r>
+        <w:fldChar w:fldCharType="begin"/>
+      </w:r>
+      <w:r>
+        <w:instrText xml:space="preserve"> SEQ Imágen \* ARABIC </w:instrText>
+      </w:r>
+      <w:r>
+        <w:fldChar w:fldCharType="separate"/>
+      </w:r>
+      <w:r>
+        <w:rPr>
+          <w:noProof/>
+        </w:rPr>
+        <w:t>15</w:t>
+      </w:r>
+      <w:r>
+        <w:fldChar w:fldCharType="end"/>
+      </w:r>
+      <w:r>
+        <w:t>: Visualizando el recorrido</w:t>
+      </w:r>
+      <w:bookmarkEnd w:id="36"/>
+    </w:p>
+    <w:p/>
+    <w:p/>
     <w:p>
       <w:pPr>
         <w:tabs>
@@ -5644,12 +6947,6 @@
         <w:ind w:left="709"/>
       </w:pPr>
       <w:r>
-        <w:t>C:</w:t>
-      </w:r>
-      <w:r>
-        <w:t xml:space="preserve"> </w:t>
-      </w:r>
-      <w:r>
         <w:rPr>
           <w:b/>
           <w:i/>
@@ -5657,10 +6954,18 @@
         <w:t>Guardar la ubicación del vehículo:</w:t>
       </w:r>
       <w:r>
+        <w:rPr>
+          <w:b/>
+          <w:i/>
+        </w:rPr>
         <w:t xml:space="preserve"> </w:t>
       </w:r>
       <w:r>
-        <w:t xml:space="preserve">Podrá, si gusta, guardar última ubicación donde dejó estacionado su vehículo (ya sea en playa de estacionamiento o en un área libre como la calle, un estacionamiento público, etc.) Esto almacenará en su dispositivo dicha ubicación para luego poder mediante la funcionalidad de </w:t>
+        <w:t xml:space="preserve">Podrá, si gusta, guardar última ubicación donde dejó estacionado su vehículo (ya sea en playa de estacionamiento o en un área libre </w:t>
+      </w:r>
+      <w:r>
+        <w:lastRenderedPageBreak/>
+        <w:t xml:space="preserve">como la calle, un estacionamiento público, etc.) Esto almacenará en su dispositivo dicha ubicación para luego poder mediante la funcionalidad de </w:t>
       </w:r>
       <w:r>
         <w:rPr>
@@ -5695,9 +7000,8 @@
           <w:noProof/>
           <w:lang w:val="es-AR" w:eastAsia="es-AR"/>
         </w:rPr>
-        <w:lastRenderedPageBreak/>
         <w:drawing>
-          <wp:inline distT="0" distB="0" distL="0" distR="0" wp14:anchorId="0442DDD7" wp14:editId="14453BA1">
+          <wp:inline distT="0" distB="0" distL="0" distR="0" wp14:anchorId="5F90E835" wp14:editId="55292FF0">
             <wp:extent cx="2781300" cy="5791200"/>
             <wp:effectExtent l="0" t="0" r="0" b="0"/>
             <wp:docPr id="30" name="0 Imagen"/>
@@ -5712,7 +7016,7 @@
                     <pic:cNvPicPr/>
                   </pic:nvPicPr>
                   <pic:blipFill>
-                    <a:blip r:embed="rId29">
+                    <a:blip r:embed="rId34">
                       <a:extLst>
                         <a:ext uri="{28A0092B-C50C-407E-A947-70E740481C1C}">
                           <a14:useLocalDpi xmlns:a14="http://schemas.microsoft.com/office/drawing/2010/main" val="0"/>
@@ -5744,7 +7048,7 @@
         <w:pStyle w:val="Epgrafe"/>
         <w:jc w:val="center"/>
       </w:pPr>
-      <w:bookmarkStart w:id="32" w:name="_Toc411804658"/>
+      <w:bookmarkStart w:id="37" w:name="_Toc412580437"/>
       <w:r>
         <w:t xml:space="preserve">Imagen </w:t>
       </w:r>
@@ -5761,7 +7065,7 @@
         <w:rPr>
           <w:noProof/>
         </w:rPr>
-        <w:t>15</w:t>
+        <w:t>16</w:t>
       </w:r>
       <w:r>
         <w:fldChar w:fldCharType="end"/>
@@ -5769,7 +7073,7 @@
       <w:r>
         <w:t>: Ventana de confirmación guardar posición del vehículo.</w:t>
       </w:r>
-      <w:bookmarkEnd w:id="32"/>
+      <w:bookmarkEnd w:id="37"/>
     </w:p>
     <w:p>
       <w:pPr>
@@ -5779,17 +7083,11 @@
         <w:ind w:left="709"/>
       </w:pPr>
       <w:r>
-        <w:t>D:</w:t>
-      </w:r>
-      <w:r>
-        <w:t xml:space="preserve"> </w:t>
-      </w:r>
-      <w:r>
         <w:rPr>
           <w:b/>
           <w:i/>
         </w:rPr>
-        <w:t xml:space="preserve">Regresar a mi vehículo: </w:t>
+        <w:t xml:space="preserve">Regresar a vehículo: </w:t>
       </w:r>
       <w:r>
         <w:t xml:space="preserve">Este botón por defecto está deshabilitado y sólo se habilitará en caso de que usted haya guardado una posición de su vehículo mediante el botón </w:t>
@@ -5824,7 +7122,7 @@
         </w:rPr>
         <w:lastRenderedPageBreak/>
         <w:drawing>
-          <wp:inline distT="0" distB="0" distL="0" distR="0" wp14:anchorId="3F0D3DA5" wp14:editId="7A02B895">
+          <wp:inline distT="0" distB="0" distL="0" distR="0" wp14:anchorId="2820FF9A" wp14:editId="14FA82A0">
             <wp:extent cx="2800350" cy="5829300"/>
             <wp:effectExtent l="0" t="0" r="0" b="0"/>
             <wp:docPr id="31" name="0 Imagen"/>
@@ -5839,7 +7137,7 @@
                     <pic:cNvPicPr/>
                   </pic:nvPicPr>
                   <pic:blipFill>
-                    <a:blip r:embed="rId30">
+                    <a:blip r:embed="rId35">
                       <a:extLst>
                         <a:ext uri="{28A0092B-C50C-407E-A947-70E740481C1C}">
                           <a14:useLocalDpi xmlns:a14="http://schemas.microsoft.com/office/drawing/2010/main" val="0"/>
@@ -5871,7 +7169,7 @@
         <w:pStyle w:val="Epgrafe"/>
         <w:jc w:val="center"/>
       </w:pPr>
-      <w:bookmarkStart w:id="33" w:name="_Toc411804659"/>
+      <w:bookmarkStart w:id="38" w:name="_Toc412580438"/>
       <w:r>
         <w:t xml:space="preserve">Imagen </w:t>
       </w:r>
@@ -5888,7 +7186,7 @@
         <w:rPr>
           <w:noProof/>
         </w:rPr>
-        <w:t>16</w:t>
+        <w:t>17</w:t>
       </w:r>
       <w:r>
         <w:fldChar w:fldCharType="end"/>
@@ -5896,7 +7194,7 @@
       <w:r>
         <w:t>: Ventana confirmación para regresar a la posición del vehículo</w:t>
       </w:r>
-      <w:bookmarkEnd w:id="33"/>
+      <w:bookmarkEnd w:id="38"/>
     </w:p>
     <w:p>
       <w:pPr>
@@ -5906,35 +7204,31 @@
         <w:ind w:left="709"/>
       </w:pPr>
       <w:r>
-        <w:t xml:space="preserve">E: </w:t>
+        <w:t xml:space="preserve"> </w:t>
       </w:r>
       <w:r>
         <w:rPr>
           <w:b/>
           <w:i/>
         </w:rPr>
-        <w:t>Mostrar trayectoria:</w:t>
-      </w:r>
-      <w:r>
-        <w:t xml:space="preserve"> Esta botón por defecto está deshabilitado, sólo se habilitará si usted ha elegido una playa a la cuál dirigirse o si usted </w:t>
-      </w:r>
-      <w:proofErr w:type="spellStart"/>
-      <w:r>
-        <w:t>a</w:t>
-      </w:r>
-      <w:proofErr w:type="spellEnd"/>
-      <w:r>
-        <w:t xml:space="preserve"> registrado la posición del vehículo y presiona el botón </w:t>
+        <w:t>Mostrar trayectoria</w:t>
       </w:r>
       <w:r>
         <w:rPr>
           <w:b/>
           <w:i/>
         </w:rPr>
-        <w:t>“Regresar a mi vehículo”</w:t>
-      </w:r>
-      <w:r>
-        <w:t>, lo que hará es mostrarle un panel lateral derecho con el recorrido para vehículo si usted está dirigiéndose a una playa o el recorrido a pie si usted está queriendo regresar a donde dejó estacionado su vehículo.</w:t>
+        <w:t xml:space="preserve"> (paso a paso)</w:t>
+      </w:r>
+      <w:r>
+        <w:rPr>
+          <w:b/>
+          <w:i/>
+        </w:rPr>
+        <w:t>:</w:t>
+      </w:r>
+      <w:r>
+        <w:t xml:space="preserve"> El objetivo del mismo es mostrarle la información de trayectoria desde su posición hacia la playa o el vehículo, según sea la acción que usted esté realizando (yendo a playa o volviendo a vehículo). La misma será mostrada en un panel lateral derecho como se muestra en la siguiente figura:</w:t>
       </w:r>
     </w:p>
     <w:p>
@@ -5952,7 +7246,7 @@
         </w:rPr>
         <w:lastRenderedPageBreak/>
         <w:drawing>
-          <wp:inline distT="0" distB="0" distL="0" distR="0" wp14:anchorId="55701D92" wp14:editId="492B442D">
+          <wp:inline distT="0" distB="0" distL="0" distR="0" wp14:anchorId="6971F922" wp14:editId="546F725B">
             <wp:extent cx="2800350" cy="5819775"/>
             <wp:effectExtent l="0" t="0" r="0" b="9525"/>
             <wp:docPr id="288" name="0 Imagen"/>
@@ -5967,7 +7261,7 @@
                     <pic:cNvPicPr/>
                   </pic:nvPicPr>
                   <pic:blipFill>
-                    <a:blip r:embed="rId31">
+                    <a:blip r:embed="rId36">
                       <a:extLst>
                         <a:ext uri="{28A0092B-C50C-407E-A947-70E740481C1C}">
                           <a14:useLocalDpi xmlns:a14="http://schemas.microsoft.com/office/drawing/2010/main" val="0"/>
@@ -5999,7 +7293,7 @@
         <w:pStyle w:val="Epgrafe"/>
         <w:jc w:val="center"/>
       </w:pPr>
-      <w:bookmarkStart w:id="34" w:name="_Toc411804660"/>
+      <w:bookmarkStart w:id="39" w:name="_Toc412580439"/>
       <w:r>
         <w:t xml:space="preserve">Imagen </w:t>
       </w:r>
@@ -6016,7 +7310,7 @@
         <w:rPr>
           <w:noProof/>
         </w:rPr>
-        <w:t>17</w:t>
+        <w:t>18</w:t>
       </w:r>
       <w:r>
         <w:fldChar w:fldCharType="end"/>
@@ -6024,9 +7318,42 @@
       <w:r>
         <w:t>: Panel de trayectoria hacia posición</w:t>
       </w:r>
-      <w:bookmarkEnd w:id="34"/>
-    </w:p>
-    <w:p/>
+      <w:bookmarkEnd w:id="39"/>
+    </w:p>
+    <w:p>
+      <w:r>
+        <w:rPr>
+          <w:b/>
+          <w:u w:val="single"/>
+        </w:rPr>
+        <w:t>Nota:</w:t>
+      </w:r>
+      <w:r>
+        <w:t xml:space="preserve"> Según sea el recorrido que esté realizando:</w:t>
+      </w:r>
+    </w:p>
+    <w:p>
+      <w:r>
+        <w:rPr>
+          <w:b/>
+        </w:rPr>
+        <w:t>Ir a playa:</w:t>
+      </w:r>
+      <w:r>
+        <w:t xml:space="preserve"> El panel trayectoria mostrará el recorrido desde el punto de vista de un automovilista, es decir la trayectoria la hará respetando los sentidos de las calles.</w:t>
+      </w:r>
+    </w:p>
+    <w:p>
+      <w:r>
+        <w:rPr>
+          <w:b/>
+        </w:rPr>
+        <w:t>Regresar a vehículo:</w:t>
+      </w:r>
+      <w:r>
+        <w:t xml:space="preserve"> El panel de trayectoria mostrará el recorrido desde el punto de vista de un peatón, es decir la trayectoria probablemente no respetará el sentido de las calles.</w:t>
+      </w:r>
+    </w:p>
     <w:p>
       <w:pPr>
         <w:spacing w:before="0" w:after="160" w:line="259" w:lineRule="auto"/>
@@ -6040,12 +7367,12 @@
       <w:pPr>
         <w:pStyle w:val="Ttulo2"/>
       </w:pPr>
-      <w:bookmarkStart w:id="35" w:name="_Toc411805136"/>
+      <w:bookmarkStart w:id="40" w:name="_Toc412580493"/>
       <w:r>
         <w:lastRenderedPageBreak/>
         <w:t>Consultas</w:t>
       </w:r>
-      <w:bookmarkEnd w:id="35"/>
+      <w:bookmarkEnd w:id="40"/>
     </w:p>
     <w:p/>
     <w:p>
@@ -6054,22 +7381,37 @@
       </w:r>
     </w:p>
     <w:p>
-      <w:r>
+      <w:pPr>
+        <w:rPr>
+          <w:lang w:val="en-US"/>
+        </w:rPr>
+      </w:pPr>
+      <w:r>
+        <w:rPr>
+          <w:lang w:val="en-US"/>
+        </w:rPr>
         <w:t xml:space="preserve">Email: </w:t>
       </w:r>
-      <w:hyperlink r:id="rId32" w:history="1">
+      <w:hyperlink r:id="rId37" w:history="1">
         <w:r>
           <w:rPr>
             <w:rStyle w:val="Hipervnculo"/>
-          </w:rPr>
-          <w:t>support@geo-parking.com</w:t>
+            <w:lang w:val="en-US"/>
+          </w:rPr>
+          <w:t>info.geoparking@gmail.com</w:t>
         </w:r>
       </w:hyperlink>
     </w:p>
-    <w:p/>
+    <w:p>
+      <w:pPr>
+        <w:rPr>
+          <w:lang w:val="en-US"/>
+        </w:rPr>
+      </w:pPr>
+    </w:p>
     <w:sectPr>
-      <w:headerReference w:type="default" r:id="rId33"/>
-      <w:footerReference w:type="default" r:id="rId34"/>
+      <w:headerReference w:type="default" r:id="rId38"/>
+      <w:footerReference w:type="default" r:id="rId39"/>
       <w:pgSz w:w="11906" w:h="16838"/>
       <w:pgMar w:top="1417" w:right="1701" w:bottom="1417" w:left="1701" w:header="708" w:footer="708" w:gutter="0"/>
       <w:cols w:space="708"/>
@@ -6124,9 +7466,6 @@
           <w:jc w:val="right"/>
         </w:pPr>
         <w:r>
-          <w:t xml:space="preserve"> </w:t>
-        </w:r>
-        <w:r>
           <w:rPr>
             <w:b/>
           </w:rPr>
@@ -6157,7 +7496,7 @@
           <w:rPr>
             <w:noProof/>
           </w:rPr>
-          <w:t>3</w:t>
+          <w:t>22</w:t>
         </w:r>
         <w:r>
           <w:rPr>
@@ -6213,25 +7552,7 @@
       <w:rPr>
         <w:lang w:val="es-AR"/>
       </w:rPr>
-      <w:t xml:space="preserve"> </w:t>
-    </w:r>
-    <w:r>
-      <w:rPr>
-        <w:lang w:val="es-AR"/>
-      </w:rPr>
-      <w:t>Manual de usuario GeoParking Móvil</w:t>
-    </w:r>
-    <w:r>
-      <w:rPr>
-        <w:lang w:val="es-AR"/>
-      </w:rPr>
-      <w:t xml:space="preserve"> </w:t>
-    </w:r>
-    <w:r>
-      <w:rPr>
-        <w:lang w:val="es-AR"/>
-      </w:rPr>
-      <w:t xml:space="preserve"> v1.0</w:t>
+      <w:t>Manual de usuario GeoParking Móvil v1.0</w:t>
     </w:r>
   </w:p>
   <w:p>
@@ -6715,7 +8036,7 @@
   <w:abstractNum w:abstractNumId="4">
     <w:nsid w:val="37171A88"/>
     <w:multiLevelType w:val="hybridMultilevel"/>
-    <w:tmpl w:val="0AF0D942"/>
+    <w:tmpl w:val="F17253DC"/>
     <w:lvl w:ilvl="0" w:tplc="2C0A0001">
       <w:start w:val="1"/>
       <w:numFmt w:val="bullet"/>
@@ -7471,7 +8792,7 @@
         <w:rFonts w:asciiTheme="minorHAnsi" w:eastAsiaTheme="minorHAnsi" w:hAnsiTheme="minorHAnsi" w:cstheme="minorBidi"/>
         <w:sz w:val="22"/>
         <w:szCs w:val="22"/>
-        <w:lang w:val="es-419" w:eastAsia="en-US" w:bidi="ar-SA"/>
+        <w:lang w:val="es-AR" w:eastAsia="en-US" w:bidi="ar-SA"/>
       </w:rPr>
     </w:rPrDefault>
     <w:pPrDefault>
@@ -8198,6 +9519,110 @@
       <w:sz w:val="20"/>
       <w:szCs w:val="20"/>
     </w:rPr>
+  </w:style>
+  <w:style w:type="table" w:styleId="Tablaconcuadrcula">
+    <w:name w:val="Table Grid"/>
+    <w:basedOn w:val="Tablanormal"/>
+    <w:uiPriority w:val="39"/>
+    <w:rsid w:val="00552C09"/>
+    <w:pPr>
+      <w:spacing w:after="0" w:line="240" w:lineRule="auto"/>
+    </w:pPr>
+    <w:tblPr>
+      <w:tblBorders>
+        <w:top w:val="single" w:sz="4" w:space="0" w:color="auto"/>
+        <w:left w:val="single" w:sz="4" w:space="0" w:color="auto"/>
+        <w:bottom w:val="single" w:sz="4" w:space="0" w:color="auto"/>
+        <w:right w:val="single" w:sz="4" w:space="0" w:color="auto"/>
+        <w:insideH w:val="single" w:sz="4" w:space="0" w:color="auto"/>
+        <w:insideV w:val="single" w:sz="4" w:space="0" w:color="auto"/>
+      </w:tblBorders>
+    </w:tblPr>
+  </w:style>
+  <w:style w:type="table" w:styleId="Listaclara-nfasis1">
+    <w:name w:val="Light List Accent 1"/>
+    <w:basedOn w:val="Tablanormal"/>
+    <w:uiPriority w:val="61"/>
+    <w:rsid w:val="00552C09"/>
+    <w:pPr>
+      <w:spacing w:after="0" w:line="240" w:lineRule="auto"/>
+    </w:pPr>
+    <w:tblPr>
+      <w:tblStyleRowBandSize w:val="1"/>
+      <w:tblStyleColBandSize w:val="1"/>
+      <w:tblBorders>
+        <w:top w:val="single" w:sz="8" w:space="0" w:color="5B9BD5" w:themeColor="accent1"/>
+        <w:left w:val="single" w:sz="8" w:space="0" w:color="5B9BD5" w:themeColor="accent1"/>
+        <w:bottom w:val="single" w:sz="8" w:space="0" w:color="5B9BD5" w:themeColor="accent1"/>
+        <w:right w:val="single" w:sz="8" w:space="0" w:color="5B9BD5" w:themeColor="accent1"/>
+      </w:tblBorders>
+    </w:tblPr>
+    <w:tblStylePr w:type="firstRow">
+      <w:pPr>
+        <w:spacing w:before="0" w:after="0" w:line="240" w:lineRule="auto"/>
+      </w:pPr>
+      <w:rPr>
+        <w:b/>
+        <w:bCs/>
+        <w:color w:val="FFFFFF" w:themeColor="background1"/>
+      </w:rPr>
+      <w:tblPr/>
+      <w:tcPr>
+        <w:shd w:val="clear" w:color="auto" w:fill="5B9BD5" w:themeFill="accent1"/>
+      </w:tcPr>
+    </w:tblStylePr>
+    <w:tblStylePr w:type="lastRow">
+      <w:pPr>
+        <w:spacing w:before="0" w:after="0" w:line="240" w:lineRule="auto"/>
+      </w:pPr>
+      <w:rPr>
+        <w:b/>
+        <w:bCs/>
+      </w:rPr>
+      <w:tblPr/>
+      <w:tcPr>
+        <w:tcBorders>
+          <w:top w:val="double" w:sz="6" w:space="0" w:color="5B9BD5" w:themeColor="accent1"/>
+          <w:left w:val="single" w:sz="8" w:space="0" w:color="5B9BD5" w:themeColor="accent1"/>
+          <w:bottom w:val="single" w:sz="8" w:space="0" w:color="5B9BD5" w:themeColor="accent1"/>
+          <w:right w:val="single" w:sz="8" w:space="0" w:color="5B9BD5" w:themeColor="accent1"/>
+        </w:tcBorders>
+      </w:tcPr>
+    </w:tblStylePr>
+    <w:tblStylePr w:type="firstCol">
+      <w:rPr>
+        <w:b/>
+        <w:bCs/>
+      </w:rPr>
+    </w:tblStylePr>
+    <w:tblStylePr w:type="lastCol">
+      <w:rPr>
+        <w:b/>
+        <w:bCs/>
+      </w:rPr>
+    </w:tblStylePr>
+    <w:tblStylePr w:type="band1Vert">
+      <w:tblPr/>
+      <w:tcPr>
+        <w:tcBorders>
+          <w:top w:val="single" w:sz="8" w:space="0" w:color="5B9BD5" w:themeColor="accent1"/>
+          <w:left w:val="single" w:sz="8" w:space="0" w:color="5B9BD5" w:themeColor="accent1"/>
+          <w:bottom w:val="single" w:sz="8" w:space="0" w:color="5B9BD5" w:themeColor="accent1"/>
+          <w:right w:val="single" w:sz="8" w:space="0" w:color="5B9BD5" w:themeColor="accent1"/>
+        </w:tcBorders>
+      </w:tcPr>
+    </w:tblStylePr>
+    <w:tblStylePr w:type="band1Horz">
+      <w:tblPr/>
+      <w:tcPr>
+        <w:tcBorders>
+          <w:top w:val="single" w:sz="8" w:space="0" w:color="5B9BD5" w:themeColor="accent1"/>
+          <w:left w:val="single" w:sz="8" w:space="0" w:color="5B9BD5" w:themeColor="accent1"/>
+          <w:bottom w:val="single" w:sz="8" w:space="0" w:color="5B9BD5" w:themeColor="accent1"/>
+          <w:right w:val="single" w:sz="8" w:space="0" w:color="5B9BD5" w:themeColor="accent1"/>
+        </w:tcBorders>
+      </w:tcPr>
+    </w:tblStylePr>
   </w:style>
 </w:styles>
 </file>
@@ -9088,10 +10513,7 @@
   <w:characterSpacingControl w:val="doNotCompress"/>
   <w:compat>
     <w:useFELayout/>
-    <w:compatSetting w:name="compatibilityMode" w:uri="http://schemas.microsoft.com/office/word" w:val="14"/>
-    <w:compatSetting w:name="overrideTableStyleFontSizeAndJustification" w:uri="http://schemas.microsoft.com/office/word" w:val="1"/>
-    <w:compatSetting w:name="enableOpenTypeFeatures" w:uri="http://schemas.microsoft.com/office/word" w:val="1"/>
-    <w:compatSetting w:name="doNotFlipMirrorIndents" w:uri="http://schemas.microsoft.com/office/word" w:val="1"/>
+    <w:compatSetting w:name="compatibilityMode" w:uri="http://schemas.microsoft.com/office/word" w:val="12"/>
   </w:compat>
   <w:rsids>
     <w:rsidRoot w:val="00684097"/>
@@ -9103,6 +10525,7 @@
     <w:rsid w:val="002C57D7"/>
     <w:rsid w:val="00304E12"/>
     <w:rsid w:val="003B26AF"/>
+    <w:rsid w:val="00651181"/>
     <w:rsid w:val="00684097"/>
     <w:rsid w:val="00687BA3"/>
     <w:rsid w:val="007C73E7"/>
@@ -9115,12 +10538,13 @@
     <w:rsid w:val="00E45B1D"/>
     <w:rsid w:val="00EB6C82"/>
     <w:rsid w:val="00ED517E"/>
+    <w:rsid w:val="00F5336F"/>
   </w:rsids>
   <m:mathPr>
     <m:mathFont m:val="Cambria Math"/>
     <m:brkBin m:val="before"/>
     <m:brkBinSub m:val="--"/>
-    <m:smallFrac m:val="0"/>
+    <m:smallFrac/>
     <m:dispDef/>
     <m:lMargin m:val="0"/>
     <m:rMargin m:val="0"/>
@@ -9138,6 +10562,205 @@
 
 <file path=word/glossary/styles.xml><?xml version="1.0" encoding="utf-8"?>
 <w:styles xmlns:mc="http://schemas.openxmlformats.org/markup-compatibility/2006" xmlns:r="http://schemas.openxmlformats.org/officeDocument/2006/relationships" xmlns:w="http://schemas.openxmlformats.org/wordprocessingml/2006/main" xmlns:w14="http://schemas.microsoft.com/office/word/2010/wordml" mc:Ignorable="w14">
+  <w:docDefaults>
+    <w:rPrDefault>
+      <w:rPr>
+        <w:rFonts w:asciiTheme="minorHAnsi" w:eastAsiaTheme="minorEastAsia" w:hAnsiTheme="minorHAnsi" w:cstheme="minorBidi"/>
+        <w:sz w:val="22"/>
+        <w:szCs w:val="22"/>
+        <w:lang w:val="es-AR" w:eastAsia="es-AR" w:bidi="ar-SA"/>
+      </w:rPr>
+    </w:rPrDefault>
+    <w:pPrDefault>
+      <w:pPr>
+        <w:spacing w:after="200" w:line="276" w:lineRule="auto"/>
+      </w:pPr>
+    </w:pPrDefault>
+  </w:docDefaults>
+  <w:latentStyles w:defLockedState="0" w:defUIPriority="99" w:defSemiHidden="1" w:defUnhideWhenUsed="1" w:defQFormat="0" w:count="267">
+    <w:lsdException w:name="Normal" w:semiHidden="0" w:uiPriority="0" w:unhideWhenUsed="0" w:qFormat="1"/>
+    <w:lsdException w:name="heading 1" w:semiHidden="0" w:uiPriority="9" w:unhideWhenUsed="0" w:qFormat="1"/>
+    <w:lsdException w:name="heading 2" w:uiPriority="9" w:qFormat="1"/>
+    <w:lsdException w:name="heading 3" w:uiPriority="9" w:qFormat="1"/>
+    <w:lsdException w:name="heading 4" w:uiPriority="9" w:qFormat="1"/>
+    <w:lsdException w:name="heading 5" w:uiPriority="9" w:qFormat="1"/>
+    <w:lsdException w:name="heading 6" w:uiPriority="9" w:qFormat="1"/>
+    <w:lsdException w:name="heading 7" w:uiPriority="9" w:qFormat="1"/>
+    <w:lsdException w:name="heading 8" w:uiPriority="9" w:qFormat="1"/>
+    <w:lsdException w:name="heading 9" w:uiPriority="9" w:qFormat="1"/>
+    <w:lsdException w:name="toc 1" w:uiPriority="39"/>
+    <w:lsdException w:name="toc 2" w:uiPriority="39"/>
+    <w:lsdException w:name="toc 3" w:uiPriority="39"/>
+    <w:lsdException w:name="toc 4" w:uiPriority="39"/>
+    <w:lsdException w:name="toc 5" w:uiPriority="39"/>
+    <w:lsdException w:name="toc 6" w:uiPriority="39"/>
+    <w:lsdException w:name="toc 7" w:uiPriority="39"/>
+    <w:lsdException w:name="toc 8" w:uiPriority="39"/>
+    <w:lsdException w:name="toc 9" w:uiPriority="39"/>
+    <w:lsdException w:name="caption" w:uiPriority="35" w:qFormat="1"/>
+    <w:lsdException w:name="Title" w:semiHidden="0" w:uiPriority="10" w:unhideWhenUsed="0" w:qFormat="1"/>
+    <w:lsdException w:name="Default Paragraph Font" w:uiPriority="1"/>
+    <w:lsdException w:name="Subtitle" w:semiHidden="0" w:uiPriority="11" w:unhideWhenUsed="0" w:qFormat="1"/>
+    <w:lsdException w:name="Strong" w:semiHidden="0" w:uiPriority="22" w:unhideWhenUsed="0" w:qFormat="1"/>
+    <w:lsdException w:name="Emphasis" w:semiHidden="0" w:uiPriority="20" w:unhideWhenUsed="0" w:qFormat="1"/>
+    <w:lsdException w:name="Table Grid" w:semiHidden="0" w:uiPriority="59" w:unhideWhenUsed="0"/>
+    <w:lsdException w:name="Placeholder Text" w:unhideWhenUsed="0"/>
+    <w:lsdException w:name="No Spacing" w:semiHidden="0" w:uiPriority="1" w:unhideWhenUsed="0" w:qFormat="1"/>
+    <w:lsdException w:name="Light Shading" w:semiHidden="0" w:uiPriority="60" w:unhideWhenUsed="0"/>
+    <w:lsdException w:name="Light List" w:semiHidden="0" w:uiPriority="61" w:unhideWhenUsed="0"/>
+    <w:lsdException w:name="Light Grid" w:semiHidden="0" w:uiPriority="62" w:unhideWhenUsed="0"/>
+    <w:lsdException w:name="Medium Shading 1" w:semiHidden="0" w:uiPriority="63" w:unhideWhenUsed="0"/>
+    <w:lsdException w:name="Medium Shading 2" w:semiHidden="0" w:uiPriority="64" w:unhideWhenUsed="0"/>
+    <w:lsdException w:name="Medium List 1" w:semiHidden="0" w:uiPriority="65" w:unhideWhenUsed="0"/>
+    <w:lsdException w:name="Medium List 2" w:semiHidden="0" w:uiPriority="66" w:unhideWhenUsed="0"/>
+    <w:lsdException w:name="Medium Grid 1" w:semiHidden="0" w:uiPriority="67" w:unhideWhenUsed="0"/>
+    <w:lsdException w:name="Medium Grid 2" w:semiHidden="0" w:uiPriority="68" w:unhideWhenUsed="0"/>
+    <w:lsdException w:name="Medium Grid 3" w:semiHidden="0" w:uiPriority="69" w:unhideWhenUsed="0"/>
+    <w:lsdException w:name="Dark List" w:semiHidden="0" w:uiPriority="70" w:unhideWhenUsed="0"/>
+    <w:lsdException w:name="Colorful Shading" w:semiHidden="0" w:uiPriority="71" w:unhideWhenUsed="0"/>
+    <w:lsdException w:name="Colorful List" w:semiHidden="0" w:uiPriority="72" w:unhideWhenUsed="0"/>
+    <w:lsdException w:name="Colorful Grid" w:semiHidden="0" w:uiPriority="73" w:unhideWhenUsed="0"/>
+    <w:lsdException w:name="Light Shading Accent 1" w:semiHidden="0" w:uiPriority="60" w:unhideWhenUsed="0"/>
+    <w:lsdException w:name="Light List Accent 1" w:semiHidden="0" w:uiPriority="61" w:unhideWhenUsed="0"/>
+    <w:lsdException w:name="Light Grid Accent 1" w:semiHidden="0" w:uiPriority="62" w:unhideWhenUsed="0"/>
+    <w:lsdException w:name="Medium Shading 1 Accent 1" w:semiHidden="0" w:uiPriority="63" w:unhideWhenUsed="0"/>
+    <w:lsdException w:name="Medium Shading 2 Accent 1" w:semiHidden="0" w:uiPriority="64" w:unhideWhenUsed="0"/>
+    <w:lsdException w:name="Medium List 1 Accent 1" w:semiHidden="0" w:uiPriority="65" w:unhideWhenUsed="0"/>
+    <w:lsdException w:name="Revision" w:unhideWhenUsed="0"/>
+    <w:lsdException w:name="List Paragraph" w:semiHidden="0" w:uiPriority="34" w:unhideWhenUsed="0" w:qFormat="1"/>
+    <w:lsdException w:name="Quote" w:semiHidden="0" w:uiPriority="29" w:unhideWhenUsed="0" w:qFormat="1"/>
+    <w:lsdException w:name="Intense Quote" w:semiHidden="0" w:uiPriority="30" w:unhideWhenUsed="0" w:qFormat="1"/>
+    <w:lsdException w:name="Medium List 2 Accent 1" w:semiHidden="0" w:uiPriority="66" w:unhideWhenUsed="0"/>
+    <w:lsdException w:name="Medium Grid 1 Accent 1" w:semiHidden="0" w:uiPriority="67" w:unhideWhenUsed="0"/>
+    <w:lsdException w:name="Medium Grid 2 Accent 1" w:semiHidden="0" w:uiPriority="68" w:unhideWhenUsed="0"/>
+    <w:lsdException w:name="Medium Grid 3 Accent 1" w:semiHidden="0" w:uiPriority="69" w:unhideWhenUsed="0"/>
+    <w:lsdException w:name="Dark List Accent 1" w:semiHidden="0" w:uiPriority="70" w:unhideWhenUsed="0"/>
+    <w:lsdException w:name="Colorful Shading Accent 1" w:semiHidden="0" w:uiPriority="71" w:unhideWhenUsed="0"/>
+    <w:lsdException w:name="Colorful List Accent 1" w:semiHidden="0" w:uiPriority="72" w:unhideWhenUsed="0"/>
+    <w:lsdException w:name="Colorful Grid Accent 1" w:semiHidden="0" w:uiPriority="73" w:unhideWhenUsed="0"/>
+    <w:lsdException w:name="Light Shading Accent 2" w:semiHidden="0" w:uiPriority="60" w:unhideWhenUsed="0"/>
+    <w:lsdException w:name="Light List Accent 2" w:semiHidden="0" w:uiPriority="61" w:unhideWhenUsed="0"/>
+    <w:lsdException w:name="Light Grid Accent 2" w:semiHidden="0" w:uiPriority="62" w:unhideWhenUsed="0"/>
+    <w:lsdException w:name="Medium Shading 1 Accent 2" w:semiHidden="0" w:uiPriority="63" w:unhideWhenUsed="0"/>
+    <w:lsdException w:name="Medium Shading 2 Accent 2" w:semiHidden="0" w:uiPriority="64" w:unhideWhenUsed="0"/>
+    <w:lsdException w:name="Medium List 1 Accent 2" w:semiHidden="0" w:uiPriority="65" w:unhideWhenUsed="0"/>
+    <w:lsdException w:name="Medium List 2 Accent 2" w:semiHidden="0" w:uiPriority="66" w:unhideWhenUsed="0"/>
+    <w:lsdException w:name="Medium Grid 1 Accent 2" w:semiHidden="0" w:uiPriority="67" w:unhideWhenUsed="0"/>
+    <w:lsdException w:name="Medium Grid 2 Accent 2" w:semiHidden="0" w:uiPriority="68" w:unhideWhenUsed="0"/>
+    <w:lsdException w:name="Medium Grid 3 Accent 2" w:semiHidden="0" w:uiPriority="69" w:unhideWhenUsed="0"/>
+    <w:lsdException w:name="Dark List Accent 2" w:semiHidden="0" w:uiPriority="70" w:unhideWhenUsed="0"/>
+    <w:lsdException w:name="Colorful Shading Accent 2" w:semiHidden="0" w:uiPriority="71" w:unhideWhenUsed="0"/>
+    <w:lsdException w:name="Colorful List Accent 2" w:semiHidden="0" w:uiPriority="72" w:unhideWhenUsed="0"/>
+    <w:lsdException w:name="Colorful Grid Accent 2" w:semiHidden="0" w:uiPriority="73" w:unhideWhenUsed="0"/>
+    <w:lsdException w:name="Light Shading Accent 3" w:semiHidden="0" w:uiPriority="60" w:unhideWhenUsed="0"/>
+    <w:lsdException w:name="Light List Accent 3" w:semiHidden="0" w:uiPriority="61" w:unhideWhenUsed="0"/>
+    <w:lsdException w:name="Light Grid Accent 3" w:semiHidden="0" w:uiPriority="62" w:unhideWhenUsed="0"/>
+    <w:lsdException w:name="Medium Shading 1 Accent 3" w:semiHidden="0" w:uiPriority="63" w:unhideWhenUsed="0"/>
+    <w:lsdException w:name="Medium Shading 2 Accent 3" w:semiHidden="0" w:uiPriority="64" w:unhideWhenUsed="0"/>
+    <w:lsdException w:name="Medium List 1 Accent 3" w:semiHidden="0" w:uiPriority="65" w:unhideWhenUsed="0"/>
+    <w:lsdException w:name="Medium List 2 Accent 3" w:semiHidden="0" w:uiPriority="66" w:unhideWhenUsed="0"/>
+    <w:lsdException w:name="Medium Grid 1 Accent 3" w:semiHidden="0" w:uiPriority="67" w:unhideWhenUsed="0"/>
+    <w:lsdException w:name="Medium Grid 2 Accent 3" w:semiHidden="0" w:uiPriority="68" w:unhideWhenUsed="0"/>
+    <w:lsdException w:name="Medium Grid 3 Accent 3" w:semiHidden="0" w:uiPriority="69" w:unhideWhenUsed="0"/>
+    <w:lsdException w:name="Dark List Accent 3" w:semiHidden="0" w:uiPriority="70" w:unhideWhenUsed="0"/>
+    <w:lsdException w:name="Colorful Shading Accent 3" w:semiHidden="0" w:uiPriority="71" w:unhideWhenUsed="0"/>
+    <w:lsdException w:name="Colorful List Accent 3" w:semiHidden="0" w:uiPriority="72" w:unhideWhenUsed="0"/>
+    <w:lsdException w:name="Colorful Grid Accent 3" w:semiHidden="0" w:uiPriority="73" w:unhideWhenUsed="0"/>
+    <w:lsdException w:name="Light Shading Accent 4" w:semiHidden="0" w:uiPriority="60" w:unhideWhenUsed="0"/>
+    <w:lsdException w:name="Light List Accent 4" w:semiHidden="0" w:uiPriority="61" w:unhideWhenUsed="0"/>
+    <w:lsdException w:name="Light Grid Accent 4" w:semiHidden="0" w:uiPriority="62" w:unhideWhenUsed="0"/>
+    <w:lsdException w:name="Medium Shading 1 Accent 4" w:semiHidden="0" w:uiPriority="63" w:unhideWhenUsed="0"/>
+    <w:lsdException w:name="Medium Shading 2 Accent 4" w:semiHidden="0" w:uiPriority="64" w:unhideWhenUsed="0"/>
+    <w:lsdException w:name="Medium List 1 Accent 4" w:semiHidden="0" w:uiPriority="65" w:unhideWhenUsed="0"/>
+    <w:lsdException w:name="Medium List 2 Accent 4" w:semiHidden="0" w:uiPriority="66" w:unhideWhenUsed="0"/>
+    <w:lsdException w:name="Medium Grid 1 Accent 4" w:semiHidden="0" w:uiPriority="67" w:unhideWhenUsed="0"/>
+    <w:lsdException w:name="Medium Grid 2 Accent 4" w:semiHidden="0" w:uiPriority="68" w:unhideWhenUsed="0"/>
+    <w:lsdException w:name="Medium Grid 3 Accent 4" w:semiHidden="0" w:uiPriority="69" w:unhideWhenUsed="0"/>
+    <w:lsdException w:name="Dark List Accent 4" w:semiHidden="0" w:uiPriority="70" w:unhideWhenUsed="0"/>
+    <w:lsdException w:name="Colorful Shading Accent 4" w:semiHidden="0" w:uiPriority="71" w:unhideWhenUsed="0"/>
+    <w:lsdException w:name="Colorful List Accent 4" w:semiHidden="0" w:uiPriority="72" w:unhideWhenUsed="0"/>
+    <w:lsdException w:name="Colorful Grid Accent 4" w:semiHidden="0" w:uiPriority="73" w:unhideWhenUsed="0"/>
+    <w:lsdException w:name="Light Shading Accent 5" w:semiHidden="0" w:uiPriority="60" w:unhideWhenUsed="0"/>
+    <w:lsdException w:name="Light List Accent 5" w:semiHidden="0" w:uiPriority="61" w:unhideWhenUsed="0"/>
+    <w:lsdException w:name="Light Grid Accent 5" w:semiHidden="0" w:uiPriority="62" w:unhideWhenUsed="0"/>
+    <w:lsdException w:name="Medium Shading 1 Accent 5" w:semiHidden="0" w:uiPriority="63" w:unhideWhenUsed="0"/>
+    <w:lsdException w:name="Medium Shading 2 Accent 5" w:semiHidden="0" w:uiPriority="64" w:unhideWhenUsed="0"/>
+    <w:lsdException w:name="Medium List 1 Accent 5" w:semiHidden="0" w:uiPriority="65" w:unhideWhenUsed="0"/>
+    <w:lsdException w:name="Medium List 2 Accent 5" w:semiHidden="0" w:uiPriority="66" w:unhideWhenUsed="0"/>
+    <w:lsdException w:name="Medium Grid 1 Accent 5" w:semiHidden="0" w:uiPriority="67" w:unhideWhenUsed="0"/>
+    <w:lsdException w:name="Medium Grid 2 Accent 5" w:semiHidden="0" w:uiPriority="68" w:unhideWhenUsed="0"/>
+    <w:lsdException w:name="Medium Grid 3 Accent 5" w:semiHidden="0" w:uiPriority="69" w:unhideWhenUsed="0"/>
+    <w:lsdException w:name="Dark List Accent 5" w:semiHidden="0" w:uiPriority="70" w:unhideWhenUsed="0"/>
+    <w:lsdException w:name="Colorful Shading Accent 5" w:semiHidden="0" w:uiPriority="71" w:unhideWhenUsed="0"/>
+    <w:lsdException w:name="Colorful List Accent 5" w:semiHidden="0" w:uiPriority="72" w:unhideWhenUsed="0"/>
+    <w:lsdException w:name="Colorful Grid Accent 5" w:semiHidden="0" w:uiPriority="73" w:unhideWhenUsed="0"/>
+    <w:lsdException w:name="Light Shading Accent 6" w:semiHidden="0" w:uiPriority="60" w:unhideWhenUsed="0"/>
+    <w:lsdException w:name="Light List Accent 6" w:semiHidden="0" w:uiPriority="61" w:unhideWhenUsed="0"/>
+    <w:lsdException w:name="Light Grid Accent 6" w:semiHidden="0" w:uiPriority="62" w:unhideWhenUsed="0"/>
+    <w:lsdException w:name="Medium Shading 1 Accent 6" w:semiHidden="0" w:uiPriority="63" w:unhideWhenUsed="0"/>
+    <w:lsdException w:name="Medium Shading 2 Accent 6" w:semiHidden="0" w:uiPriority="64" w:unhideWhenUsed="0"/>
+    <w:lsdException w:name="Medium List 1 Accent 6" w:semiHidden="0" w:uiPriority="65" w:unhideWhenUsed="0"/>
+    <w:lsdException w:name="Medium List 2 Accent 6" w:semiHidden="0" w:uiPriority="66" w:unhideWhenUsed="0"/>
+    <w:lsdException w:name="Medium Grid 1 Accent 6" w:semiHidden="0" w:uiPriority="67" w:unhideWhenUsed="0"/>
+    <w:lsdException w:name="Medium Grid 2 Accent 6" w:semiHidden="0" w:uiPriority="68" w:unhideWhenUsed="0"/>
+    <w:lsdException w:name="Medium Grid 3 Accent 6" w:semiHidden="0" w:uiPriority="69" w:unhideWhenUsed="0"/>
+    <w:lsdException w:name="Dark List Accent 6" w:semiHidden="0" w:uiPriority="70" w:unhideWhenUsed="0"/>
+    <w:lsdException w:name="Colorful Shading Accent 6" w:semiHidden="0" w:uiPriority="71" w:unhideWhenUsed="0"/>
+    <w:lsdException w:name="Colorful List Accent 6" w:semiHidden="0" w:uiPriority="72" w:unhideWhenUsed="0"/>
+    <w:lsdException w:name="Colorful Grid Accent 6" w:semiHidden="0" w:uiPriority="73" w:unhideWhenUsed="0"/>
+    <w:lsdException w:name="Subtle Emphasis" w:semiHidden="0" w:uiPriority="19" w:unhideWhenUsed="0" w:qFormat="1"/>
+    <w:lsdException w:name="Intense Emphasis" w:semiHidden="0" w:uiPriority="21" w:unhideWhenUsed="0" w:qFormat="1"/>
+    <w:lsdException w:name="Subtle Reference" w:semiHidden="0" w:uiPriority="31" w:unhideWhenUsed="0" w:qFormat="1"/>
+    <w:lsdException w:name="Intense Reference" w:semiHidden="0" w:uiPriority="32" w:unhideWhenUsed="0" w:qFormat="1"/>
+    <w:lsdException w:name="Book Title" w:semiHidden="0" w:uiPriority="33" w:unhideWhenUsed="0" w:qFormat="1"/>
+    <w:lsdException w:name="Bibliography" w:uiPriority="37"/>
+    <w:lsdException w:name="TOC Heading" w:uiPriority="39" w:qFormat="1"/>
+  </w:latentStyles>
+  <w:style w:type="paragraph" w:default="1" w:styleId="Normal">
+    <w:name w:val="Normal"/>
+    <w:qFormat/>
+    <w:rsid w:val="00651181"/>
+  </w:style>
+  <w:style w:type="character" w:default="1" w:styleId="Fuentedeprrafopredeter">
+    <w:name w:val="Default Paragraph Font"/>
+    <w:uiPriority w:val="1"/>
+    <w:semiHidden/>
+    <w:unhideWhenUsed/>
+  </w:style>
+  <w:style w:type="table" w:default="1" w:styleId="Tablanormal">
+    <w:name w:val="Normal Table"/>
+    <w:uiPriority w:val="99"/>
+    <w:semiHidden/>
+    <w:unhideWhenUsed/>
+    <w:tblPr>
+      <w:tblInd w:w="0" w:type="dxa"/>
+      <w:tblCellMar>
+        <w:top w:w="0" w:type="dxa"/>
+        <w:left w:w="108" w:type="dxa"/>
+        <w:bottom w:w="0" w:type="dxa"/>
+        <w:right w:w="108" w:type="dxa"/>
+      </w:tblCellMar>
+    </w:tblPr>
+  </w:style>
+  <w:style w:type="numbering" w:default="1" w:styleId="Sinlista">
+    <w:name w:val="No List"/>
+    <w:uiPriority w:val="99"/>
+    <w:semiHidden/>
+    <w:unhideWhenUsed/>
+  </w:style>
+  <w:style w:type="paragraph" w:customStyle="1" w:styleId="F4D19889DD8C45AAA445D1EFD8697945">
+    <w:name w:val="F4D19889DD8C45AAA445D1EFD8697945"/>
+    <w:rsid w:val="00651181"/>
+  </w:style>
+  <w:style w:type="paragraph" w:customStyle="1" w:styleId="7A08595225D14FDBB8B3BC78C81A5953">
+    <w:name w:val="7A08595225D14FDBB8B3BC78C81A5953"/>
+    <w:rsid w:val="00651181"/>
+  </w:style>
+</w:styles>
+</file>
+
+<file path=word/glossary/stylesWithEffects.xml><?xml version="1.0" encoding="utf-8"?>
+<w:styles xmlns:wpc="http://schemas.microsoft.com/office/word/2010/wordprocessingCanvas" xmlns:mc="http://schemas.openxmlformats.org/markup-compatibility/2006" xmlns:o="urn:schemas-microsoft-com:office:office" xmlns:r="http://schemas.openxmlformats.org/officeDocument/2006/relationships" xmlns:m="http://schemas.openxmlformats.org/officeDocument/2006/math" xmlns:v="urn:schemas-microsoft-com:vml" xmlns:wp14="http://schemas.microsoft.com/office/word/2010/wordprocessingDrawing" xmlns:wp="http://schemas.openxmlformats.org/drawingml/2006/wordprocessingDrawing" xmlns:w10="urn:schemas-microsoft-com:office:word" xmlns:w="http://schemas.openxmlformats.org/wordprocessingml/2006/main" xmlns:w14="http://schemas.microsoft.com/office/word/2010/wordml" xmlns:wpg="http://schemas.microsoft.com/office/word/2010/wordprocessingGroup" xmlns:wpi="http://schemas.microsoft.com/office/word/2010/wordprocessingInk" xmlns:wne="http://schemas.microsoft.com/office/word/2006/wordml" xmlns:wps="http://schemas.microsoft.com/office/word/2010/wordprocessingShape" mc:Ignorable="w14 wp14">
   <w:docDefaults>
     <w:rPrDefault>
       <w:rPr>
@@ -9323,208 +10946,6 @@
     <w:semiHidden/>
     <w:unhideWhenUsed/>
   </w:style>
-  <w:style w:type="paragraph" w:customStyle="1" w:styleId="F4D19889DD8C45AAA445D1EFD8697945">
-    <w:name w:val="F4D19889DD8C45AAA445D1EFD8697945"/>
-  </w:style>
-  <w:style w:type="paragraph" w:customStyle="1" w:styleId="7A08595225D14FDBB8B3BC78C81A5953">
-    <w:name w:val="7A08595225D14FDBB8B3BC78C81A5953"/>
-  </w:style>
-</w:styles>
-</file>
-
-<file path=word/glossary/stylesWithEffects.xml><?xml version="1.0" encoding="utf-8"?>
-<w:styles xmlns:wpc="http://schemas.microsoft.com/office/word/2010/wordprocessingCanvas" xmlns:mc="http://schemas.openxmlformats.org/markup-compatibility/2006" xmlns:o="urn:schemas-microsoft-com:office:office" xmlns:r="http://schemas.openxmlformats.org/officeDocument/2006/relationships" xmlns:m="http://schemas.openxmlformats.org/officeDocument/2006/math" xmlns:v="urn:schemas-microsoft-com:vml" xmlns:wp14="http://schemas.microsoft.com/office/word/2010/wordprocessingDrawing" xmlns:wp="http://schemas.openxmlformats.org/drawingml/2006/wordprocessingDrawing" xmlns:w10="urn:schemas-microsoft-com:office:word" xmlns:w="http://schemas.openxmlformats.org/wordprocessingml/2006/main" xmlns:w14="http://schemas.microsoft.com/office/word/2010/wordml" xmlns:wpg="http://schemas.microsoft.com/office/word/2010/wordprocessingGroup" xmlns:wpi="http://schemas.microsoft.com/office/word/2010/wordprocessingInk" xmlns:wne="http://schemas.microsoft.com/office/word/2006/wordml" xmlns:wps="http://schemas.microsoft.com/office/word/2010/wordprocessingShape" mc:Ignorable="w14 wp14">
-  <w:docDefaults>
-    <w:rPrDefault>
-      <w:rPr>
-        <w:rFonts w:asciiTheme="minorHAnsi" w:eastAsiaTheme="minorEastAsia" w:hAnsiTheme="minorHAnsi" w:cstheme="minorBidi"/>
-        <w:sz w:val="22"/>
-        <w:szCs w:val="22"/>
-        <w:lang w:val="es-AR" w:eastAsia="es-AR" w:bidi="ar-SA"/>
-      </w:rPr>
-    </w:rPrDefault>
-    <w:pPrDefault>
-      <w:pPr>
-        <w:spacing w:after="200" w:line="276" w:lineRule="auto"/>
-      </w:pPr>
-    </w:pPrDefault>
-  </w:docDefaults>
-  <w:latentStyles w:defLockedState="0" w:defUIPriority="99" w:defSemiHidden="1" w:defUnhideWhenUsed="1" w:defQFormat="0" w:count="267">
-    <w:lsdException w:name="Normal" w:semiHidden="0" w:uiPriority="0" w:unhideWhenUsed="0" w:qFormat="1"/>
-    <w:lsdException w:name="heading 1" w:semiHidden="0" w:uiPriority="9" w:unhideWhenUsed="0" w:qFormat="1"/>
-    <w:lsdException w:name="heading 2" w:uiPriority="9" w:qFormat="1"/>
-    <w:lsdException w:name="heading 3" w:uiPriority="9" w:qFormat="1"/>
-    <w:lsdException w:name="heading 4" w:uiPriority="9" w:qFormat="1"/>
-    <w:lsdException w:name="heading 5" w:uiPriority="9" w:qFormat="1"/>
-    <w:lsdException w:name="heading 6" w:uiPriority="9" w:qFormat="1"/>
-    <w:lsdException w:name="heading 7" w:uiPriority="9" w:qFormat="1"/>
-    <w:lsdException w:name="heading 8" w:uiPriority="9" w:qFormat="1"/>
-    <w:lsdException w:name="heading 9" w:uiPriority="9" w:qFormat="1"/>
-    <w:lsdException w:name="toc 1" w:uiPriority="39"/>
-    <w:lsdException w:name="toc 2" w:uiPriority="39"/>
-    <w:lsdException w:name="toc 3" w:uiPriority="39"/>
-    <w:lsdException w:name="toc 4" w:uiPriority="39"/>
-    <w:lsdException w:name="toc 5" w:uiPriority="39"/>
-    <w:lsdException w:name="toc 6" w:uiPriority="39"/>
-    <w:lsdException w:name="toc 7" w:uiPriority="39"/>
-    <w:lsdException w:name="toc 8" w:uiPriority="39"/>
-    <w:lsdException w:name="toc 9" w:uiPriority="39"/>
-    <w:lsdException w:name="caption" w:uiPriority="35" w:qFormat="1"/>
-    <w:lsdException w:name="Title" w:semiHidden="0" w:uiPriority="10" w:unhideWhenUsed="0" w:qFormat="1"/>
-    <w:lsdException w:name="Default Paragraph Font" w:uiPriority="1"/>
-    <w:lsdException w:name="Subtitle" w:semiHidden="0" w:uiPriority="11" w:unhideWhenUsed="0" w:qFormat="1"/>
-    <w:lsdException w:name="Strong" w:semiHidden="0" w:uiPriority="22" w:unhideWhenUsed="0" w:qFormat="1"/>
-    <w:lsdException w:name="Emphasis" w:semiHidden="0" w:uiPriority="20" w:unhideWhenUsed="0" w:qFormat="1"/>
-    <w:lsdException w:name="Table Grid" w:semiHidden="0" w:uiPriority="59" w:unhideWhenUsed="0"/>
-    <w:lsdException w:name="Placeholder Text" w:unhideWhenUsed="0"/>
-    <w:lsdException w:name="No Spacing" w:semiHidden="0" w:uiPriority="1" w:unhideWhenUsed="0" w:qFormat="1"/>
-    <w:lsdException w:name="Light Shading" w:semiHidden="0" w:uiPriority="60" w:unhideWhenUsed="0"/>
-    <w:lsdException w:name="Light List" w:semiHidden="0" w:uiPriority="61" w:unhideWhenUsed="0"/>
-    <w:lsdException w:name="Light Grid" w:semiHidden="0" w:uiPriority="62" w:unhideWhenUsed="0"/>
-    <w:lsdException w:name="Medium Shading 1" w:semiHidden="0" w:uiPriority="63" w:unhideWhenUsed="0"/>
-    <w:lsdException w:name="Medium Shading 2" w:semiHidden="0" w:uiPriority="64" w:unhideWhenUsed="0"/>
-    <w:lsdException w:name="Medium List 1" w:semiHidden="0" w:uiPriority="65" w:unhideWhenUsed="0"/>
-    <w:lsdException w:name="Medium List 2" w:semiHidden="0" w:uiPriority="66" w:unhideWhenUsed="0"/>
-    <w:lsdException w:name="Medium Grid 1" w:semiHidden="0" w:uiPriority="67" w:unhideWhenUsed="0"/>
-    <w:lsdException w:name="Medium Grid 2" w:semiHidden="0" w:uiPriority="68" w:unhideWhenUsed="0"/>
-    <w:lsdException w:name="Medium Grid 3" w:semiHidden="0" w:uiPriority="69" w:unhideWhenUsed="0"/>
-    <w:lsdException w:name="Dark List" w:semiHidden="0" w:uiPriority="70" w:unhideWhenUsed="0"/>
-    <w:lsdException w:name="Colorful Shading" w:semiHidden="0" w:uiPriority="71" w:unhideWhenUsed="0"/>
-    <w:lsdException w:name="Colorful List" w:semiHidden="0" w:uiPriority="72" w:unhideWhenUsed="0"/>
-    <w:lsdException w:name="Colorful Grid" w:semiHidden="0" w:uiPriority="73" w:unhideWhenUsed="0"/>
-    <w:lsdException w:name="Light Shading Accent 1" w:semiHidden="0" w:uiPriority="60" w:unhideWhenUsed="0"/>
-    <w:lsdException w:name="Light List Accent 1" w:semiHidden="0" w:uiPriority="61" w:unhideWhenUsed="0"/>
-    <w:lsdException w:name="Light Grid Accent 1" w:semiHidden="0" w:uiPriority="62" w:unhideWhenUsed="0"/>
-    <w:lsdException w:name="Medium Shading 1 Accent 1" w:semiHidden="0" w:uiPriority="63" w:unhideWhenUsed="0"/>
-    <w:lsdException w:name="Medium Shading 2 Accent 1" w:semiHidden="0" w:uiPriority="64" w:unhideWhenUsed="0"/>
-    <w:lsdException w:name="Medium List 1 Accent 1" w:semiHidden="0" w:uiPriority="65" w:unhideWhenUsed="0"/>
-    <w:lsdException w:name="Revision" w:unhideWhenUsed="0"/>
-    <w:lsdException w:name="List Paragraph" w:semiHidden="0" w:uiPriority="34" w:unhideWhenUsed="0" w:qFormat="1"/>
-    <w:lsdException w:name="Quote" w:semiHidden="0" w:uiPriority="29" w:unhideWhenUsed="0" w:qFormat="1"/>
-    <w:lsdException w:name="Intense Quote" w:semiHidden="0" w:uiPriority="30" w:unhideWhenUsed="0" w:qFormat="1"/>
-    <w:lsdException w:name="Medium List 2 Accent 1" w:semiHidden="0" w:uiPriority="66" w:unhideWhenUsed="0"/>
-    <w:lsdException w:name="Medium Grid 1 Accent 1" w:semiHidden="0" w:uiPriority="67" w:unhideWhenUsed="0"/>
-    <w:lsdException w:name="Medium Grid 2 Accent 1" w:semiHidden="0" w:uiPriority="68" w:unhideWhenUsed="0"/>
-    <w:lsdException w:name="Medium Grid 3 Accent 1" w:semiHidden="0" w:uiPriority="69" w:unhideWhenUsed="0"/>
-    <w:lsdException w:name="Dark List Accent 1" w:semiHidden="0" w:uiPriority="70" w:unhideWhenUsed="0"/>
-    <w:lsdException w:name="Colorful Shading Accent 1" w:semiHidden="0" w:uiPriority="71" w:unhideWhenUsed="0"/>
-    <w:lsdException w:name="Colorful List Accent 1" w:semiHidden="0" w:uiPriority="72" w:unhideWhenUsed="0"/>
-    <w:lsdException w:name="Colorful Grid Accent 1" w:semiHidden="0" w:uiPriority="73" w:unhideWhenUsed="0"/>
-    <w:lsdException w:name="Light Shading Accent 2" w:semiHidden="0" w:uiPriority="60" w:unhideWhenUsed="0"/>
-    <w:lsdException w:name="Light List Accent 2" w:semiHidden="0" w:uiPriority="61" w:unhideWhenUsed="0"/>
-    <w:lsdException w:name="Light Grid Accent 2" w:semiHidden="0" w:uiPriority="62" w:unhideWhenUsed="0"/>
-    <w:lsdException w:name="Medium Shading 1 Accent 2" w:semiHidden="0" w:uiPriority="63" w:unhideWhenUsed="0"/>
-    <w:lsdException w:name="Medium Shading 2 Accent 2" w:semiHidden="0" w:uiPriority="64" w:unhideWhenUsed="0"/>
-    <w:lsdException w:name="Medium List 1 Accent 2" w:semiHidden="0" w:uiPriority="65" w:unhideWhenUsed="0"/>
-    <w:lsdException w:name="Medium List 2 Accent 2" w:semiHidden="0" w:uiPriority="66" w:unhideWhenUsed="0"/>
-    <w:lsdException w:name="Medium Grid 1 Accent 2" w:semiHidden="0" w:uiPriority="67" w:unhideWhenUsed="0"/>
-    <w:lsdException w:name="Medium Grid 2 Accent 2" w:semiHidden="0" w:uiPriority="68" w:unhideWhenUsed="0"/>
-    <w:lsdException w:name="Medium Grid 3 Accent 2" w:semiHidden="0" w:uiPriority="69" w:unhideWhenUsed="0"/>
-    <w:lsdException w:name="Dark List Accent 2" w:semiHidden="0" w:uiPriority="70" w:unhideWhenUsed="0"/>
-    <w:lsdException w:name="Colorful Shading Accent 2" w:semiHidden="0" w:uiPriority="71" w:unhideWhenUsed="0"/>
-    <w:lsdException w:name="Colorful List Accent 2" w:semiHidden="0" w:uiPriority="72" w:unhideWhenUsed="0"/>
-    <w:lsdException w:name="Colorful Grid Accent 2" w:semiHidden="0" w:uiPriority="73" w:unhideWhenUsed="0"/>
-    <w:lsdException w:name="Light Shading Accent 3" w:semiHidden="0" w:uiPriority="60" w:unhideWhenUsed="0"/>
-    <w:lsdException w:name="Light List Accent 3" w:semiHidden="0" w:uiPriority="61" w:unhideWhenUsed="0"/>
-    <w:lsdException w:name="Light Grid Accent 3" w:semiHidden="0" w:uiPriority="62" w:unhideWhenUsed="0"/>
-    <w:lsdException w:name="Medium Shading 1 Accent 3" w:semiHidden="0" w:uiPriority="63" w:unhideWhenUsed="0"/>
-    <w:lsdException w:name="Medium Shading 2 Accent 3" w:semiHidden="0" w:uiPriority="64" w:unhideWhenUsed="0"/>
-    <w:lsdException w:name="Medium List 1 Accent 3" w:semiHidden="0" w:uiPriority="65" w:unhideWhenUsed="0"/>
-    <w:lsdException w:name="Medium List 2 Accent 3" w:semiHidden="0" w:uiPriority="66" w:unhideWhenUsed="0"/>
-    <w:lsdException w:name="Medium Grid 1 Accent 3" w:semiHidden="0" w:uiPriority="67" w:unhideWhenUsed="0"/>
-    <w:lsdException w:name="Medium Grid 2 Accent 3" w:semiHidden="0" w:uiPriority="68" w:unhideWhenUsed="0"/>
-    <w:lsdException w:name="Medium Grid 3 Accent 3" w:semiHidden="0" w:uiPriority="69" w:unhideWhenUsed="0"/>
-    <w:lsdException w:name="Dark List Accent 3" w:semiHidden="0" w:uiPriority="70" w:unhideWhenUsed="0"/>
-    <w:lsdException w:name="Colorful Shading Accent 3" w:semiHidden="0" w:uiPriority="71" w:unhideWhenUsed="0"/>
-    <w:lsdException w:name="Colorful List Accent 3" w:semiHidden="0" w:uiPriority="72" w:unhideWhenUsed="0"/>
-    <w:lsdException w:name="Colorful Grid Accent 3" w:semiHidden="0" w:uiPriority="73" w:unhideWhenUsed="0"/>
-    <w:lsdException w:name="Light Shading Accent 4" w:semiHidden="0" w:uiPriority="60" w:unhideWhenUsed="0"/>
-    <w:lsdException w:name="Light List Accent 4" w:semiHidden="0" w:uiPriority="61" w:unhideWhenUsed="0"/>
-    <w:lsdException w:name="Light Grid Accent 4" w:semiHidden="0" w:uiPriority="62" w:unhideWhenUsed="0"/>
-    <w:lsdException w:name="Medium Shading 1 Accent 4" w:semiHidden="0" w:uiPriority="63" w:unhideWhenUsed="0"/>
-    <w:lsdException w:name="Medium Shading 2 Accent 4" w:semiHidden="0" w:uiPriority="64" w:unhideWhenUsed="0"/>
-    <w:lsdException w:name="Medium List 1 Accent 4" w:semiHidden="0" w:uiPriority="65" w:unhideWhenUsed="0"/>
-    <w:lsdException w:name="Medium List 2 Accent 4" w:semiHidden="0" w:uiPriority="66" w:unhideWhenUsed="0"/>
-    <w:lsdException w:name="Medium Grid 1 Accent 4" w:semiHidden="0" w:uiPriority="67" w:unhideWhenUsed="0"/>
-    <w:lsdException w:name="Medium Grid 2 Accent 4" w:semiHidden="0" w:uiPriority="68" w:unhideWhenUsed="0"/>
-    <w:lsdException w:name="Medium Grid 3 Accent 4" w:semiHidden="0" w:uiPriority="69" w:unhideWhenUsed="0"/>
-    <w:lsdException w:name="Dark List Accent 4" w:semiHidden="0" w:uiPriority="70" w:unhideWhenUsed="0"/>
-    <w:lsdException w:name="Colorful Shading Accent 4" w:semiHidden="0" w:uiPriority="71" w:unhideWhenUsed="0"/>
-    <w:lsdException w:name="Colorful List Accent 4" w:semiHidden="0" w:uiPriority="72" w:unhideWhenUsed="0"/>
-    <w:lsdException w:name="Colorful Grid Accent 4" w:semiHidden="0" w:uiPriority="73" w:unhideWhenUsed="0"/>
-    <w:lsdException w:name="Light Shading Accent 5" w:semiHidden="0" w:uiPriority="60" w:unhideWhenUsed="0"/>
-    <w:lsdException w:name="Light List Accent 5" w:semiHidden="0" w:uiPriority="61" w:unhideWhenUsed="0"/>
-    <w:lsdException w:name="Light Grid Accent 5" w:semiHidden="0" w:uiPriority="62" w:unhideWhenUsed="0"/>
-    <w:lsdException w:name="Medium Shading 1 Accent 5" w:semiHidden="0" w:uiPriority="63" w:unhideWhenUsed="0"/>
-    <w:lsdException w:name="Medium Shading 2 Accent 5" w:semiHidden="0" w:uiPriority="64" w:unhideWhenUsed="0"/>
-    <w:lsdException w:name="Medium List 1 Accent 5" w:semiHidden="0" w:uiPriority="65" w:unhideWhenUsed="0"/>
-    <w:lsdException w:name="Medium List 2 Accent 5" w:semiHidden="0" w:uiPriority="66" w:unhideWhenUsed="0"/>
-    <w:lsdException w:name="Medium Grid 1 Accent 5" w:semiHidden="0" w:uiPriority="67" w:unhideWhenUsed="0"/>
-    <w:lsdException w:name="Medium Grid 2 Accent 5" w:semiHidden="0" w:uiPriority="68" w:unhideWhenUsed="0"/>
-    <w:lsdException w:name="Medium Grid 3 Accent 5" w:semiHidden="0" w:uiPriority="69" w:unhideWhenUsed="0"/>
-    <w:lsdException w:name="Dark List Accent 5" w:semiHidden="0" w:uiPriority="70" w:unhideWhenUsed="0"/>
-    <w:lsdException w:name="Colorful Shading Accent 5" w:semiHidden="0" w:uiPriority="71" w:unhideWhenUsed="0"/>
-    <w:lsdException w:name="Colorful List Accent 5" w:semiHidden="0" w:uiPriority="72" w:unhideWhenUsed="0"/>
-    <w:lsdException w:name="Colorful Grid Accent 5" w:semiHidden="0" w:uiPriority="73" w:unhideWhenUsed="0"/>
-    <w:lsdException w:name="Light Shading Accent 6" w:semiHidden="0" w:uiPriority="60" w:unhideWhenUsed="0"/>
-    <w:lsdException w:name="Light List Accent 6" w:semiHidden="0" w:uiPriority="61" w:unhideWhenUsed="0"/>
-    <w:lsdException w:name="Light Grid Accent 6" w:semiHidden="0" w:uiPriority="62" w:unhideWhenUsed="0"/>
-    <w:lsdException w:name="Medium Shading 1 Accent 6" w:semiHidden="0" w:uiPriority="63" w:unhideWhenUsed="0"/>
-    <w:lsdException w:name="Medium Shading 2 Accent 6" w:semiHidden="0" w:uiPriority="64" w:unhideWhenUsed="0"/>
-    <w:lsdException w:name="Medium List 1 Accent 6" w:semiHidden="0" w:uiPriority="65" w:unhideWhenUsed="0"/>
-    <w:lsdException w:name="Medium List 2 Accent 6" w:semiHidden="0" w:uiPriority="66" w:unhideWhenUsed="0"/>
-    <w:lsdException w:name="Medium Grid 1 Accent 6" w:semiHidden="0" w:uiPriority="67" w:unhideWhenUsed="0"/>
-    <w:lsdException w:name="Medium Grid 2 Accent 6" w:semiHidden="0" w:uiPriority="68" w:unhideWhenUsed="0"/>
-    <w:lsdException w:name="Medium Grid 3 Accent 6" w:semiHidden="0" w:uiPriority="69" w:unhideWhenUsed="0"/>
-    <w:lsdException w:name="Dark List Accent 6" w:semiHidden="0" w:uiPriority="70" w:unhideWhenUsed="0"/>
-    <w:lsdException w:name="Colorful Shading Accent 6" w:semiHidden="0" w:uiPriority="71" w:unhideWhenUsed="0"/>
-    <w:lsdException w:name="Colorful List Accent 6" w:semiHidden="0" w:uiPriority="72" w:unhideWhenUsed="0"/>
-    <w:lsdException w:name="Colorful Grid Accent 6" w:semiHidden="0" w:uiPriority="73" w:unhideWhenUsed="0"/>
-    <w:lsdException w:name="Subtle Emphasis" w:semiHidden="0" w:uiPriority="19" w:unhideWhenUsed="0" w:qFormat="1"/>
-    <w:lsdException w:name="Intense Emphasis" w:semiHidden="0" w:uiPriority="21" w:unhideWhenUsed="0" w:qFormat="1"/>
-    <w:lsdException w:name="Subtle Reference" w:semiHidden="0" w:uiPriority="31" w:unhideWhenUsed="0" w:qFormat="1"/>
-    <w:lsdException w:name="Intense Reference" w:semiHidden="0" w:uiPriority="32" w:unhideWhenUsed="0" w:qFormat="1"/>
-    <w:lsdException w:name="Book Title" w:semiHidden="0" w:uiPriority="33" w:unhideWhenUsed="0" w:qFormat="1"/>
-    <w:lsdException w:name="Bibliography" w:uiPriority="37"/>
-    <w:lsdException w:name="TOC Heading" w:uiPriority="39" w:qFormat="1"/>
-  </w:latentStyles>
-  <w:style w:type="paragraph" w:default="1" w:styleId="Normal">
-    <w:name w:val="Normal"/>
-    <w:qFormat/>
-  </w:style>
-  <w:style w:type="character" w:default="1" w:styleId="Fuentedeprrafopredeter">
-    <w:name w:val="Default Paragraph Font"/>
-    <w:uiPriority w:val="1"/>
-    <w:semiHidden/>
-    <w:unhideWhenUsed/>
-  </w:style>
-  <w:style w:type="table" w:default="1" w:styleId="Tablanormal">
-    <w:name w:val="Normal Table"/>
-    <w:uiPriority w:val="99"/>
-    <w:semiHidden/>
-    <w:unhideWhenUsed/>
-    <w:tblPr>
-      <w:tblInd w:w="0" w:type="dxa"/>
-      <w:tblCellMar>
-        <w:top w:w="0" w:type="dxa"/>
-        <w:left w:w="108" w:type="dxa"/>
-        <w:bottom w:w="0" w:type="dxa"/>
-        <w:right w:w="108" w:type="dxa"/>
-      </w:tblCellMar>
-    </w:tblPr>
-  </w:style>
-  <w:style w:type="numbering" w:default="1" w:styleId="Sinlista">
-    <w:name w:val="No List"/>
-    <w:uiPriority w:val="99"/>
-    <w:semiHidden/>
-    <w:unhideWhenUsed/>
-  </w:style>
-  <w:style w:type="paragraph" w:customStyle="1" w:styleId="F4D19889DD8C45AAA445D1EFD8697945">
-    <w:name w:val="F4D19889DD8C45AAA445D1EFD8697945"/>
-  </w:style>
-  <w:style w:type="paragraph" w:customStyle="1" w:styleId="7A08595225D14FDBB8B3BC78C81A5953">
-    <w:name w:val="7A08595225D14FDBB8B3BC78C81A5953"/>
-  </w:style>
 </w:styles>
 </file>
 
@@ -9579,7 +11000,7 @@
     </a:clrScheme>
     <a:fontScheme name="Office">
       <a:majorFont>
-        <a:latin typeface="Calibri Light" panose="020F0302020204030204"/>
+        <a:latin typeface="Calibri Light"/>
         <a:ea typeface=""/>
         <a:cs typeface=""/>
         <a:font script="Jpan" typeface="ＭＳ ゴシック"/>
@@ -9614,7 +11035,7 @@
         <a:font script="Geor" typeface="Sylfaen"/>
       </a:majorFont>
       <a:minorFont>
-        <a:latin typeface="Calibri" panose="020F0502020204030204"/>
+        <a:latin typeface="Calibri"/>
         <a:ea typeface=""/>
         <a:cs typeface=""/>
         <a:font script="Jpan" typeface="ＭＳ 明朝"/>
@@ -9821,7 +11242,7 @@
 </file>
 
 <file path=customXml/itemProps2.xml><?xml version="1.0" encoding="utf-8"?>
-<ds:datastoreItem xmlns:ds="http://schemas.openxmlformats.org/officeDocument/2006/customXml" ds:itemID="{E4C6A19B-C120-4E12-944E-6CAC33921290}">
+<ds:datastoreItem xmlns:ds="http://schemas.openxmlformats.org/officeDocument/2006/customXml" ds:itemID="{855B306C-B134-4050-A094-1CC8A8E3A426}">
   <ds:schemaRefs>
     <ds:schemaRef ds:uri="http://schemas.openxmlformats.org/officeDocument/2006/bibliography"/>
   </ds:schemaRefs>

</xml_diff>